<commit_message>
3D recon. UPDATE, add changelog & catalog
</commit_message>
<xml_diff>
--- a/深度图进行3D建模方案.docx
+++ b/深度图进行3D建模方案.docx
@@ -8,6 +8,7 @@
         <w:spacing w:beforeLines="50" w:before="156" w:line="300" w:lineRule="auto"/>
         <w:jc w:val="center"/>
       </w:pPr>
+      <w:bookmarkStart w:id="0" w:name="_Toc412024755"/>
       <w:r>
         <w:rPr>
           <w:rFonts w:hint="eastAsia"/>
@@ -29,21 +30,1000 @@
       <w:r>
         <w:t>建模方案</w:t>
       </w:r>
+      <w:bookmarkEnd w:id="0"/>
     </w:p>
     <w:p>
       <w:pPr>
+        <w:pStyle w:val="2"/>
         <w:spacing w:beforeLines="50" w:before="156" w:line="300" w:lineRule="auto"/>
       </w:pPr>
+      <w:bookmarkStart w:id="1" w:name="_Toc371702705"/>
+      <w:bookmarkStart w:id="2" w:name="_Toc412024756"/>
+      <w:r>
+        <w:t>C</w:t>
+      </w:r>
+      <w:r>
+        <w:rPr>
+          <w:rFonts w:hint="eastAsia"/>
+        </w:rPr>
+        <w:t>hangelog</w:t>
+      </w:r>
+      <w:bookmarkEnd w:id="1"/>
+      <w:bookmarkEnd w:id="2"/>
+    </w:p>
+    <w:p>
+      <w:pPr>
+        <w:pStyle w:val="a8"/>
+        <w:ind w:left="360" w:firstLineChars="0" w:firstLine="0"/>
+      </w:pPr>
+    </w:p>
+    <w:tbl>
+      <w:tblPr>
+        <w:tblStyle w:val="4-5"/>
+        <w:tblW w:w="0" w:type="auto"/>
+        <w:tblLook w:val="04A0" w:firstRow="1" w:lastRow="0" w:firstColumn="1" w:lastColumn="0" w:noHBand="0" w:noVBand="1"/>
+      </w:tblPr>
+      <w:tblGrid>
+        <w:gridCol w:w="2066"/>
+        <w:gridCol w:w="1234"/>
+        <w:gridCol w:w="3216"/>
+        <w:gridCol w:w="1417"/>
+      </w:tblGrid>
+      <w:tr>
+        <w:trPr>
+          <w:cnfStyle w:val="100000000000" w:firstRow="1" w:lastRow="0" w:firstColumn="0" w:lastColumn="0" w:oddVBand="0" w:evenVBand="0" w:oddHBand="0" w:evenHBand="0" w:firstRowFirstColumn="0" w:firstRowLastColumn="0" w:lastRowFirstColumn="0" w:lastRowLastColumn="0"/>
+          <w:trHeight w:val="398"/>
+        </w:trPr>
+        <w:tc>
+          <w:tcPr>
+            <w:cnfStyle w:val="001000000000" w:firstRow="0" w:lastRow="0" w:firstColumn="1" w:lastColumn="0" w:oddVBand="0" w:evenVBand="0" w:oddHBand="0" w:evenHBand="0" w:firstRowFirstColumn="0" w:firstRowLastColumn="0" w:lastRowFirstColumn="0" w:lastRowLastColumn="0"/>
+            <w:tcW w:w="2066" w:type="dxa"/>
+          </w:tcPr>
+          <w:p>
+            <w:pPr>
+              <w:spacing w:beforeLines="50" w:before="156" w:line="300" w:lineRule="auto"/>
+              <w:rPr>
+                <w:szCs w:val="21"/>
+              </w:rPr>
+            </w:pPr>
+            <w:r>
+              <w:rPr>
+                <w:rFonts w:hint="eastAsia"/>
+                <w:szCs w:val="21"/>
+              </w:rPr>
+              <w:t>版本号</w:t>
+            </w:r>
+          </w:p>
+        </w:tc>
+        <w:tc>
+          <w:tcPr>
+            <w:tcW w:w="1234" w:type="dxa"/>
+          </w:tcPr>
+          <w:p>
+            <w:pPr>
+              <w:spacing w:beforeLines="50" w:before="156" w:line="300" w:lineRule="auto"/>
+              <w:cnfStyle w:val="100000000000" w:firstRow="1" w:lastRow="0" w:firstColumn="0" w:lastColumn="0" w:oddVBand="0" w:evenVBand="0" w:oddHBand="0" w:evenHBand="0" w:firstRowFirstColumn="0" w:firstRowLastColumn="0" w:lastRowFirstColumn="0" w:lastRowLastColumn="0"/>
+              <w:rPr>
+                <w:szCs w:val="21"/>
+              </w:rPr>
+            </w:pPr>
+            <w:r>
+              <w:rPr>
+                <w:rFonts w:hint="eastAsia"/>
+                <w:szCs w:val="21"/>
+              </w:rPr>
+              <w:t>变更人</w:t>
+            </w:r>
+          </w:p>
+        </w:tc>
+        <w:tc>
+          <w:tcPr>
+            <w:tcW w:w="3216" w:type="dxa"/>
+          </w:tcPr>
+          <w:p>
+            <w:pPr>
+              <w:spacing w:beforeLines="50" w:before="156" w:line="300" w:lineRule="auto"/>
+              <w:cnfStyle w:val="100000000000" w:firstRow="1" w:lastRow="0" w:firstColumn="0" w:lastColumn="0" w:oddVBand="0" w:evenVBand="0" w:oddHBand="0" w:evenHBand="0" w:firstRowFirstColumn="0" w:firstRowLastColumn="0" w:lastRowFirstColumn="0" w:lastRowLastColumn="0"/>
+              <w:rPr>
+                <w:szCs w:val="21"/>
+              </w:rPr>
+            </w:pPr>
+            <w:r>
+              <w:rPr>
+                <w:rFonts w:hint="eastAsia"/>
+                <w:szCs w:val="21"/>
+              </w:rPr>
+              <w:t>变更说明</w:t>
+            </w:r>
+          </w:p>
+        </w:tc>
+        <w:tc>
+          <w:tcPr>
+            <w:tcW w:w="1417" w:type="dxa"/>
+          </w:tcPr>
+          <w:p>
+            <w:pPr>
+              <w:spacing w:beforeLines="50" w:before="156" w:line="300" w:lineRule="auto"/>
+              <w:cnfStyle w:val="100000000000" w:firstRow="1" w:lastRow="0" w:firstColumn="0" w:lastColumn="0" w:oddVBand="0" w:evenVBand="0" w:oddHBand="0" w:evenHBand="0" w:firstRowFirstColumn="0" w:firstRowLastColumn="0" w:lastRowFirstColumn="0" w:lastRowLastColumn="0"/>
+              <w:rPr>
+                <w:szCs w:val="21"/>
+              </w:rPr>
+            </w:pPr>
+            <w:r>
+              <w:rPr>
+                <w:rFonts w:hint="eastAsia"/>
+                <w:szCs w:val="21"/>
+              </w:rPr>
+              <w:t>变更时间</w:t>
+            </w:r>
+          </w:p>
+        </w:tc>
+      </w:tr>
+      <w:tr>
+        <w:trPr>
+          <w:cnfStyle w:val="000000100000" w:firstRow="0" w:lastRow="0" w:firstColumn="0" w:lastColumn="0" w:oddVBand="0" w:evenVBand="0" w:oddHBand="1" w:evenHBand="0" w:firstRowFirstColumn="0" w:firstRowLastColumn="0" w:lastRowFirstColumn="0" w:lastRowLastColumn="0"/>
+          <w:trHeight w:val="430"/>
+        </w:trPr>
+        <w:tc>
+          <w:tcPr>
+            <w:cnfStyle w:val="001000000000" w:firstRow="0" w:lastRow="0" w:firstColumn="1" w:lastColumn="0" w:oddVBand="0" w:evenVBand="0" w:oddHBand="0" w:evenHBand="0" w:firstRowFirstColumn="0" w:firstRowLastColumn="0" w:lastRowFirstColumn="0" w:lastRowLastColumn="0"/>
+            <w:tcW w:w="2066" w:type="dxa"/>
+          </w:tcPr>
+          <w:p>
+            <w:pPr>
+              <w:spacing w:beforeLines="50" w:before="156" w:line="300" w:lineRule="auto"/>
+              <w:rPr>
+                <w:szCs w:val="21"/>
+              </w:rPr>
+            </w:pPr>
+            <w:r>
+              <w:rPr>
+                <w:szCs w:val="21"/>
+              </w:rPr>
+              <w:t>V</w:t>
+            </w:r>
+            <w:r>
+              <w:rPr>
+                <w:rFonts w:hint="eastAsia"/>
+                <w:szCs w:val="21"/>
+              </w:rPr>
+              <w:t>1.0</w:t>
+            </w:r>
+          </w:p>
+        </w:tc>
+        <w:tc>
+          <w:tcPr>
+            <w:tcW w:w="1234" w:type="dxa"/>
+          </w:tcPr>
+          <w:p>
+            <w:pPr>
+              <w:spacing w:beforeLines="50" w:before="156" w:line="300" w:lineRule="auto"/>
+              <w:cnfStyle w:val="000000100000" w:firstRow="0" w:lastRow="0" w:firstColumn="0" w:lastColumn="0" w:oddVBand="0" w:evenVBand="0" w:oddHBand="1" w:evenHBand="0" w:firstRowFirstColumn="0" w:firstRowLastColumn="0" w:lastRowFirstColumn="0" w:lastRowLastColumn="0"/>
+              <w:rPr>
+                <w:szCs w:val="21"/>
+              </w:rPr>
+            </w:pPr>
+            <w:r>
+              <w:rPr>
+                <w:rFonts w:hint="eastAsia"/>
+                <w:szCs w:val="21"/>
+              </w:rPr>
+              <w:t>张琛</w:t>
+            </w:r>
+          </w:p>
+        </w:tc>
+        <w:tc>
+          <w:tcPr>
+            <w:tcW w:w="3216" w:type="dxa"/>
+          </w:tcPr>
+          <w:p>
+            <w:pPr>
+              <w:spacing w:beforeLines="50" w:before="156" w:line="300" w:lineRule="auto"/>
+              <w:cnfStyle w:val="000000100000" w:firstRow="0" w:lastRow="0" w:firstColumn="0" w:lastColumn="0" w:oddVBand="0" w:evenVBand="0" w:oddHBand="1" w:evenHBand="0" w:firstRowFirstColumn="0" w:firstRowLastColumn="0" w:lastRowFirstColumn="0" w:lastRowLastColumn="0"/>
+              <w:rPr>
+                <w:szCs w:val="21"/>
+              </w:rPr>
+            </w:pPr>
+            <w:r>
+              <w:rPr>
+                <w:rFonts w:hint="eastAsia"/>
+                <w:szCs w:val="21"/>
+              </w:rPr>
+              <w:t>初稿</w:t>
+            </w:r>
+          </w:p>
+        </w:tc>
+        <w:tc>
+          <w:tcPr>
+            <w:tcW w:w="1417" w:type="dxa"/>
+          </w:tcPr>
+          <w:p>
+            <w:pPr>
+              <w:spacing w:beforeLines="50" w:before="156" w:line="300" w:lineRule="auto"/>
+              <w:cnfStyle w:val="000000100000" w:firstRow="0" w:lastRow="0" w:firstColumn="0" w:lastColumn="0" w:oddVBand="0" w:evenVBand="0" w:oddHBand="1" w:evenHBand="0" w:firstRowFirstColumn="0" w:firstRowLastColumn="0" w:lastRowFirstColumn="0" w:lastRowLastColumn="0"/>
+              <w:rPr>
+                <w:szCs w:val="21"/>
+              </w:rPr>
+            </w:pPr>
+            <w:r>
+              <w:rPr>
+                <w:rFonts w:hint="eastAsia"/>
+                <w:szCs w:val="21"/>
+              </w:rPr>
+              <w:t>2014</w:t>
+            </w:r>
+            <w:r>
+              <w:rPr>
+                <w:rFonts w:hint="eastAsia"/>
+                <w:szCs w:val="21"/>
+              </w:rPr>
+              <w:t>/</w:t>
+            </w:r>
+            <w:r>
+              <w:rPr>
+                <w:szCs w:val="21"/>
+              </w:rPr>
+              <w:t>03</w:t>
+            </w:r>
+            <w:r>
+              <w:rPr>
+                <w:rFonts w:hint="eastAsia"/>
+                <w:szCs w:val="21"/>
+              </w:rPr>
+              <w:t>/</w:t>
+            </w:r>
+            <w:r>
+              <w:rPr>
+                <w:szCs w:val="21"/>
+              </w:rPr>
+              <w:t>14</w:t>
+            </w:r>
+          </w:p>
+        </w:tc>
+      </w:tr>
+    </w:tbl>
+    <w:p/>
+    <w:sdt>
+      <w:sdtPr>
+        <w:rPr>
+          <w:lang w:val="zh-CN"/>
+        </w:rPr>
+        <w:id w:val="1335647874"/>
+        <w:docPartObj>
+          <w:docPartGallery w:val="Table of Contents"/>
+          <w:docPartUnique/>
+        </w:docPartObj>
+      </w:sdtPr>
+      <w:sdtEndPr>
+        <w:rPr>
+          <w:rFonts w:asciiTheme="minorHAnsi" w:eastAsiaTheme="minorEastAsia" w:hAnsiTheme="minorHAnsi" w:cstheme="minorBidi"/>
+          <w:b/>
+          <w:bCs/>
+          <w:color w:val="auto"/>
+          <w:kern w:val="2"/>
+          <w:sz w:val="21"/>
+          <w:szCs w:val="22"/>
+        </w:rPr>
+      </w:sdtEndPr>
+      <w:sdtContent>
+        <w:p>
+          <w:pPr>
+            <w:pStyle w:val="TOC"/>
+          </w:pPr>
+          <w:r>
+            <w:rPr>
+              <w:lang w:val="zh-CN"/>
+            </w:rPr>
+            <w:t>目录</w:t>
+          </w:r>
+        </w:p>
+        <w:p>
+          <w:pPr>
+            <w:pStyle w:val="10"/>
+            <w:tabs>
+              <w:tab w:val="right" w:leader="dot" w:pos="8296"/>
+            </w:tabs>
+            <w:rPr>
+              <w:noProof/>
+            </w:rPr>
+          </w:pPr>
+          <w:r>
+            <w:fldChar w:fldCharType="begin"/>
+          </w:r>
+          <w:r>
+            <w:instrText xml:space="preserve"> TOC \o "1-3" \h \z \u </w:instrText>
+          </w:r>
+          <w:r>
+            <w:fldChar w:fldCharType="separate"/>
+          </w:r>
+          <w:hyperlink w:anchor="_Toc412024755" w:history="1">
+            <w:r>
+              <w:rPr>
+                <w:rStyle w:val="a9"/>
+                <w:rFonts w:hint="eastAsia"/>
+                <w:noProof/>
+              </w:rPr>
+              <w:t>深度图进行</w:t>
+            </w:r>
+            <w:r>
+              <w:rPr>
+                <w:rStyle w:val="a9"/>
+                <w:noProof/>
+              </w:rPr>
+              <w:t>3D</w:t>
+            </w:r>
+            <w:r>
+              <w:rPr>
+                <w:rStyle w:val="a9"/>
+                <w:rFonts w:hint="eastAsia"/>
+                <w:noProof/>
+              </w:rPr>
+              <w:t>建模方案</w:t>
+            </w:r>
+            <w:r>
+              <w:rPr>
+                <w:noProof/>
+                <w:webHidden/>
+              </w:rPr>
+              <w:tab/>
+            </w:r>
+            <w:r>
+              <w:rPr>
+                <w:noProof/>
+                <w:webHidden/>
+              </w:rPr>
+              <w:fldChar w:fldCharType="begin"/>
+            </w:r>
+            <w:r>
+              <w:rPr>
+                <w:noProof/>
+                <w:webHidden/>
+              </w:rPr>
+              <w:instrText xml:space="preserve"> PAGEREF _Toc412024755 \h </w:instrText>
+            </w:r>
+            <w:r>
+              <w:rPr>
+                <w:noProof/>
+                <w:webHidden/>
+              </w:rPr>
+            </w:r>
+            <w:r>
+              <w:rPr>
+                <w:noProof/>
+                <w:webHidden/>
+              </w:rPr>
+              <w:fldChar w:fldCharType="separate"/>
+            </w:r>
+            <w:r>
+              <w:rPr>
+                <w:noProof/>
+                <w:webHidden/>
+              </w:rPr>
+              <w:t>1</w:t>
+            </w:r>
+            <w:r>
+              <w:rPr>
+                <w:noProof/>
+                <w:webHidden/>
+              </w:rPr>
+              <w:fldChar w:fldCharType="end"/>
+            </w:r>
+          </w:hyperlink>
+        </w:p>
+        <w:p>
+          <w:pPr>
+            <w:pStyle w:val="20"/>
+            <w:tabs>
+              <w:tab w:val="right" w:leader="dot" w:pos="8296"/>
+            </w:tabs>
+            <w:rPr>
+              <w:noProof/>
+            </w:rPr>
+          </w:pPr>
+          <w:hyperlink w:anchor="_Toc412024756" w:history="1">
+            <w:r>
+              <w:rPr>
+                <w:rStyle w:val="a9"/>
+                <w:noProof/>
+              </w:rPr>
+              <w:t>Changelog</w:t>
+            </w:r>
+            <w:r>
+              <w:rPr>
+                <w:noProof/>
+                <w:webHidden/>
+              </w:rPr>
+              <w:tab/>
+            </w:r>
+            <w:r>
+              <w:rPr>
+                <w:noProof/>
+                <w:webHidden/>
+              </w:rPr>
+              <w:fldChar w:fldCharType="begin"/>
+            </w:r>
+            <w:r>
+              <w:rPr>
+                <w:noProof/>
+                <w:webHidden/>
+              </w:rPr>
+              <w:instrText xml:space="preserve"> PAGEREF _Toc412024756 \h </w:instrText>
+            </w:r>
+            <w:r>
+              <w:rPr>
+                <w:noProof/>
+                <w:webHidden/>
+              </w:rPr>
+            </w:r>
+            <w:r>
+              <w:rPr>
+                <w:noProof/>
+                <w:webHidden/>
+              </w:rPr>
+              <w:fldChar w:fldCharType="separate"/>
+            </w:r>
+            <w:r>
+              <w:rPr>
+                <w:noProof/>
+                <w:webHidden/>
+              </w:rPr>
+              <w:t>1</w:t>
+            </w:r>
+            <w:r>
+              <w:rPr>
+                <w:noProof/>
+                <w:webHidden/>
+              </w:rPr>
+              <w:fldChar w:fldCharType="end"/>
+            </w:r>
+          </w:hyperlink>
+        </w:p>
+        <w:p>
+          <w:pPr>
+            <w:pStyle w:val="20"/>
+            <w:tabs>
+              <w:tab w:val="left" w:pos="840"/>
+              <w:tab w:val="right" w:leader="dot" w:pos="8296"/>
+            </w:tabs>
+            <w:rPr>
+              <w:noProof/>
+            </w:rPr>
+          </w:pPr>
+          <w:hyperlink w:anchor="_Toc412024757" w:history="1">
+            <w:r>
+              <w:rPr>
+                <w:rStyle w:val="a9"/>
+                <w:noProof/>
+              </w:rPr>
+              <w:t>1.</w:t>
+            </w:r>
+            <w:r>
+              <w:rPr>
+                <w:noProof/>
+              </w:rPr>
+              <w:tab/>
+            </w:r>
+            <w:r>
+              <w:rPr>
+                <w:rStyle w:val="a9"/>
+                <w:rFonts w:hint="eastAsia"/>
+                <w:noProof/>
+              </w:rPr>
+              <w:t>背景</w:t>
+            </w:r>
+            <w:r>
+              <w:rPr>
+                <w:noProof/>
+                <w:webHidden/>
+              </w:rPr>
+              <w:tab/>
+            </w:r>
+            <w:r>
+              <w:rPr>
+                <w:noProof/>
+                <w:webHidden/>
+              </w:rPr>
+              <w:fldChar w:fldCharType="begin"/>
+            </w:r>
+            <w:r>
+              <w:rPr>
+                <w:noProof/>
+                <w:webHidden/>
+              </w:rPr>
+              <w:instrText xml:space="preserve"> PAGEREF _Toc412024757 \h </w:instrText>
+            </w:r>
+            <w:r>
+              <w:rPr>
+                <w:noProof/>
+                <w:webHidden/>
+              </w:rPr>
+            </w:r>
+            <w:r>
+              <w:rPr>
+                <w:noProof/>
+                <w:webHidden/>
+              </w:rPr>
+              <w:fldChar w:fldCharType="separate"/>
+            </w:r>
+            <w:r>
+              <w:rPr>
+                <w:noProof/>
+                <w:webHidden/>
+              </w:rPr>
+              <w:t>1</w:t>
+            </w:r>
+            <w:r>
+              <w:rPr>
+                <w:noProof/>
+                <w:webHidden/>
+              </w:rPr>
+              <w:fldChar w:fldCharType="end"/>
+            </w:r>
+          </w:hyperlink>
+        </w:p>
+        <w:p>
+          <w:pPr>
+            <w:pStyle w:val="20"/>
+            <w:tabs>
+              <w:tab w:val="left" w:pos="840"/>
+              <w:tab w:val="right" w:leader="dot" w:pos="8296"/>
+            </w:tabs>
+            <w:rPr>
+              <w:noProof/>
+            </w:rPr>
+          </w:pPr>
+          <w:hyperlink w:anchor="_Toc412024758" w:history="1">
+            <w:r>
+              <w:rPr>
+                <w:rStyle w:val="a9"/>
+                <w:noProof/>
+              </w:rPr>
+              <w:t>2.</w:t>
+            </w:r>
+            <w:r>
+              <w:rPr>
+                <w:noProof/>
+              </w:rPr>
+              <w:tab/>
+            </w:r>
+            <w:r>
+              <w:rPr>
+                <w:rStyle w:val="a9"/>
+                <w:rFonts w:hint="eastAsia"/>
+                <w:noProof/>
+              </w:rPr>
+              <w:t>当前相关工作</w:t>
+            </w:r>
+            <w:r>
+              <w:rPr>
+                <w:noProof/>
+                <w:webHidden/>
+              </w:rPr>
+              <w:tab/>
+            </w:r>
+            <w:r>
+              <w:rPr>
+                <w:noProof/>
+                <w:webHidden/>
+              </w:rPr>
+              <w:fldChar w:fldCharType="begin"/>
+            </w:r>
+            <w:r>
+              <w:rPr>
+                <w:noProof/>
+                <w:webHidden/>
+              </w:rPr>
+              <w:instrText xml:space="preserve"> PAGEREF _Toc412024758 \h </w:instrText>
+            </w:r>
+            <w:r>
+              <w:rPr>
+                <w:noProof/>
+                <w:webHidden/>
+              </w:rPr>
+            </w:r>
+            <w:r>
+              <w:rPr>
+                <w:noProof/>
+                <w:webHidden/>
+              </w:rPr>
+              <w:fldChar w:fldCharType="separate"/>
+            </w:r>
+            <w:r>
+              <w:rPr>
+                <w:noProof/>
+                <w:webHidden/>
+              </w:rPr>
+              <w:t>2</w:t>
+            </w:r>
+            <w:r>
+              <w:rPr>
+                <w:noProof/>
+                <w:webHidden/>
+              </w:rPr>
+              <w:fldChar w:fldCharType="end"/>
+            </w:r>
+          </w:hyperlink>
+        </w:p>
+        <w:p>
+          <w:pPr>
+            <w:pStyle w:val="20"/>
+            <w:tabs>
+              <w:tab w:val="left" w:pos="840"/>
+              <w:tab w:val="right" w:leader="dot" w:pos="8296"/>
+            </w:tabs>
+            <w:rPr>
+              <w:noProof/>
+            </w:rPr>
+          </w:pPr>
+          <w:hyperlink w:anchor="_Toc412024759" w:history="1">
+            <w:r>
+              <w:rPr>
+                <w:rStyle w:val="a9"/>
+                <w:noProof/>
+              </w:rPr>
+              <w:t>3.</w:t>
+            </w:r>
+            <w:r>
+              <w:rPr>
+                <w:noProof/>
+              </w:rPr>
+              <w:tab/>
+            </w:r>
+            <w:r>
+              <w:rPr>
+                <w:rStyle w:val="a9"/>
+                <w:rFonts w:hint="eastAsia"/>
+                <w:noProof/>
+              </w:rPr>
+              <w:t>经典流程</w:t>
+            </w:r>
+            <w:r>
+              <w:rPr>
+                <w:rStyle w:val="a9"/>
+                <w:noProof/>
+              </w:rPr>
+              <w:t xml:space="preserve"> &amp; </w:t>
+            </w:r>
+            <w:r>
+              <w:rPr>
+                <w:rStyle w:val="a9"/>
+                <w:rFonts w:hint="eastAsia"/>
+                <w:noProof/>
+              </w:rPr>
+              <w:t>算法步骤</w:t>
+            </w:r>
+            <w:r>
+              <w:rPr>
+                <w:noProof/>
+                <w:webHidden/>
+              </w:rPr>
+              <w:tab/>
+            </w:r>
+            <w:r>
+              <w:rPr>
+                <w:noProof/>
+                <w:webHidden/>
+              </w:rPr>
+              <w:fldChar w:fldCharType="begin"/>
+            </w:r>
+            <w:r>
+              <w:rPr>
+                <w:noProof/>
+                <w:webHidden/>
+              </w:rPr>
+              <w:instrText xml:space="preserve"> PAGEREF _Toc412024759 \h </w:instrText>
+            </w:r>
+            <w:r>
+              <w:rPr>
+                <w:noProof/>
+                <w:webHidden/>
+              </w:rPr>
+            </w:r>
+            <w:r>
+              <w:rPr>
+                <w:noProof/>
+                <w:webHidden/>
+              </w:rPr>
+              <w:fldChar w:fldCharType="separate"/>
+            </w:r>
+            <w:r>
+              <w:rPr>
+                <w:noProof/>
+                <w:webHidden/>
+              </w:rPr>
+              <w:t>4</w:t>
+            </w:r>
+            <w:r>
+              <w:rPr>
+                <w:noProof/>
+                <w:webHidden/>
+              </w:rPr>
+              <w:fldChar w:fldCharType="end"/>
+            </w:r>
+          </w:hyperlink>
+        </w:p>
+        <w:p>
+          <w:pPr>
+            <w:pStyle w:val="20"/>
+            <w:tabs>
+              <w:tab w:val="left" w:pos="840"/>
+              <w:tab w:val="right" w:leader="dot" w:pos="8296"/>
+            </w:tabs>
+            <w:rPr>
+              <w:noProof/>
+            </w:rPr>
+          </w:pPr>
+          <w:hyperlink w:anchor="_Toc412024760" w:history="1">
+            <w:r>
+              <w:rPr>
+                <w:rStyle w:val="a9"/>
+                <w:noProof/>
+              </w:rPr>
+              <w:t>4.</w:t>
+            </w:r>
+            <w:r>
+              <w:rPr>
+                <w:noProof/>
+              </w:rPr>
+              <w:tab/>
+            </w:r>
+            <w:r>
+              <w:rPr>
+                <w:rStyle w:val="a9"/>
+                <w:rFonts w:hint="eastAsia"/>
+                <w:noProof/>
+              </w:rPr>
+              <w:t>关键点、难点分析</w:t>
+            </w:r>
+            <w:r>
+              <w:rPr>
+                <w:noProof/>
+                <w:webHidden/>
+              </w:rPr>
+              <w:tab/>
+            </w:r>
+            <w:r>
+              <w:rPr>
+                <w:noProof/>
+                <w:webHidden/>
+              </w:rPr>
+              <w:fldChar w:fldCharType="begin"/>
+            </w:r>
+            <w:r>
+              <w:rPr>
+                <w:noProof/>
+                <w:webHidden/>
+              </w:rPr>
+              <w:instrText xml:space="preserve"> PAGEREF _Toc412024760 \h </w:instrText>
+            </w:r>
+            <w:r>
+              <w:rPr>
+                <w:noProof/>
+                <w:webHidden/>
+              </w:rPr>
+            </w:r>
+            <w:r>
+              <w:rPr>
+                <w:noProof/>
+                <w:webHidden/>
+              </w:rPr>
+              <w:fldChar w:fldCharType="separate"/>
+            </w:r>
+            <w:r>
+              <w:rPr>
+                <w:noProof/>
+                <w:webHidden/>
+              </w:rPr>
+              <w:t>5</w:t>
+            </w:r>
+            <w:r>
+              <w:rPr>
+                <w:noProof/>
+                <w:webHidden/>
+              </w:rPr>
+              <w:fldChar w:fldCharType="end"/>
+            </w:r>
+          </w:hyperlink>
+        </w:p>
+        <w:p>
+          <w:pPr>
+            <w:pStyle w:val="20"/>
+            <w:tabs>
+              <w:tab w:val="left" w:pos="840"/>
+              <w:tab w:val="right" w:leader="dot" w:pos="8296"/>
+            </w:tabs>
+            <w:rPr>
+              <w:noProof/>
+            </w:rPr>
+          </w:pPr>
+          <w:hyperlink w:anchor="_Toc412024761" w:history="1">
+            <w:r>
+              <w:rPr>
+                <w:rStyle w:val="a9"/>
+                <w:noProof/>
+              </w:rPr>
+              <w:t>5.</w:t>
+            </w:r>
+            <w:r>
+              <w:rPr>
+                <w:noProof/>
+              </w:rPr>
+              <w:tab/>
+            </w:r>
+            <w:r>
+              <w:rPr>
+                <w:rStyle w:val="a9"/>
+                <w:rFonts w:hint="eastAsia"/>
+                <w:noProof/>
+              </w:rPr>
+              <w:t>难点解决</w:t>
+            </w:r>
+            <w:r>
+              <w:rPr>
+                <w:noProof/>
+                <w:webHidden/>
+              </w:rPr>
+              <w:tab/>
+            </w:r>
+            <w:r>
+              <w:rPr>
+                <w:noProof/>
+                <w:webHidden/>
+              </w:rPr>
+              <w:fldChar w:fldCharType="begin"/>
+            </w:r>
+            <w:r>
+              <w:rPr>
+                <w:noProof/>
+                <w:webHidden/>
+              </w:rPr>
+              <w:instrText xml:space="preserve"> PAGEREF _Toc412024761 \h </w:instrText>
+            </w:r>
+            <w:r>
+              <w:rPr>
+                <w:noProof/>
+                <w:webHidden/>
+              </w:rPr>
+            </w:r>
+            <w:r>
+              <w:rPr>
+                <w:noProof/>
+                <w:webHidden/>
+              </w:rPr>
+              <w:fldChar w:fldCharType="separate"/>
+            </w:r>
+            <w:r>
+              <w:rPr>
+                <w:noProof/>
+                <w:webHidden/>
+              </w:rPr>
+              <w:t>6</w:t>
+            </w:r>
+            <w:r>
+              <w:rPr>
+                <w:noProof/>
+                <w:webHidden/>
+              </w:rPr>
+              <w:fldChar w:fldCharType="end"/>
+            </w:r>
+          </w:hyperlink>
+        </w:p>
+        <w:p>
+          <w:pPr>
+            <w:pStyle w:val="20"/>
+            <w:tabs>
+              <w:tab w:val="left" w:pos="840"/>
+              <w:tab w:val="right" w:leader="dot" w:pos="8296"/>
+            </w:tabs>
+            <w:rPr>
+              <w:noProof/>
+            </w:rPr>
+          </w:pPr>
+          <w:hyperlink w:anchor="_Toc412024762" w:history="1">
+            <w:r>
+              <w:rPr>
+                <w:rStyle w:val="a9"/>
+                <w:noProof/>
+              </w:rPr>
+              <w:t>6.</w:t>
+            </w:r>
+            <w:r>
+              <w:rPr>
+                <w:noProof/>
+              </w:rPr>
+              <w:tab/>
+            </w:r>
+            <w:r>
+              <w:rPr>
+                <w:rStyle w:val="a9"/>
+                <w:rFonts w:hint="eastAsia"/>
+                <w:noProof/>
+              </w:rPr>
+              <w:t>参考文献</w:t>
+            </w:r>
+            <w:r>
+              <w:rPr>
+                <w:noProof/>
+                <w:webHidden/>
+              </w:rPr>
+              <w:tab/>
+            </w:r>
+            <w:r>
+              <w:rPr>
+                <w:noProof/>
+                <w:webHidden/>
+              </w:rPr>
+              <w:fldChar w:fldCharType="begin"/>
+            </w:r>
+            <w:r>
+              <w:rPr>
+                <w:noProof/>
+                <w:webHidden/>
+              </w:rPr>
+              <w:instrText xml:space="preserve"> PAGEREF _Toc412024762 \h </w:instrText>
+            </w:r>
+            <w:r>
+              <w:rPr>
+                <w:noProof/>
+                <w:webHidden/>
+              </w:rPr>
+            </w:r>
+            <w:r>
+              <w:rPr>
+                <w:noProof/>
+                <w:webHidden/>
+              </w:rPr>
+              <w:fldChar w:fldCharType="separate"/>
+            </w:r>
+            <w:r>
+              <w:rPr>
+                <w:noProof/>
+                <w:webHidden/>
+              </w:rPr>
+              <w:t>7</w:t>
+            </w:r>
+            <w:r>
+              <w:rPr>
+                <w:noProof/>
+                <w:webHidden/>
+              </w:rPr>
+              <w:fldChar w:fldCharType="end"/>
+            </w:r>
+          </w:hyperlink>
+        </w:p>
+        <w:p>
+          <w:r>
+            <w:rPr>
+              <w:b/>
+              <w:bCs/>
+              <w:lang w:val="zh-CN"/>
+            </w:rPr>
+            <w:fldChar w:fldCharType="end"/>
+          </w:r>
+        </w:p>
+      </w:sdtContent>
+    </w:sdt>
+    <w:p>
+      <w:pPr>
+        <w:widowControl/>
+        <w:jc w:val="left"/>
+      </w:pPr>
+      <w:r>
+        <w:br w:type="page"/>
+      </w:r>
     </w:p>
     <w:p>
       <w:pPr>
         <w:pStyle w:val="a4"/>
         <w:spacing w:beforeLines="50" w:before="156" w:line="300" w:lineRule="auto"/>
       </w:pPr>
-      <w:r>
-        <w:rPr>
-          <w:rFonts w:hint="eastAsia"/>
-        </w:rPr>
+      <w:bookmarkStart w:id="3" w:name="_GoBack"/>
+      <w:bookmarkEnd w:id="3"/>
+      <w:r>
+        <w:rPr>
+          <w:rFonts w:hint="eastAsia"/>
+        </w:rPr>
+        <w:lastRenderedPageBreak/>
         <w:t>表</w:t>
       </w:r>
       <w:r>
@@ -536,6 +1516,46 @@
           </w:p>
         </w:tc>
       </w:tr>
+      <w:tr>
+        <w:tc>
+          <w:tcPr>
+            <w:tcW w:w="4148" w:type="dxa"/>
+          </w:tcPr>
+          <w:p>
+            <w:pPr>
+              <w:spacing w:beforeLines="50" w:before="156" w:line="300" w:lineRule="auto"/>
+              <w:rPr>
+                <w:rFonts w:hint="eastAsia"/>
+              </w:rPr>
+            </w:pPr>
+            <w:r>
+              <w:rPr>
+                <w:rFonts w:hint="eastAsia"/>
+              </w:rPr>
+              <w:t>IR</w:t>
+            </w:r>
+          </w:p>
+        </w:tc>
+        <w:tc>
+          <w:tcPr>
+            <w:tcW w:w="4148" w:type="dxa"/>
+          </w:tcPr>
+          <w:p>
+            <w:pPr>
+              <w:spacing w:beforeLines="50" w:before="156" w:line="300" w:lineRule="auto"/>
+            </w:pPr>
+            <w:r>
+              <w:rPr>
+                <w:rFonts w:hint="eastAsia"/>
+              </w:rPr>
+              <w:t>Infra</w:t>
+            </w:r>
+            <w:r>
+              <w:t>-red</w:t>
+            </w:r>
+          </w:p>
+        </w:tc>
+      </w:tr>
     </w:tbl>
     <w:p>
       <w:pPr>
@@ -551,12 +1571,14 @@
         </w:numPr>
         <w:spacing w:beforeLines="50" w:before="156" w:line="300" w:lineRule="auto"/>
       </w:pPr>
+      <w:bookmarkStart w:id="4" w:name="_Toc412024757"/>
       <w:r>
         <w:rPr>
           <w:rFonts w:hint="eastAsia"/>
         </w:rPr>
         <w:t>背景</w:t>
       </w:r>
+      <w:bookmarkEnd w:id="4"/>
     </w:p>
     <w:p>
       <w:pPr>
@@ -969,12 +1991,15 @@
         </w:numPr>
         <w:spacing w:beforeLines="50" w:before="156" w:line="300" w:lineRule="auto"/>
       </w:pPr>
-      <w:r>
-        <w:rPr>
-          <w:rFonts w:hint="eastAsia"/>
-        </w:rPr>
+      <w:bookmarkStart w:id="5" w:name="_Toc412024758"/>
+      <w:r>
+        <w:rPr>
+          <w:rFonts w:hint="eastAsia"/>
+        </w:rPr>
+        <w:lastRenderedPageBreak/>
         <w:t>当前相关工作</w:t>
       </w:r>
+      <w:bookmarkEnd w:id="5"/>
     </w:p>
     <w:p>
       <w:pPr>
@@ -2316,6 +3341,7 @@
         </w:numPr>
         <w:spacing w:beforeLines="50" w:before="156" w:line="300" w:lineRule="auto"/>
       </w:pPr>
+      <w:bookmarkStart w:id="6" w:name="_Toc412024759"/>
       <w:r>
         <w:rPr>
           <w:rFonts w:hint="eastAsia"/>
@@ -2338,6 +3364,7 @@
         </w:rPr>
         <w:t>算法步骤</w:t>
       </w:r>
+      <w:bookmarkEnd w:id="6"/>
     </w:p>
     <w:p>
       <w:pPr>
@@ -2365,10 +3392,10 @@
             <v:path o:extrusionok="f" gradientshapeok="t" o:connecttype="rect"/>
             <o:lock v:ext="edit" aspectratio="t"/>
           </v:shapetype>
-          <v:shape id="_x0000_i1025" type="#_x0000_t75" style="width:415.25pt;height:283.8pt" o:ole="">
+          <v:shape id="_x0000_i1026" type="#_x0000_t75" style="width:415.5pt;height:284.25pt" o:ole="">
             <v:imagedata r:id="rId8" o:title=""/>
           </v:shape>
-          <o:OLEObject Type="Embed" ProgID="Visio.Drawing.15" ShapeID="_x0000_i1025" DrawAspect="Content" ObjectID="_1485723449" r:id="rId9"/>
+          <o:OLEObject Type="Embed" ProgID="Visio.Drawing.15" ShapeID="_x0000_i1026" DrawAspect="Content" ObjectID="_1485766647" r:id="rId9"/>
         </w:object>
       </w:r>
     </w:p>
@@ -2489,20 +3516,28 @@
     <w:p>
       <w:pPr>
         <w:spacing w:before="50"/>
+        <w:rPr>
+          <w:b/>
+        </w:rPr>
       </w:pPr>
       <w:r>
         <w:rPr>
           <w:rFonts w:hint="eastAsia"/>
+          <w:b/>
         </w:rPr>
         <w:t xml:space="preserve">1. </w:t>
       </w:r>
       <w:r>
         <w:rPr>
           <w:rFonts w:hint="eastAsia"/>
+          <w:b/>
         </w:rPr>
         <w:t>数据</w:t>
       </w:r>
       <w:r>
+        <w:rPr>
+          <w:b/>
+        </w:rPr>
         <w:t>预处理</w:t>
       </w:r>
     </w:p>
@@ -3229,8 +4264,6 @@
         </w:rPr>
         <w:t>。</w:t>
       </w:r>
-      <w:bookmarkStart w:id="0" w:name="_GoBack"/>
-      <w:bookmarkEnd w:id="0"/>
     </w:p>
     <w:p>
       <w:pPr>
@@ -3980,31 +5013,46 @@
     <w:p>
       <w:pPr>
         <w:spacing w:before="50"/>
+        <w:rPr>
+          <w:b/>
+        </w:rPr>
       </w:pPr>
       <w:r>
+        <w:rPr>
+          <w:b/>
+        </w:rPr>
         <w:t xml:space="preserve">2. </w:t>
       </w:r>
       <w:r>
         <w:rPr>
           <w:rFonts w:hint="eastAsia"/>
+          <w:b/>
         </w:rPr>
         <w:t>相机</w:t>
       </w:r>
       <w:r>
         <w:rPr>
           <w:rFonts w:hint="eastAsia"/>
+          <w:b/>
         </w:rPr>
         <w:t>6</w:t>
       </w:r>
       <w:r>
+        <w:rPr>
+          <w:b/>
+        </w:rPr>
         <w:t>DOF</w:t>
       </w:r>
       <w:r>
+        <w:rPr>
+          <w:b/>
+        </w:rPr>
         <w:t>姿态</w:t>
       </w:r>
       <w:r>
         <w:rPr>
           <w:rFonts w:hint="eastAsia"/>
+          <w:b/>
         </w:rPr>
         <w:t>估计</w:t>
       </w:r>
@@ -4213,14 +5261,7 @@
         <w:rPr>
           <w:rFonts w:hint="eastAsia"/>
         </w:rPr>
-        <w:t>相邻两关键</w:t>
-      </w:r>
-      <w:r>
-        <w:rPr>
-          <w:rFonts w:hint="eastAsia"/>
-        </w:rPr>
-        <w:lastRenderedPageBreak/>
-        <w:t>帧</w:t>
+        <w:t>相邻两关键帧</w:t>
       </w:r>
       <w:r>
         <w:rPr>
@@ -4300,7 +5341,11 @@
         <w:t>k</w:t>
       </w:r>
       <w:r>
-        <w:t>帧相机的姿态：</w:t>
+        <w:t>帧</w:t>
+      </w:r>
+      <w:r>
+        <w:lastRenderedPageBreak/>
+        <w:t>相机的姿态：</w:t>
       </w:r>
     </w:p>
     <w:p>
@@ -4770,10 +5815,10 @@
           <w:position w:val="-30"/>
         </w:rPr>
         <w:object w:dxaOrig="1520" w:dyaOrig="720">
-          <v:shape id="_x0000_i1026" type="#_x0000_t75" style="width:76.2pt;height:36pt" o:ole="">
+          <v:shape id="_x0000_i1025" type="#_x0000_t75" style="width:76.5pt;height:36pt" o:ole="">
             <v:imagedata r:id="rId10" o:title=""/>
           </v:shape>
-          <o:OLEObject Type="Embed" ProgID="Equation.DSMT4" ShapeID="_x0000_i1026" DrawAspect="Content" ObjectID="_1485723450" r:id="rId11"/>
+          <o:OLEObject Type="Embed" ProgID="Equation.DSMT4" ShapeID="_x0000_i1025" DrawAspect="Content" ObjectID="_1485766648" r:id="rId11"/>
         </w:object>
       </w:r>
       <w:r>
@@ -4818,20 +5863,28 @@
     <w:p>
       <w:pPr>
         <w:spacing w:before="50"/>
+        <w:rPr>
+          <w:b/>
+        </w:rPr>
       </w:pPr>
       <w:r>
         <w:rPr>
           <w:rFonts w:hint="eastAsia"/>
+          <w:b/>
         </w:rPr>
         <w:t xml:space="preserve">3. </w:t>
       </w:r>
       <w:r>
         <w:rPr>
           <w:rFonts w:hint="eastAsia"/>
+          <w:b/>
         </w:rPr>
         <w:t>体素</w:t>
       </w:r>
       <w:r>
+        <w:rPr>
+          <w:b/>
+        </w:rPr>
         <w:t>数据融合</w:t>
       </w:r>
     </w:p>
@@ -5111,10 +6164,1472 @@
       <w:pPr>
         <w:spacing w:before="50"/>
       </w:pPr>
+      <w:r>
+        <w:rPr>
+          <w:rFonts w:hint="eastAsia"/>
+        </w:rPr>
+        <w:t>新的</w:t>
+      </w:r>
+      <w:r>
+        <w:t>深度数据不断生成，</w:t>
+      </w:r>
+      <w:r>
+        <w:rPr>
+          <w:rFonts w:hint="eastAsia"/>
+        </w:rPr>
+        <w:t>体素模型</w:t>
+      </w:r>
+      <w:r>
+        <w:t>需要不断更新</w:t>
+      </w:r>
+      <w:r>
+        <w:rPr>
+          <w:rFonts w:hint="eastAsia"/>
+        </w:rPr>
+        <w:t>。对于</w:t>
+      </w:r>
+      <w:r>
+        <w:t>同一</w:t>
+      </w:r>
+      <w:r>
+        <w:rPr>
+          <w:rFonts w:hint="eastAsia"/>
+        </w:rPr>
+        <w:t>场景</w:t>
+      </w:r>
+      <w:r>
+        <w:t>，由于</w:t>
+      </w:r>
+      <w:r>
+        <w:rPr>
+          <w:rFonts w:hint="eastAsia"/>
+        </w:rPr>
+        <w:t>不同视角</w:t>
+      </w:r>
+      <w:r>
+        <w:t>下</w:t>
+      </w:r>
+      <w:r>
+        <w:rPr>
+          <w:rFonts w:hint="eastAsia"/>
+        </w:rPr>
+        <w:t>获得的</w:t>
+      </w:r>
+      <w:r>
+        <w:t>深度数据</w:t>
+      </w:r>
+      <w:r>
+        <w:rPr>
+          <w:rFonts w:hint="eastAsia"/>
+        </w:rPr>
+        <w:t>误差</w:t>
+      </w:r>
+      <w:r>
+        <w:t>不同</w:t>
+      </w:r>
+      <w:r>
+        <w:rPr>
+          <w:rFonts w:hint="eastAsia"/>
+        </w:rPr>
+        <w:t>，</w:t>
+      </w:r>
+      <w:r>
+        <w:t>因此融合时需要对</w:t>
+      </w:r>
+      <w:r>
+        <w:rPr>
+          <w:rFonts w:hint="eastAsia"/>
+        </w:rPr>
+        <w:t>其</w:t>
+      </w:r>
+      <w:r>
+        <w:t>加权平均</w:t>
+      </w:r>
+      <w:r>
+        <w:rPr>
+          <w:rFonts w:hint="eastAsia"/>
+        </w:rPr>
+        <w:t>，</w:t>
+      </w:r>
+      <w:r>
+        <w:t>以避免</w:t>
+      </w:r>
+      <w:r>
+        <w:rPr>
+          <w:rFonts w:hint="eastAsia"/>
+        </w:rPr>
+        <w:t>三维模型</w:t>
+      </w:r>
+      <w:r>
+        <w:t>出现</w:t>
+      </w:r>
+      <w:r>
+        <w:rPr>
+          <w:rFonts w:hint="eastAsia"/>
+        </w:rPr>
+        <w:t>褶皱。假设深度图</w:t>
+      </w:r>
+      <w:r>
+        <w:t>序列为</w:t>
+      </w:r>
+      <w:r>
+        <w:rPr>
+          <w:rFonts w:hint="eastAsia"/>
+        </w:rPr>
+        <w:t xml:space="preserve"> </w:t>
+      </w:r>
+      <m:oMath>
+        <m:d>
+          <m:dPr>
+            <m:begChr m:val="{"/>
+            <m:endChr m:val="|"/>
+            <m:ctrlPr>
+              <w:rPr>
+                <w:rFonts w:ascii="Cambria Math" w:hAnsi="Cambria Math"/>
+              </w:rPr>
+            </m:ctrlPr>
+          </m:dPr>
+          <m:e>
+            <m:sSub>
+              <m:sSubPr>
+                <m:ctrlPr>
+                  <w:rPr>
+                    <w:rFonts w:ascii="Cambria Math" w:hAnsi="Cambria Math"/>
+                    <w:i/>
+                  </w:rPr>
+                </m:ctrlPr>
+              </m:sSubPr>
+              <m:e>
+                <m:r>
+                  <w:rPr>
+                    <w:rFonts w:ascii="Cambria Math" w:hAnsi="Cambria Math"/>
+                  </w:rPr>
+                  <m:t>d</m:t>
+                </m:r>
+                <m:ctrlPr>
+                  <w:rPr>
+                    <w:rFonts w:ascii="Cambria Math" w:hAnsi="Cambria Math"/>
+                  </w:rPr>
+                </m:ctrlPr>
+              </m:e>
+              <m:sub>
+                <m:r>
+                  <w:rPr>
+                    <w:rFonts w:ascii="Cambria Math" w:hAnsi="Cambria Math"/>
+                  </w:rPr>
+                  <m:t>i</m:t>
+                </m:r>
+              </m:sub>
+            </m:sSub>
+            <m:d>
+              <m:dPr>
+                <m:ctrlPr>
+                  <w:rPr>
+                    <w:rFonts w:ascii="Cambria Math" w:hAnsi="Cambria Math"/>
+                    <w:i/>
+                  </w:rPr>
+                </m:ctrlPr>
+              </m:dPr>
+              <m:e>
+                <m:r>
+                  <w:rPr>
+                    <w:rFonts w:ascii="Cambria Math" w:hAnsi="Cambria Math"/>
+                  </w:rPr>
+                  <m:t>x</m:t>
+                </m:r>
+              </m:e>
+            </m:d>
+            <m:ctrlPr>
+              <w:rPr>
+                <w:rFonts w:ascii="Cambria Math" w:hAnsi="Cambria Math"/>
+                <w:i/>
+              </w:rPr>
+            </m:ctrlPr>
+          </m:e>
+        </m:d>
+        <m:r>
+          <w:rPr>
+            <w:rFonts w:ascii="Cambria Math" w:hAnsi="Cambria Math"/>
+          </w:rPr>
+          <m:t xml:space="preserve"> i=0, 1, …, n}</m:t>
+        </m:r>
+      </m:oMath>
+      <w:r>
+        <w:rPr>
+          <w:rFonts w:hint="eastAsia"/>
+        </w:rPr>
+        <w:t xml:space="preserve"> </w:t>
+      </w:r>
+      <w:r>
+        <w:rPr>
+          <w:rFonts w:hint="eastAsia"/>
+        </w:rPr>
+        <w:t>，</w:t>
+      </w:r>
+      <w:r>
+        <w:t>对应权重为</w:t>
+      </w:r>
+      <w:r>
+        <w:rPr>
+          <w:rFonts w:hint="eastAsia"/>
+        </w:rPr>
+        <w:t xml:space="preserve"> </w:t>
+      </w:r>
+      <m:oMath>
+        <m:d>
+          <m:dPr>
+            <m:begChr m:val="{"/>
+            <m:endChr m:val="|"/>
+            <m:ctrlPr>
+              <w:rPr>
+                <w:rFonts w:ascii="Cambria Math" w:hAnsi="Cambria Math"/>
+              </w:rPr>
+            </m:ctrlPr>
+          </m:dPr>
+          <m:e>
+            <m:sSub>
+              <m:sSubPr>
+                <m:ctrlPr>
+                  <w:rPr>
+                    <w:rFonts w:ascii="Cambria Math" w:hAnsi="Cambria Math"/>
+                    <w:i/>
+                  </w:rPr>
+                </m:ctrlPr>
+              </m:sSubPr>
+              <m:e>
+                <m:r>
+                  <w:rPr>
+                    <w:rFonts w:ascii="Cambria Math" w:hAnsi="Cambria Math"/>
+                  </w:rPr>
+                  <m:t>w</m:t>
+                </m:r>
+                <m:ctrlPr>
+                  <w:rPr>
+                    <w:rFonts w:ascii="Cambria Math" w:hAnsi="Cambria Math"/>
+                  </w:rPr>
+                </m:ctrlPr>
+              </m:e>
+              <m:sub>
+                <m:r>
+                  <w:rPr>
+                    <w:rFonts w:ascii="Cambria Math" w:hAnsi="Cambria Math"/>
+                  </w:rPr>
+                  <m:t>i</m:t>
+                </m:r>
+              </m:sub>
+            </m:sSub>
+            <m:d>
+              <m:dPr>
+                <m:ctrlPr>
+                  <w:rPr>
+                    <w:rFonts w:ascii="Cambria Math" w:hAnsi="Cambria Math"/>
+                    <w:i/>
+                  </w:rPr>
+                </m:ctrlPr>
+              </m:dPr>
+              <m:e>
+                <m:r>
+                  <w:rPr>
+                    <w:rFonts w:ascii="Cambria Math" w:hAnsi="Cambria Math"/>
+                  </w:rPr>
+                  <m:t>x</m:t>
+                </m:r>
+              </m:e>
+            </m:d>
+            <m:ctrlPr>
+              <w:rPr>
+                <w:rFonts w:ascii="Cambria Math" w:hAnsi="Cambria Math"/>
+                <w:i/>
+              </w:rPr>
+            </m:ctrlPr>
+          </m:e>
+        </m:d>
+        <m:r>
+          <w:rPr>
+            <w:rFonts w:ascii="Cambria Math" w:hAnsi="Cambria Math"/>
+          </w:rPr>
+          <m:t xml:space="preserve"> i=0, 1, …, n}</m:t>
+        </m:r>
+      </m:oMath>
+      <w:r>
+        <w:rPr>
+          <w:rFonts w:hint="eastAsia"/>
+        </w:rPr>
+        <w:t>，</w:t>
+      </w:r>
+      <w:r>
+        <w:t>则</w:t>
+      </w:r>
     </w:p>
     <w:p>
       <w:pPr>
         <w:spacing w:before="50"/>
+        <w:jc w:val="right"/>
+        <w:rPr>
+          <w:rFonts w:hint="eastAsia"/>
+        </w:rPr>
+      </w:pPr>
+      <m:oMath>
+        <m:r>
+          <m:rPr>
+            <m:sty m:val="p"/>
+          </m:rPr>
+          <w:rPr>
+            <w:rFonts w:ascii="Cambria Math" w:hAnsi="Cambria Math"/>
+          </w:rPr>
+          <m:t>D</m:t>
+        </m:r>
+        <m:d>
+          <m:dPr>
+            <m:ctrlPr>
+              <w:rPr>
+                <w:rFonts w:ascii="Cambria Math" w:hAnsi="Cambria Math"/>
+              </w:rPr>
+            </m:ctrlPr>
+          </m:dPr>
+          <m:e>
+            <m:r>
+              <m:rPr>
+                <m:sty m:val="p"/>
+              </m:rPr>
+              <w:rPr>
+                <w:rFonts w:ascii="Cambria Math" w:hAnsi="Cambria Math"/>
+              </w:rPr>
+              <m:t>x</m:t>
+            </m:r>
+          </m:e>
+        </m:d>
+        <m:r>
+          <m:rPr>
+            <m:sty m:val="p"/>
+          </m:rPr>
+          <w:rPr>
+            <w:rFonts w:ascii="Cambria Math" w:hAnsi="Cambria Math"/>
+          </w:rPr>
+          <m:t>=</m:t>
+        </m:r>
+        <m:f>
+          <m:fPr>
+            <m:ctrlPr>
+              <w:rPr>
+                <w:rFonts w:ascii="Cambria Math" w:hAnsi="Cambria Math"/>
+              </w:rPr>
+            </m:ctrlPr>
+          </m:fPr>
+          <m:num>
+            <m:r>
+              <m:rPr>
+                <m:sty m:val="p"/>
+              </m:rPr>
+              <w:rPr>
+                <w:rFonts w:ascii="Cambria Math" w:hAnsi="Cambria Math"/>
+              </w:rPr>
+              <m:t>Σ</m:t>
+            </m:r>
+            <m:sSub>
+              <m:sSubPr>
+                <m:ctrlPr>
+                  <w:rPr>
+                    <w:rFonts w:ascii="Cambria Math" w:hAnsi="Cambria Math"/>
+                  </w:rPr>
+                </m:ctrlPr>
+              </m:sSubPr>
+              <m:e>
+                <m:r>
+                  <m:rPr>
+                    <m:sty m:val="p"/>
+                  </m:rPr>
+                  <w:rPr>
+                    <w:rFonts w:ascii="Cambria Math" w:hAnsi="Cambria Math"/>
+                  </w:rPr>
+                  <m:t>w</m:t>
+                </m:r>
+              </m:e>
+              <m:sub>
+                <m:r>
+                  <m:rPr>
+                    <m:sty m:val="p"/>
+                  </m:rPr>
+                  <w:rPr>
+                    <w:rFonts w:ascii="Cambria Math" w:hAnsi="Cambria Math"/>
+                  </w:rPr>
+                  <m:t>i</m:t>
+                </m:r>
+              </m:sub>
+            </m:sSub>
+            <m:d>
+              <m:dPr>
+                <m:ctrlPr>
+                  <w:rPr>
+                    <w:rFonts w:ascii="Cambria Math" w:hAnsi="Cambria Math"/>
+                    <w:i/>
+                  </w:rPr>
+                </m:ctrlPr>
+              </m:dPr>
+              <m:e>
+                <m:r>
+                  <w:rPr>
+                    <w:rFonts w:ascii="Cambria Math" w:hAnsi="Cambria Math"/>
+                  </w:rPr>
+                  <m:t>x</m:t>
+                </m:r>
+              </m:e>
+            </m:d>
+            <m:sSub>
+              <m:sSubPr>
+                <m:ctrlPr>
+                  <w:rPr>
+                    <w:rFonts w:ascii="Cambria Math" w:hAnsi="Cambria Math"/>
+                    <w:i/>
+                  </w:rPr>
+                </m:ctrlPr>
+              </m:sSubPr>
+              <m:e>
+                <m:r>
+                  <w:rPr>
+                    <w:rFonts w:ascii="Cambria Math" w:hAnsi="Cambria Math"/>
+                  </w:rPr>
+                  <m:t>d</m:t>
+                </m:r>
+              </m:e>
+              <m:sub>
+                <m:r>
+                  <w:rPr>
+                    <w:rFonts w:ascii="Cambria Math" w:hAnsi="Cambria Math"/>
+                  </w:rPr>
+                  <m:t>i</m:t>
+                </m:r>
+              </m:sub>
+            </m:sSub>
+            <m:r>
+              <w:rPr>
+                <w:rFonts w:ascii="Cambria Math" w:hAnsi="Cambria Math"/>
+              </w:rPr>
+              <m:t>(x)</m:t>
+            </m:r>
+          </m:num>
+          <m:den>
+            <m:r>
+              <m:rPr>
+                <m:sty m:val="p"/>
+              </m:rPr>
+              <w:rPr>
+                <w:rFonts w:ascii="Cambria Math" w:hAnsi="Cambria Math"/>
+              </w:rPr>
+              <m:t>Σ</m:t>
+            </m:r>
+            <m:sSub>
+              <m:sSubPr>
+                <m:ctrlPr>
+                  <w:rPr>
+                    <w:rFonts w:ascii="Cambria Math" w:hAnsi="Cambria Math"/>
+                    <w:i/>
+                  </w:rPr>
+                </m:ctrlPr>
+              </m:sSubPr>
+              <m:e>
+                <m:r>
+                  <w:rPr>
+                    <w:rFonts w:ascii="Cambria Math" w:hAnsi="Cambria Math"/>
+                  </w:rPr>
+                  <m:t>w</m:t>
+                </m:r>
+              </m:e>
+              <m:sub>
+                <m:r>
+                  <w:rPr>
+                    <w:rFonts w:ascii="Cambria Math" w:hAnsi="Cambria Math"/>
+                  </w:rPr>
+                  <m:t>i</m:t>
+                </m:r>
+              </m:sub>
+            </m:sSub>
+            <m:r>
+              <w:rPr>
+                <w:rFonts w:ascii="Cambria Math" w:hAnsi="Cambria Math"/>
+              </w:rPr>
+              <m:t>(x)</m:t>
+            </m:r>
+          </m:den>
+        </m:f>
+      </m:oMath>
+      <w:r>
+        <w:tab/>
+      </w:r>
+      <w:r>
+        <w:tab/>
+      </w:r>
+      <w:r>
+        <w:tab/>
+      </w:r>
+      <w:r>
+        <w:tab/>
+      </w:r>
+      <w:r>
+        <w:tab/>
+      </w:r>
+      <w:r>
+        <w:tab/>
+      </w:r>
+      <w:r>
+        <w:tab/>
+      </w:r>
+      <w:r>
+        <w:tab/>
+      </w:r>
+      <w:r>
+        <w:tab/>
+        <w:t>(4</w:t>
+      </w:r>
+      <w:r>
+        <w:rPr>
+          <w:rFonts w:hint="eastAsia"/>
+        </w:rPr>
+        <w:t>)</w:t>
+      </w:r>
+    </w:p>
+    <w:p>
+      <w:pPr>
+        <w:spacing w:before="50"/>
+        <w:rPr>
+          <w:rFonts w:hint="eastAsia"/>
+        </w:rPr>
+      </w:pPr>
+    </w:p>
+    <w:p>
+      <w:pPr>
+        <w:spacing w:before="50"/>
+        <w:rPr>
+          <w:b/>
+        </w:rPr>
+      </w:pPr>
+      <w:r>
+        <w:rPr>
+          <w:rFonts w:hint="eastAsia"/>
+          <w:b/>
+        </w:rPr>
+        <w:t xml:space="preserve">4. </w:t>
+      </w:r>
+      <w:r>
+        <w:rPr>
+          <w:rFonts w:hint="eastAsia"/>
+          <w:b/>
+        </w:rPr>
+        <w:t>光线投射</w:t>
+      </w:r>
+      <w:r>
+        <w:rPr>
+          <w:rFonts w:hint="eastAsia"/>
+          <w:b/>
+        </w:rPr>
+        <w:t>与</w:t>
+      </w:r>
+      <w:r>
+        <w:rPr>
+          <w:b/>
+        </w:rPr>
+        <w:t>表面预测</w:t>
+      </w:r>
+    </w:p>
+    <w:p>
+      <w:pPr>
+        <w:spacing w:before="50"/>
+      </w:pPr>
+      <w:r>
+        <w:rPr>
+          <w:rFonts w:hint="eastAsia"/>
+        </w:rPr>
+        <w:t>由</w:t>
+      </w:r>
+      <w:r>
+        <w:t>步骤</w:t>
+      </w:r>
+      <w:r>
+        <w:rPr>
+          <w:rFonts w:hint="eastAsia"/>
+        </w:rPr>
+        <w:t>3</w:t>
+      </w:r>
+      <w:r>
+        <w:rPr>
+          <w:rFonts w:hint="eastAsia"/>
+        </w:rPr>
+        <w:t>得到的</w:t>
+      </w:r>
+      <w:r>
+        <w:t>，</w:t>
+      </w:r>
+      <w:r>
+        <w:rPr>
+          <w:rFonts w:hint="eastAsia"/>
+        </w:rPr>
+        <w:t>融合</w:t>
+      </w:r>
+      <w:r>
+        <w:t>第</w:t>
+      </w:r>
+      <w:r>
+        <w:rPr>
+          <w:rFonts w:hint="eastAsia"/>
+        </w:rPr>
+        <w:t>1,</w:t>
+      </w:r>
+      <w:r>
+        <w:t>…,k</w:t>
+      </w:r>
+      <w:r>
+        <w:rPr>
+          <w:rFonts w:hint="eastAsia"/>
+        </w:rPr>
+        <w:t>帧</w:t>
+      </w:r>
+      <w:r>
+        <w:t>后的</w:t>
+      </w:r>
+      <w:r>
+        <w:rPr>
+          <w:rFonts w:hint="eastAsia"/>
+        </w:rPr>
+        <w:t>全局</w:t>
+      </w:r>
+      <w:r>
+        <w:t>TSDF</w:t>
+      </w:r>
+      <w:r>
+        <w:t>表示</w:t>
+      </w:r>
+      <w:r>
+        <w:rPr>
+          <w:rFonts w:hint="eastAsia"/>
+        </w:rPr>
+        <w:t>记为</w:t>
+      </w:r>
+      <w:r>
+        <w:rPr>
+          <w:rFonts w:hint="eastAsia"/>
+        </w:rPr>
+        <w:t xml:space="preserve"> </w:t>
+      </w:r>
+      <m:oMath>
+        <m:sSub>
+          <m:sSubPr>
+            <m:ctrlPr>
+              <w:rPr>
+                <w:rFonts w:ascii="Cambria Math" w:hAnsi="Cambria Math"/>
+              </w:rPr>
+            </m:ctrlPr>
+          </m:sSubPr>
+          <m:e>
+            <m:r>
+              <m:rPr>
+                <m:sty m:val="p"/>
+              </m:rPr>
+              <w:rPr>
+                <w:rFonts w:ascii="Cambria Math" w:hAnsi="Cambria Math"/>
+              </w:rPr>
+              <m:t>S</m:t>
+            </m:r>
+          </m:e>
+          <m:sub>
+            <m:r>
+              <m:rPr>
+                <m:sty m:val="p"/>
+              </m:rPr>
+              <w:rPr>
+                <w:rFonts w:ascii="Cambria Math" w:hAnsi="Cambria Math"/>
+              </w:rPr>
+              <m:t>k</m:t>
+            </m:r>
+          </m:sub>
+        </m:sSub>
+        <m:r>
+          <w:rPr>
+            <w:rFonts w:ascii="Cambria Math" w:hAnsi="Cambria Math"/>
+          </w:rPr>
+          <m:t>(p)</m:t>
+        </m:r>
+      </m:oMath>
+      <w:r>
+        <w:rPr>
+          <w:rFonts w:hint="eastAsia"/>
+        </w:rPr>
+        <w:t>，</w:t>
+      </w:r>
+      <w:r>
+        <w:t>其中</w:t>
+      </w:r>
+      <w:r>
+        <w:rPr>
+          <w:rFonts w:hint="eastAsia"/>
+        </w:rPr>
+        <w:t>，</w:t>
+      </w:r>
+      <m:oMath>
+        <m:r>
+          <m:rPr>
+            <m:sty m:val="p"/>
+          </m:rPr>
+          <w:rPr>
+            <w:rFonts w:ascii="Cambria Math" w:hAnsi="Cambria Math"/>
+          </w:rPr>
+          <m:t>p∈</m:t>
+        </m:r>
+        <m:sSup>
+          <m:sSupPr>
+            <m:ctrlPr>
+              <w:rPr>
+                <w:rFonts w:ascii="Cambria Math" w:hAnsi="Cambria Math"/>
+              </w:rPr>
+            </m:ctrlPr>
+          </m:sSupPr>
+          <m:e>
+            <m:r>
+              <m:rPr>
+                <m:sty m:val="p"/>
+              </m:rPr>
+              <w:rPr>
+                <w:rFonts w:ascii="Cambria Math" w:hAnsi="Cambria Math"/>
+              </w:rPr>
+              <m:t>R</m:t>
+            </m:r>
+          </m:e>
+          <m:sup>
+            <m:r>
+              <m:rPr>
+                <m:sty m:val="p"/>
+              </m:rPr>
+              <w:rPr>
+                <w:rFonts w:ascii="Cambria Math" w:hAnsi="Cambria Math"/>
+              </w:rPr>
+              <m:t>3</m:t>
+            </m:r>
+          </m:sup>
+        </m:sSup>
+      </m:oMath>
+      <w:r>
+        <w:rPr>
+          <w:rFonts w:hint="eastAsia"/>
+        </w:rPr>
+        <w:t>，</w:t>
+      </w:r>
+      <w:r>
+        <w:t>是</w:t>
+      </w:r>
+      <w:r>
+        <w:rPr>
+          <w:rFonts w:hint="eastAsia"/>
+        </w:rPr>
+        <w:t>3</w:t>
+      </w:r>
+      <w:r>
+        <w:t>D</w:t>
+      </w:r>
+      <w:r>
+        <w:t>体模型中的某全局坐标点。</w:t>
+      </w:r>
+      <w:r>
+        <w:rPr>
+          <w:rFonts w:hint="eastAsia"/>
+        </w:rPr>
+        <w:t>TSDF</w:t>
+      </w:r>
+      <w:r>
+        <w:t>每个位置</w:t>
+      </w:r>
+      <w:r>
+        <w:rPr>
+          <w:rFonts w:hint="eastAsia"/>
+        </w:rPr>
+        <w:t>存储</w:t>
+      </w:r>
+      <w:r>
+        <w:t>两部分：当前</w:t>
+      </w:r>
+      <w:r>
+        <w:t>TSDF</w:t>
+      </w:r>
+      <w:r>
+        <w:t>值</w:t>
+      </w:r>
+      <m:oMath>
+        <m:sSub>
+          <m:sSubPr>
+            <m:ctrlPr>
+              <w:rPr>
+                <w:rFonts w:ascii="Cambria Math" w:hAnsi="Cambria Math"/>
+              </w:rPr>
+            </m:ctrlPr>
+          </m:sSubPr>
+          <m:e>
+            <m:r>
+              <m:rPr>
+                <m:sty m:val="p"/>
+              </m:rPr>
+              <w:rPr>
+                <w:rFonts w:ascii="Cambria Math" w:hAnsi="Cambria Math"/>
+              </w:rPr>
+              <m:t>F</m:t>
+            </m:r>
+          </m:e>
+          <m:sub>
+            <m:r>
+              <m:rPr>
+                <m:sty m:val="p"/>
+              </m:rPr>
+              <w:rPr>
+                <w:rFonts w:ascii="Cambria Math" w:hAnsi="Cambria Math"/>
+              </w:rPr>
+              <m:t>k</m:t>
+            </m:r>
+          </m:sub>
+        </m:sSub>
+        <m:r>
+          <w:rPr>
+            <w:rFonts w:ascii="Cambria Math" w:hAnsi="Cambria Math"/>
+          </w:rPr>
+          <m:t>(p)</m:t>
+        </m:r>
+      </m:oMath>
+      <w:r>
+        <w:rPr>
+          <w:rFonts w:hint="eastAsia"/>
+        </w:rPr>
+        <w:t>，</w:t>
+      </w:r>
+      <w:r>
+        <w:t>以及权重</w:t>
+      </w:r>
+      <m:oMath>
+        <m:sSub>
+          <m:sSubPr>
+            <m:ctrlPr>
+              <w:rPr>
+                <w:rFonts w:ascii="Cambria Math" w:hAnsi="Cambria Math"/>
+              </w:rPr>
+            </m:ctrlPr>
+          </m:sSubPr>
+          <m:e>
+            <m:r>
+              <m:rPr>
+                <m:sty m:val="p"/>
+              </m:rPr>
+              <w:rPr>
+                <w:rFonts w:ascii="Cambria Math" w:hAnsi="Cambria Math"/>
+              </w:rPr>
+              <m:t>W</m:t>
+            </m:r>
+          </m:e>
+          <m:sub>
+            <m:r>
+              <m:rPr>
+                <m:sty m:val="p"/>
+              </m:rPr>
+              <w:rPr>
+                <w:rFonts w:ascii="Cambria Math" w:hAnsi="Cambria Math"/>
+              </w:rPr>
+              <m:t>k</m:t>
+            </m:r>
+          </m:sub>
+        </m:sSub>
+        <m:r>
+          <w:rPr>
+            <w:rFonts w:ascii="Cambria Math" w:hAnsi="Cambria Math"/>
+          </w:rPr>
+          <m:t>(p)</m:t>
+        </m:r>
+      </m:oMath>
+      <w:r>
+        <w:rPr>
+          <w:rFonts w:hint="eastAsia"/>
+        </w:rPr>
+        <w:t>，</w:t>
+      </w:r>
+    </w:p>
+    <w:p>
+      <w:pPr>
+        <w:spacing w:before="50"/>
+        <w:jc w:val="right"/>
+      </w:pPr>
+      <m:oMath>
+        <m:sSub>
+          <m:sSubPr>
+            <m:ctrlPr>
+              <w:rPr>
+                <w:rFonts w:ascii="Cambria Math" w:hAnsi="Cambria Math"/>
+              </w:rPr>
+            </m:ctrlPr>
+          </m:sSubPr>
+          <m:e>
+            <m:r>
+              <m:rPr>
+                <m:sty m:val="p"/>
+              </m:rPr>
+              <w:rPr>
+                <w:rFonts w:ascii="Cambria Math" w:hAnsi="Cambria Math"/>
+              </w:rPr>
+              <m:t>S</m:t>
+            </m:r>
+          </m:e>
+          <m:sub>
+            <m:r>
+              <m:rPr>
+                <m:sty m:val="p"/>
+              </m:rPr>
+              <w:rPr>
+                <w:rFonts w:ascii="Cambria Math" w:hAnsi="Cambria Math"/>
+              </w:rPr>
+              <m:t>k</m:t>
+            </m:r>
+          </m:sub>
+        </m:sSub>
+        <m:d>
+          <m:dPr>
+            <m:ctrlPr>
+              <w:rPr>
+                <w:rFonts w:ascii="Cambria Math" w:hAnsi="Cambria Math"/>
+                <w:i/>
+              </w:rPr>
+            </m:ctrlPr>
+          </m:dPr>
+          <m:e>
+            <m:r>
+              <w:rPr>
+                <w:rFonts w:ascii="Cambria Math" w:hAnsi="Cambria Math"/>
+              </w:rPr>
+              <m:t>p</m:t>
+            </m:r>
+          </m:e>
+        </m:d>
+        <m:r>
+          <m:rPr>
+            <m:sty m:val="p"/>
+          </m:rPr>
+          <w:rPr>
+            <w:rFonts w:ascii="Cambria Math" w:hAnsi="Cambria Math"/>
+          </w:rPr>
+          <m:t>→[</m:t>
+        </m:r>
+        <m:sSub>
+          <m:sSubPr>
+            <m:ctrlPr>
+              <w:rPr>
+                <w:rFonts w:ascii="Cambria Math" w:hAnsi="Cambria Math"/>
+              </w:rPr>
+            </m:ctrlPr>
+          </m:sSubPr>
+          <m:e>
+            <m:r>
+              <m:rPr>
+                <m:sty m:val="p"/>
+              </m:rPr>
+              <w:rPr>
+                <w:rFonts w:ascii="Cambria Math" w:hAnsi="Cambria Math"/>
+              </w:rPr>
+              <m:t>F</m:t>
+            </m:r>
+          </m:e>
+          <m:sub>
+            <m:r>
+              <m:rPr>
+                <m:sty m:val="p"/>
+              </m:rPr>
+              <w:rPr>
+                <w:rFonts w:ascii="Cambria Math" w:hAnsi="Cambria Math"/>
+              </w:rPr>
+              <m:t>k</m:t>
+            </m:r>
+          </m:sub>
+        </m:sSub>
+        <m:d>
+          <m:dPr>
+            <m:ctrlPr>
+              <w:rPr>
+                <w:rFonts w:ascii="Cambria Math" w:hAnsi="Cambria Math"/>
+                <w:i/>
+              </w:rPr>
+            </m:ctrlPr>
+          </m:dPr>
+          <m:e>
+            <m:r>
+              <w:rPr>
+                <w:rFonts w:ascii="Cambria Math" w:hAnsi="Cambria Math"/>
+              </w:rPr>
+              <m:t>p</m:t>
+            </m:r>
+          </m:e>
+        </m:d>
+        <m:r>
+          <w:rPr>
+            <w:rFonts w:ascii="Cambria Math" w:hAnsi="Cambria Math"/>
+          </w:rPr>
+          <m:t xml:space="preserve">, </m:t>
+        </m:r>
+        <m:sSub>
+          <m:sSubPr>
+            <m:ctrlPr>
+              <w:rPr>
+                <w:rFonts w:ascii="Cambria Math" w:hAnsi="Cambria Math"/>
+                <w:i/>
+              </w:rPr>
+            </m:ctrlPr>
+          </m:sSubPr>
+          <m:e>
+            <m:r>
+              <w:rPr>
+                <w:rFonts w:ascii="Cambria Math" w:hAnsi="Cambria Math"/>
+              </w:rPr>
+              <m:t>W</m:t>
+            </m:r>
+          </m:e>
+          <m:sub>
+            <m:r>
+              <w:rPr>
+                <w:rFonts w:ascii="Cambria Math" w:hAnsi="Cambria Math"/>
+              </w:rPr>
+              <m:t>k</m:t>
+            </m:r>
+          </m:sub>
+        </m:sSub>
+        <m:d>
+          <m:dPr>
+            <m:ctrlPr>
+              <w:rPr>
+                <w:rFonts w:ascii="Cambria Math" w:hAnsi="Cambria Math"/>
+                <w:i/>
+              </w:rPr>
+            </m:ctrlPr>
+          </m:dPr>
+          <m:e>
+            <m:r>
+              <w:rPr>
+                <w:rFonts w:ascii="Cambria Math" w:hAnsi="Cambria Math"/>
+              </w:rPr>
+              <m:t>p</m:t>
+            </m:r>
+          </m:e>
+        </m:d>
+        <m:r>
+          <w:rPr>
+            <w:rFonts w:ascii="Cambria Math" w:hAnsi="Cambria Math"/>
+          </w:rPr>
+          <m:t>]</m:t>
+        </m:r>
+      </m:oMath>
+      <w:r>
+        <w:tab/>
+      </w:r>
+      <w:r>
+        <w:tab/>
+      </w:r>
+      <w:r>
+        <w:tab/>
+      </w:r>
+      <w:r>
+        <w:tab/>
+      </w:r>
+      <w:r>
+        <w:tab/>
+      </w:r>
+      <w:r>
+        <w:tab/>
+      </w:r>
+      <w:r>
+        <w:tab/>
+      </w:r>
+      <w:r>
+        <w:tab/>
+        <w:t>(5)</w:t>
+      </w:r>
+    </w:p>
+    <w:p>
+      <w:pPr>
+        <w:spacing w:before="50"/>
+        <w:jc w:val="left"/>
+      </w:pPr>
+      <w:r>
+        <w:rPr>
+          <w:rFonts w:hint="eastAsia"/>
+        </w:rPr>
+        <w:t>对于</w:t>
+      </w:r>
+      <w:r>
+        <w:t>每个像素</w:t>
+      </w:r>
+      <w:r>
+        <w:rPr>
+          <w:rFonts w:hint="eastAsia"/>
+        </w:rPr>
+        <w:t>，</w:t>
+      </w:r>
+      <w:r>
+        <w:t>其对应的</w:t>
+      </w:r>
+      <w:r>
+        <w:rPr>
+          <w:rFonts w:hint="eastAsia"/>
+        </w:rPr>
+        <w:t>光线射线</w:t>
+      </w:r>
+      <m:oMath>
+        <m:sSub>
+          <m:sSubPr>
+            <m:ctrlPr>
+              <w:rPr>
+                <w:rFonts w:ascii="Cambria Math" w:hAnsi="Cambria Math"/>
+              </w:rPr>
+            </m:ctrlPr>
+          </m:sSubPr>
+          <m:e>
+            <m:r>
+              <m:rPr>
+                <m:sty m:val="p"/>
+              </m:rPr>
+              <w:rPr>
+                <w:rFonts w:ascii="Cambria Math" w:hAnsi="Cambria Math"/>
+              </w:rPr>
+              <m:t>T</m:t>
+            </m:r>
+          </m:e>
+          <m:sub>
+            <m:r>
+              <m:rPr>
+                <m:sty m:val="p"/>
+              </m:rPr>
+              <w:rPr>
+                <w:rFonts w:ascii="Cambria Math" w:hAnsi="Cambria Math"/>
+              </w:rPr>
+              <m:t>g, k</m:t>
+            </m:r>
+          </m:sub>
+        </m:sSub>
+        <m:sSup>
+          <m:sSupPr>
+            <m:ctrlPr>
+              <w:rPr>
+                <w:rFonts w:ascii="Cambria Math" w:hAnsi="Cambria Math"/>
+                <w:i/>
+              </w:rPr>
+            </m:ctrlPr>
+          </m:sSupPr>
+          <m:e>
+            <m:r>
+              <w:rPr>
+                <w:rFonts w:ascii="Cambria Math" w:hAnsi="Cambria Math"/>
+              </w:rPr>
+              <m:t>K</m:t>
+            </m:r>
+          </m:e>
+          <m:sup>
+            <m:r>
+              <w:rPr>
+                <w:rFonts w:ascii="Cambria Math" w:hAnsi="Cambria Math"/>
+              </w:rPr>
+              <m:t>-1</m:t>
+            </m:r>
+          </m:sup>
+        </m:sSup>
+        <m:acc>
+          <m:accPr>
+            <m:chr m:val="̇"/>
+            <m:ctrlPr>
+              <w:rPr>
+                <w:rFonts w:ascii="Cambria Math" w:hAnsi="Cambria Math"/>
+                <w:i/>
+              </w:rPr>
+            </m:ctrlPr>
+          </m:accPr>
+          <m:e>
+            <m:r>
+              <w:rPr>
+                <w:rFonts w:ascii="Cambria Math" w:hAnsi="Cambria Math"/>
+              </w:rPr>
+              <m:t>u</m:t>
+            </m:r>
+          </m:e>
+        </m:acc>
+      </m:oMath>
+      <w:r>
+        <w:rPr>
+          <w:rFonts w:hint="eastAsia"/>
+        </w:rPr>
+        <w:t>，</w:t>
+      </w:r>
+      <w:r>
+        <w:t>从像素对应的最小深度开始，</w:t>
+      </w:r>
+      <w:r>
+        <w:rPr>
+          <w:rFonts w:hint="eastAsia"/>
+        </w:rPr>
+        <w:t>直到</w:t>
+      </w:r>
+      <w:r>
+        <w:t>过零值（</w:t>
+      </w:r>
+      <w:r>
+        <w:rPr>
+          <w:rFonts w:hint="eastAsia"/>
+        </w:rPr>
+        <w:t>对可见表面</w:t>
+      </w:r>
+      <w:r>
+        <w:t>，为</w:t>
+      </w:r>
+      <w:r>
+        <w:t>+ve</w:t>
+      </w:r>
+      <w:r>
+        <w:rPr>
+          <w:rFonts w:hint="eastAsia"/>
+        </w:rPr>
+        <w:t>到</w:t>
+      </w:r>
+      <w:r>
+        <w:t>-ve</w:t>
+      </w:r>
+      <w:r>
+        <w:rPr>
+          <w:rFonts w:hint="eastAsia"/>
+        </w:rPr>
+        <w:t>），即</w:t>
+      </w:r>
+      <w:r>
+        <w:t>到达曲面表面</w:t>
+      </w:r>
+      <w:r>
+        <w:rPr>
+          <w:rFonts w:hint="eastAsia"/>
+        </w:rPr>
+        <w:t>为止，</w:t>
+      </w:r>
+      <w:r>
+        <w:t>返回此处的</w:t>
+      </w:r>
+      <w:r>
+        <w:t>XYZ</w:t>
+      </w:r>
+      <w:r>
+        <w:rPr>
+          <w:rFonts w:hint="eastAsia"/>
+        </w:rPr>
+        <w:t>坐标</w:t>
+      </w:r>
+      <w:r>
+        <w:t>，</w:t>
+      </w:r>
+      <w:r>
+        <w:rPr>
+          <w:rFonts w:hint="eastAsia"/>
+        </w:rPr>
+        <w:t>即为</w:t>
+      </w:r>
+      <w:r>
+        <w:t>该像素对应的三维坐标。</w:t>
+      </w:r>
+    </w:p>
+    <w:p>
+      <w:pPr>
+        <w:spacing w:before="50"/>
+        <w:jc w:val="left"/>
+      </w:pPr>
+      <w:r>
+        <w:rPr>
+          <w:rFonts w:hint="eastAsia"/>
+        </w:rPr>
+        <w:t>将得到的</w:t>
+      </w:r>
+      <m:oMath>
+        <m:sSub>
+          <m:sSubPr>
+            <m:ctrlPr>
+              <w:rPr>
+                <w:rFonts w:ascii="Cambria Math" w:hAnsi="Cambria Math"/>
+              </w:rPr>
+            </m:ctrlPr>
+          </m:sSubPr>
+          <m:e>
+            <m:r>
+              <m:rPr>
+                <m:sty m:val="p"/>
+              </m:rPr>
+              <w:rPr>
+                <w:rFonts w:ascii="Cambria Math" w:hAnsi="Cambria Math"/>
+              </w:rPr>
+              <m:t>T</m:t>
+            </m:r>
+          </m:e>
+          <m:sub>
+            <m:r>
+              <m:rPr>
+                <m:sty m:val="p"/>
+              </m:rPr>
+              <w:rPr>
+                <w:rFonts w:ascii="Cambria Math" w:hAnsi="Cambria Math"/>
+              </w:rPr>
+              <m:t>g, k-1</m:t>
+            </m:r>
+          </m:sub>
+        </m:sSub>
+        <m:r>
+          <w:rPr>
+            <w:rFonts w:ascii="Cambria Math" w:hAnsi="Cambria Math"/>
+          </w:rPr>
+          <m:t xml:space="preserve">, </m:t>
+        </m:r>
+        <m:sSub>
+          <m:sSubPr>
+            <m:ctrlPr>
+              <w:rPr>
+                <w:rFonts w:ascii="Cambria Math" w:hAnsi="Cambria Math"/>
+                <w:i/>
+              </w:rPr>
+            </m:ctrlPr>
+          </m:sSubPr>
+          <m:e>
+            <m:r>
+              <w:rPr>
+                <w:rFonts w:ascii="Cambria Math" w:hAnsi="Cambria Math"/>
+              </w:rPr>
+              <m:t>V</m:t>
+            </m:r>
+          </m:e>
+          <m:sub>
+            <m:r>
+              <w:rPr>
+                <w:rFonts w:ascii="Cambria Math" w:hAnsi="Cambria Math"/>
+              </w:rPr>
+              <m:t>k-1</m:t>
+            </m:r>
+          </m:sub>
+        </m:sSub>
+        <m:r>
+          <w:rPr>
+            <w:rFonts w:ascii="Cambria Math" w:hAnsi="Cambria Math"/>
+          </w:rPr>
+          <m:t xml:space="preserve">, </m:t>
+        </m:r>
+        <m:sSub>
+          <m:sSubPr>
+            <m:ctrlPr>
+              <w:rPr>
+                <w:rFonts w:ascii="Cambria Math" w:hAnsi="Cambria Math"/>
+                <w:i/>
+              </w:rPr>
+            </m:ctrlPr>
+          </m:sSubPr>
+          <m:e>
+            <m:r>
+              <w:rPr>
+                <w:rFonts w:ascii="Cambria Math" w:hAnsi="Cambria Math"/>
+              </w:rPr>
+              <m:t>N</m:t>
+            </m:r>
+          </m:e>
+          <m:sub>
+            <m:r>
+              <w:rPr>
+                <w:rFonts w:ascii="Cambria Math" w:hAnsi="Cambria Math"/>
+              </w:rPr>
+              <m:t>k-1</m:t>
+            </m:r>
+          </m:sub>
+        </m:sSub>
+      </m:oMath>
+      <w:r>
+        <w:rPr>
+          <w:rFonts w:hint="eastAsia"/>
+        </w:rPr>
+        <w:t>带入</w:t>
+      </w:r>
+      <w:r>
+        <w:t>步骤</w:t>
+      </w:r>
+      <w:r>
+        <w:rPr>
+          <w:rFonts w:hint="eastAsia"/>
+        </w:rPr>
+        <w:t>2</w:t>
+      </w:r>
+      <w:r>
+        <w:rPr>
+          <w:rFonts w:hint="eastAsia"/>
+        </w:rPr>
+        <w:t>，作为配准</w:t>
+      </w:r>
+      <w:r>
+        <w:t>目标</w:t>
+      </w:r>
+      <w:r>
+        <w:rPr>
+          <w:rFonts w:hint="eastAsia"/>
+        </w:rPr>
+        <w:t>，</w:t>
+      </w:r>
+      <w:r>
+        <w:rPr>
+          <w:rFonts w:hint="eastAsia"/>
+        </w:rPr>
+        <w:t>继续</w:t>
+      </w:r>
+      <w:r>
+        <w:t>求解新</w:t>
+      </w:r>
+      <w:r>
+        <w:rPr>
+          <w:rFonts w:hint="eastAsia"/>
+        </w:rPr>
+        <w:t>数据帧第</w:t>
+      </w:r>
+      <w:r>
+        <w:t>k</w:t>
+      </w:r>
+      <w:r>
+        <w:t>帧</w:t>
+      </w:r>
+      <w:r>
+        <w:rPr>
+          <w:rFonts w:hint="eastAsia"/>
+        </w:rPr>
+        <w:t>对应的</w:t>
+      </w:r>
+      <w:r>
+        <w:t>相机姿态</w:t>
+      </w:r>
+      <w:r>
+        <w:rPr>
+          <w:rFonts w:hint="eastAsia"/>
+        </w:rPr>
+        <w:t>，直到不再有新数据</w:t>
+      </w:r>
+      <w:r>
+        <w:t>输入</w:t>
+      </w:r>
+      <w:r>
+        <w:rPr>
+          <w:rFonts w:hint="eastAsia"/>
+        </w:rPr>
+        <w:t>为止</w:t>
+      </w:r>
+      <w:r>
+        <w:t>。最终</w:t>
+      </w:r>
+      <w:r>
+        <w:rPr>
+          <w:rFonts w:hint="eastAsia"/>
+        </w:rPr>
+        <w:t>输出</w:t>
+      </w:r>
+      <w:r>
+        <w:t>为三维场景模型。</w:t>
+      </w:r>
+    </w:p>
+    <w:p>
+      <w:pPr>
+        <w:spacing w:before="50"/>
+        <w:jc w:val="left"/>
+        <w:rPr>
+          <w:rFonts w:hint="eastAsia"/>
+        </w:rPr>
       </w:pPr>
     </w:p>
     <w:p>
@@ -5126,6 +7641,7 @@
         </w:numPr>
         <w:spacing w:beforeLines="50" w:before="156" w:line="300" w:lineRule="auto"/>
       </w:pPr>
+      <w:bookmarkStart w:id="7" w:name="_Toc412024760"/>
       <w:r>
         <w:rPr>
           <w:rFonts w:hint="eastAsia"/>
@@ -5140,6 +7656,220 @@
       </w:r>
       <w:r>
         <w:t>难点分析</w:t>
+      </w:r>
+      <w:bookmarkEnd w:id="7"/>
+    </w:p>
+    <w:p>
+      <w:pPr>
+        <w:spacing w:beforeLines="50" w:before="156" w:line="300" w:lineRule="auto"/>
+        <w:rPr>
+          <w:b/>
+        </w:rPr>
+      </w:pPr>
+      <w:r>
+        <w:rPr>
+          <w:rFonts w:hint="eastAsia"/>
+          <w:b/>
+        </w:rPr>
+        <w:t>场景</w:t>
+      </w:r>
+      <w:r>
+        <w:rPr>
+          <w:b/>
+        </w:rPr>
+        <w:t>规模</w:t>
+      </w:r>
+      <w:r>
+        <w:rPr>
+          <w:rFonts w:hint="eastAsia"/>
+          <w:b/>
+        </w:rPr>
+        <w:t>限制</w:t>
+      </w:r>
+    </w:p>
+    <w:p>
+      <w:pPr>
+        <w:spacing w:beforeLines="50" w:before="156" w:line="300" w:lineRule="auto"/>
+        <w:rPr>
+          <w:rFonts w:hint="eastAsia"/>
+        </w:rPr>
+      </w:pPr>
+      <w:r>
+        <w:rPr>
+          <w:rFonts w:hint="eastAsia"/>
+        </w:rPr>
+        <w:t>原始</w:t>
+      </w:r>
+      <w:r>
+        <w:t>KinectFusion</w:t>
+      </w:r>
+      <w:r>
+        <w:t>算法对重建的三维场景采用体素模型表示，</w:t>
+      </w:r>
+      <w:r>
+        <w:rPr>
+          <w:rFonts w:hint="eastAsia"/>
+        </w:rPr>
+        <w:t>内存</w:t>
+      </w:r>
+      <w:r>
+        <w:rPr>
+          <w:rFonts w:hint="eastAsia"/>
+        </w:rPr>
+        <w:t>/</w:t>
+      </w:r>
+      <w:r>
+        <w:rPr>
+          <w:rFonts w:hint="eastAsia"/>
+        </w:rPr>
+        <w:t>显存</w:t>
+      </w:r>
+      <w:r>
+        <w:t>利用率</w:t>
+      </w:r>
+      <w:r>
+        <w:rPr>
+          <w:rFonts w:hint="eastAsia"/>
+        </w:rPr>
+        <w:t>较低</w:t>
+      </w:r>
+      <w:r>
+        <w:t>，因此</w:t>
+      </w:r>
+      <w:r>
+        <w:rPr>
+          <w:rFonts w:hint="eastAsia"/>
+        </w:rPr>
+        <w:t>对</w:t>
+      </w:r>
+      <w:r>
+        <w:t>场景规模</w:t>
+      </w:r>
+      <w:r>
+        <w:rPr>
+          <w:rFonts w:hint="eastAsia"/>
+        </w:rPr>
+        <w:t>有限制。当前</w:t>
+      </w:r>
+      <w:r>
+        <w:t>算法在中等大小</w:t>
+      </w:r>
+      <w:r>
+        <w:rPr>
+          <w:rFonts w:hint="eastAsia"/>
+        </w:rPr>
+        <w:t>（</w:t>
+      </w:r>
+      <m:oMath>
+        <m:r>
+          <m:rPr>
+            <m:sty m:val="p"/>
+          </m:rPr>
+          <w:rPr>
+            <w:rFonts w:ascii="Cambria Math" w:hAnsi="Cambria Math"/>
+          </w:rPr>
+          <m:t>≤7</m:t>
+        </m:r>
+        <m:sSup>
+          <m:sSupPr>
+            <m:ctrlPr>
+              <w:rPr>
+                <w:rFonts w:ascii="Cambria Math" w:hAnsi="Cambria Math"/>
+              </w:rPr>
+            </m:ctrlPr>
+          </m:sSupPr>
+          <m:e>
+            <m:r>
+              <m:rPr>
+                <m:sty m:val="p"/>
+              </m:rPr>
+              <w:rPr>
+                <w:rFonts w:ascii="Cambria Math" w:hAnsi="Cambria Math"/>
+              </w:rPr>
+              <m:t>m</m:t>
+            </m:r>
+          </m:e>
+          <m:sup>
+            <m:r>
+              <m:rPr>
+                <m:sty m:val="p"/>
+              </m:rPr>
+              <w:rPr>
+                <w:rFonts w:ascii="Cambria Math" w:hAnsi="Cambria Math"/>
+              </w:rPr>
+              <m:t>3</m:t>
+            </m:r>
+          </m:sup>
+        </m:sSup>
+      </m:oMath>
+      <w:r>
+        <w:rPr>
+          <w:rFonts w:hint="eastAsia"/>
+        </w:rPr>
+        <w:t>）</w:t>
+      </w:r>
+      <w:r>
+        <w:t>的室内空间</w:t>
+      </w:r>
+      <w:r>
+        <w:rPr>
+          <w:rFonts w:hint="eastAsia"/>
+        </w:rPr>
+        <w:t>运行</w:t>
+      </w:r>
+      <w:r>
+        <w:t>良好</w:t>
+      </w:r>
+      <w:r>
+        <w:rPr>
+          <w:rFonts w:hint="eastAsia"/>
+        </w:rPr>
+        <w:t>，但是</w:t>
+      </w:r>
+      <w:r>
+        <w:t>对于</w:t>
+      </w:r>
+      <w:r>
+        <w:rPr>
+          <w:rFonts w:hint="eastAsia"/>
+        </w:rPr>
+        <w:t>较大</w:t>
+      </w:r>
+      <w:r>
+        <w:t>建筑内部整体</w:t>
+      </w:r>
+      <w:r>
+        <w:rPr>
+          <w:rFonts w:hint="eastAsia"/>
+        </w:rPr>
+        <w:t>空间</w:t>
+      </w:r>
+      <w:r>
+        <w:t>的重建</w:t>
+      </w:r>
+      <w:r>
+        <w:rPr>
+          <w:rFonts w:hint="eastAsia"/>
+        </w:rPr>
+        <w:t>，</w:t>
+      </w:r>
+      <w:r>
+        <w:t>仍然存在较大挑战。</w:t>
+      </w:r>
+    </w:p>
+    <w:p>
+      <w:pPr>
+        <w:spacing w:beforeLines="50" w:before="156" w:line="300" w:lineRule="auto"/>
+        <w:rPr>
+          <w:b/>
+        </w:rPr>
+      </w:pPr>
+      <w:r>
+        <w:rPr>
+          <w:rFonts w:hint="eastAsia"/>
+          <w:b/>
+        </w:rPr>
+        <w:t>鲁棒性</w:t>
       </w:r>
     </w:p>
     <w:p>
@@ -5150,16 +7880,163 @@
         <w:rPr>
           <w:rFonts w:hint="eastAsia"/>
         </w:rPr>
-        <w:t>场景</w:t>
-      </w:r>
-      <w:r>
-        <w:t>规模</w:t>
-      </w:r>
-      <w:r>
-        <w:rPr>
-          <w:rFonts w:hint="eastAsia"/>
-        </w:rPr>
-        <w:t>限制</w:t>
+        <w:lastRenderedPageBreak/>
+        <w:t>相机</w:t>
+      </w:r>
+      <w:r>
+        <w:t>姿态的</w:t>
+      </w:r>
+      <w:r>
+        <w:rPr>
+          <w:rFonts w:hint="eastAsia"/>
+        </w:rPr>
+        <w:t>求解</w:t>
+      </w:r>
+      <w:r>
+        <w:t>，使用了</w:t>
+      </w:r>
+      <w:r>
+        <w:t>ICP</w:t>
+      </w:r>
+      <w:r>
+        <w:t>算法</w:t>
+      </w:r>
+      <w:r>
+        <w:rPr>
+          <w:rFonts w:hint="eastAsia"/>
+        </w:rPr>
+        <w:t>，</w:t>
+      </w:r>
+      <w:r>
+        <w:t>对输入深度图的</w:t>
+      </w:r>
+      <w:r>
+        <w:rPr>
+          <w:rFonts w:hint="eastAsia"/>
+        </w:rPr>
+        <w:t>几何</w:t>
+      </w:r>
+      <w:r>
+        <w:t>结构要求较高。</w:t>
+      </w:r>
+      <w:r>
+        <w:t>如果</w:t>
+      </w:r>
+      <w:r>
+        <w:rPr>
+          <w:rFonts w:hint="eastAsia"/>
+        </w:rPr>
+        <w:t>场景中</w:t>
+      </w:r>
+      <w:r>
+        <w:t>存在较大的平面区域，</w:t>
+      </w:r>
+      <w:r>
+        <w:rPr>
+          <w:rFonts w:hint="eastAsia"/>
+        </w:rPr>
+        <w:t>深度图</w:t>
+      </w:r>
+      <w:r>
+        <w:t>几何结构不明显，</w:t>
+      </w:r>
+      <w:r>
+        <w:t>会导致</w:t>
+      </w:r>
+      <w:r>
+        <w:rPr>
+          <w:rFonts w:hint="eastAsia"/>
+        </w:rPr>
+        <w:t>6</w:t>
+      </w:r>
+      <w:r>
+        <w:t>DOF</w:t>
+      </w:r>
+      <w:r>
+        <w:t>中有三个自由度没有约束，</w:t>
+      </w:r>
+      <w:r>
+        <w:rPr>
+          <w:rFonts w:hint="eastAsia"/>
+        </w:rPr>
+        <w:t>可能</w:t>
+      </w:r>
+      <w:r>
+        <w:t>导致三维重建失败。</w:t>
+      </w:r>
+    </w:p>
+    <w:p>
+      <w:pPr>
+        <w:spacing w:beforeLines="50" w:before="156" w:line="300" w:lineRule="auto"/>
+        <w:rPr>
+          <w:rFonts w:hint="eastAsia"/>
+        </w:rPr>
+      </w:pPr>
+      <w:r>
+        <w:rPr>
+          <w:rFonts w:hint="eastAsia"/>
+        </w:rPr>
+        <w:t>设备</w:t>
+      </w:r>
+      <w:r>
+        <w:t>移动速度过快</w:t>
+      </w:r>
+      <w:r>
+        <w:rPr>
+          <w:rFonts w:hint="eastAsia"/>
+        </w:rPr>
+        <w:t>，</w:t>
+      </w:r>
+      <w:r>
+        <w:t>或大幅摇晃震动，也会导致相邻两帧</w:t>
+      </w:r>
+      <w:r>
+        <w:rPr>
+          <w:rFonts w:hint="eastAsia"/>
+        </w:rPr>
+        <w:t>之间</w:t>
+      </w:r>
+      <w:r>
+        <w:rPr>
+          <w:rFonts w:hint="eastAsia"/>
+        </w:rPr>
+        <w:t>深度图</w:t>
+      </w:r>
+      <w:r>
+        <w:t>差异较大</w:t>
+      </w:r>
+      <w:r>
+        <w:rPr>
+          <w:rFonts w:hint="eastAsia"/>
+        </w:rPr>
+        <w:t>。</w:t>
+      </w:r>
+      <w:r>
+        <w:t>由于</w:t>
+      </w:r>
+      <w:r>
+        <w:rPr>
+          <w:rFonts w:hint="eastAsia"/>
+        </w:rPr>
+        <w:t>ICP</w:t>
+      </w:r>
+      <w:r>
+        <w:t>算法的最终迭代结果为局部最优解，此时可能无法正确配准前后两帧，也会导致三维重建失败。</w:t>
+      </w:r>
+    </w:p>
+    <w:p>
+      <w:pPr>
+        <w:spacing w:beforeLines="50" w:before="156" w:line="300" w:lineRule="auto"/>
+        <w:rPr>
+          <w:b/>
+        </w:rPr>
+      </w:pPr>
+      <w:r>
+        <w:rPr>
+          <w:rFonts w:hint="eastAsia"/>
+          <w:b/>
+        </w:rPr>
+        <w:t>精确性</w:t>
       </w:r>
     </w:p>
     <w:p>
@@ -5170,15 +8047,201 @@
         <w:rPr>
           <w:rFonts w:hint="eastAsia"/>
         </w:rPr>
-        <w:t>鲁棒性</w:t>
+        <w:t>尽管</w:t>
+      </w:r>
+      <w:r>
+        <w:t>相对设备造价而言，</w:t>
+      </w:r>
+      <w:r>
+        <w:rPr>
+          <w:rFonts w:hint="eastAsia"/>
+        </w:rPr>
+        <w:t>Kinect</w:t>
+      </w:r>
+      <w:r>
+        <w:rPr>
+          <w:rFonts w:hint="eastAsia"/>
+        </w:rPr>
+        <w:t>生成的</w:t>
+      </w:r>
+      <w:r>
+        <w:t>稠密</w:t>
+      </w:r>
+      <w:r>
+        <w:rPr>
+          <w:rFonts w:hint="eastAsia"/>
+        </w:rPr>
+        <w:t>深度</w:t>
+      </w:r>
+      <w:r>
+        <w:t>点云</w:t>
+      </w:r>
+      <w:r>
+        <w:rPr>
+          <w:rFonts w:hint="eastAsia"/>
+        </w:rPr>
+        <w:t>质量</w:t>
+      </w:r>
+      <w:r>
+        <w:t>不错，原始</w:t>
+      </w:r>
+      <w:r>
+        <w:rPr>
+          <w:rFonts w:hint="eastAsia"/>
+        </w:rPr>
+        <w:t>深度</w:t>
+      </w:r>
+      <w:r>
+        <w:t>数据中存在较大噪声</w:t>
+      </w:r>
+      <w:r>
+        <w:rPr>
+          <w:rFonts w:hint="eastAsia"/>
+        </w:rPr>
+        <w:t>，特别是深度图中</w:t>
+      </w:r>
+      <w:r>
+        <w:t>存在大量</w:t>
+      </w:r>
+      <w:r>
+        <w:t>“</w:t>
+      </w:r>
+      <w:r>
+        <w:rPr>
+          <w:rFonts w:hint="eastAsia"/>
+        </w:rPr>
+        <w:t>孔洞</w:t>
+      </w:r>
+      <w:r>
+        <w:t>”</w:t>
+      </w:r>
+      <w:r>
+        <w:t>区域</w:t>
+      </w:r>
+      <w:r>
+        <w:rPr>
+          <w:rFonts w:hint="eastAsia"/>
+        </w:rPr>
+        <w:t>。</w:t>
+      </w:r>
+      <w:r>
+        <w:t>造成这种</w:t>
+      </w:r>
+      <w:r>
+        <w:rPr>
+          <w:rFonts w:hint="eastAsia"/>
+        </w:rPr>
+        <w:t>现象</w:t>
+      </w:r>
+      <w:r>
+        <w:t>的原因可能是场景中物体表面材质不反射</w:t>
+      </w:r>
+      <w:r>
+        <w:rPr>
+          <w:rFonts w:hint="eastAsia"/>
+        </w:rPr>
+        <w:t>IR</w:t>
+      </w:r>
+      <w:r>
+        <w:rPr>
+          <w:rFonts w:hint="eastAsia"/>
+        </w:rPr>
+        <w:t>光</w:t>
+      </w:r>
+      <w:r>
+        <w:t>，或者</w:t>
+      </w:r>
+      <w:r>
+        <w:rPr>
+          <w:rFonts w:hint="eastAsia"/>
+        </w:rPr>
+        <w:t>三维</w:t>
+      </w:r>
+      <w:r>
+        <w:t>结构非常薄，或者表面与</w:t>
+      </w:r>
+      <w:r>
+        <w:t>IR</w:t>
+      </w:r>
+      <w:r>
+        <w:t>光入射</w:t>
+      </w:r>
+      <w:r>
+        <w:rPr>
+          <w:rFonts w:hint="eastAsia"/>
+        </w:rPr>
+        <w:t>夹角非常大</w:t>
+      </w:r>
+      <w:r>
+        <w:t>。同时</w:t>
+      </w:r>
+      <w:r>
+        <w:rPr>
+          <w:rFonts w:hint="eastAsia"/>
+        </w:rPr>
+        <w:t>，</w:t>
+      </w:r>
+      <w:r>
+        <w:t>与一般彩色相机类似，当设备</w:t>
+      </w:r>
+      <w:r>
+        <w:rPr>
+          <w:rFonts w:hint="eastAsia"/>
+        </w:rPr>
+        <w:t>快速</w:t>
+      </w:r>
+      <w:r>
+        <w:t>移动时，同样</w:t>
+      </w:r>
+      <w:r>
+        <w:rPr>
+          <w:rFonts w:hint="eastAsia"/>
+        </w:rPr>
+        <w:t>会因为运动模糊</w:t>
+      </w:r>
+      <w:r>
+        <w:t>导致数据损失。</w:t>
       </w:r>
     </w:p>
     <w:p>
       <w:pPr>
         <w:spacing w:beforeLines="50" w:before="156" w:line="300" w:lineRule="auto"/>
+        <w:rPr>
+          <w:rFonts w:hint="eastAsia"/>
+        </w:rPr>
       </w:pPr>
       <w:r>
-        <w:tab/>
+        <w:rPr>
+          <w:rFonts w:hint="eastAsia"/>
+        </w:rPr>
+        <w:t>原始</w:t>
+      </w:r>
+      <w:r>
+        <w:rPr>
+          <w:rFonts w:hint="eastAsia"/>
+        </w:rPr>
+        <w:t>KinectFusion</w:t>
+      </w:r>
+      <w:r>
+        <w:t>算法</w:t>
+      </w:r>
+      <w:r>
+        <w:rPr>
+          <w:rFonts w:hint="eastAsia"/>
+        </w:rPr>
+        <w:t>仅仅使用</w:t>
+      </w:r>
+      <w:r>
+        <w:t>深度数据，</w:t>
+      </w:r>
+      <w:r>
+        <w:rPr>
+          <w:rFonts w:hint="eastAsia"/>
+        </w:rPr>
+        <w:t>配准</w:t>
+      </w:r>
+      <w:r>
+        <w:t>精度完全依赖场景的</w:t>
       </w:r>
       <w:r>
         <w:rPr>
@@ -5190,103 +8253,184 @@
         <w:t>D</w:t>
       </w:r>
       <w:r>
-        <w:rPr>
-          <w:rFonts w:hint="eastAsia"/>
-        </w:rPr>
-        <w:t>几何结构</w:t>
-      </w:r>
-      <w:r>
-        <w:t>不明显的场景中易</w:t>
-      </w:r>
-      <w:r>
-        <w:rPr>
-          <w:rFonts w:hint="eastAsia"/>
-        </w:rPr>
-        <w:t>重建失败</w:t>
+        <w:t>几何结构。如果</w:t>
+      </w:r>
+      <w:r>
+        <w:rPr>
+          <w:rFonts w:hint="eastAsia"/>
+        </w:rPr>
+        <w:t>场景中</w:t>
+      </w:r>
+      <w:r>
+        <w:t>存在较大的平面区域，会导致</w:t>
+      </w:r>
+      <w:r>
+        <w:rPr>
+          <w:rFonts w:hint="eastAsia"/>
+        </w:rPr>
+        <w:t>6</w:t>
+      </w:r>
+      <w:r>
+        <w:t>DOF</w:t>
+      </w:r>
+      <w:r>
+        <w:t>中有三个自由度没有约束，造成较大</w:t>
+      </w:r>
+      <w:r>
+        <w:rPr>
+          <w:rFonts w:hint="eastAsia"/>
+        </w:rPr>
+        <w:t>的</w:t>
+      </w:r>
+      <w:r>
+        <w:rPr>
+          <w:rFonts w:hint="eastAsia"/>
+        </w:rPr>
+        <w:t>配准</w:t>
+      </w:r>
+      <w:r>
+        <w:rPr>
+          <w:rFonts w:hint="eastAsia"/>
+        </w:rPr>
+        <w:t>误差，产生场景</w:t>
+      </w:r>
+      <w:r>
+        <w:t>漂移</w:t>
+      </w:r>
+      <w:r>
+        <w:rPr>
+          <w:rFonts w:hint="eastAsia"/>
+        </w:rPr>
+        <w:t>的</w:t>
+      </w:r>
+      <w:r>
+        <w:t>后果，</w:t>
+      </w:r>
+      <w:r>
+        <w:rPr>
+          <w:rFonts w:hint="eastAsia"/>
+        </w:rPr>
+        <w:t>甚至三维重建</w:t>
+      </w:r>
+      <w:r>
+        <w:t>失败。</w:t>
       </w:r>
     </w:p>
     <w:p>
       <w:pPr>
         <w:spacing w:beforeLines="50" w:before="156" w:line="300" w:lineRule="auto"/>
+        <w:rPr>
+          <w:b/>
+        </w:rPr>
       </w:pPr>
       <w:r>
-        <w:tab/>
-      </w:r>
-      <w:r>
-        <w:rPr>
-          <w:rFonts w:hint="eastAsia"/>
-        </w:rPr>
-        <w:t>相机移动速度</w:t>
-      </w:r>
-      <w:r>
-        <w:t>导致</w:t>
-      </w:r>
-      <w:r>
-        <w:t>ICP</w:t>
-      </w:r>
-      <w:r>
-        <w:t>失败</w:t>
+        <w:rPr>
+          <w:rFonts w:hint="eastAsia"/>
+          <w:b/>
+        </w:rPr>
+        <w:t>不可</w:t>
+      </w:r>
+      <w:r>
+        <w:rPr>
+          <w:rFonts w:hint="eastAsia"/>
+          <w:b/>
+        </w:rPr>
+        <w:t>自动</w:t>
+      </w:r>
+      <w:r>
+        <w:rPr>
+          <w:rFonts w:hint="eastAsia"/>
+          <w:b/>
+        </w:rPr>
+        <w:t>恢复性</w:t>
       </w:r>
     </w:p>
     <w:p>
       <w:pPr>
         <w:spacing w:beforeLines="50" w:before="156" w:line="300" w:lineRule="auto"/>
+        <w:rPr>
+          <w:rFonts w:hint="eastAsia"/>
+        </w:rPr>
       </w:pPr>
       <w:r>
-        <w:tab/>
-      </w:r>
-      <w:r>
-        <w:rPr>
-          <w:rFonts w:hint="eastAsia"/>
-        </w:rPr>
-        <w:t>不可恢复性</w:t>
+        <w:rPr>
+          <w:rFonts w:hint="eastAsia"/>
+        </w:rPr>
+        <w:t>当</w:t>
+      </w:r>
+      <w:r>
+        <w:t>由于设备移动速度过快，或场景三维结构过于</w:t>
+      </w:r>
+      <w:r>
+        <w:rPr>
+          <w:rFonts w:hint="eastAsia"/>
+        </w:rPr>
+        <w:t>平整</w:t>
+      </w:r>
+      <w:r>
+        <w:t>，造成</w:t>
+      </w:r>
+      <w:r>
+        <w:rPr>
+          <w:rFonts w:hint="eastAsia"/>
+        </w:rPr>
+        <w:t>设备</w:t>
+      </w:r>
+      <w:r>
+        <w:t>轨迹追踪失败</w:t>
+      </w:r>
+      <w:r>
+        <w:rPr>
+          <w:rFonts w:hint="eastAsia"/>
+        </w:rPr>
+        <w:t>时</w:t>
+      </w:r>
+      <w:r>
+        <w:t>，系统无法从错误状态自动</w:t>
+      </w:r>
+      <w:r>
+        <w:rPr>
+          <w:rFonts w:hint="eastAsia"/>
+        </w:rPr>
+        <w:t>恢复</w:t>
+      </w:r>
+      <w:r>
+        <w:t>。</w:t>
+      </w:r>
+      <w:r>
+        <w:rPr>
+          <w:rFonts w:hint="eastAsia"/>
+        </w:rPr>
+        <w:t>此时</w:t>
+      </w:r>
+      <w:r>
+        <w:t>，不得不对系统进行</w:t>
+      </w:r>
+      <w:r>
+        <w:rPr>
+          <w:rFonts w:hint="eastAsia"/>
+        </w:rPr>
+        <w:t>重置，</w:t>
+      </w:r>
+      <w:r>
+        <w:t>重新进行三维重建，新生成的三维模型与出错之前的三维模型难以拼接</w:t>
+      </w:r>
+      <w:r>
+        <w:rPr>
+          <w:rFonts w:hint="eastAsia"/>
+        </w:rPr>
+        <w:t>为</w:t>
+      </w:r>
+      <w:r>
+        <w:t>一个整体。</w:t>
       </w:r>
     </w:p>
     <w:p>
       <w:pPr>
         <w:spacing w:beforeLines="50" w:before="156" w:line="300" w:lineRule="auto"/>
-      </w:pPr>
-      <w:r>
-        <w:rPr>
-          <w:rFonts w:hint="eastAsia"/>
-        </w:rPr>
-        <w:t>精确性</w:t>
-      </w:r>
-    </w:p>
-    <w:p>
-      <w:pPr>
-        <w:spacing w:beforeLines="50" w:before="156" w:line="300" w:lineRule="auto"/>
-      </w:pPr>
-      <w:r>
-        <w:tab/>
-      </w:r>
-      <w:r>
-        <w:rPr>
-          <w:rFonts w:hint="eastAsia"/>
-        </w:rPr>
-        <w:t>深度图</w:t>
-      </w:r>
-      <w:r>
-        <w:t>孔洞</w:t>
-      </w:r>
-    </w:p>
-    <w:p>
-      <w:pPr>
-        <w:spacing w:beforeLines="50" w:before="156" w:line="300" w:lineRule="auto"/>
-      </w:pPr>
-      <w:r>
-        <w:tab/>
-      </w:r>
-      <w:r>
-        <w:rPr>
-          <w:rFonts w:hint="eastAsia"/>
-        </w:rPr>
-        <w:t>累计漂移误差</w:t>
-      </w:r>
-    </w:p>
-    <w:p>
-      <w:pPr>
-        <w:spacing w:beforeLines="50" w:before="156" w:line="300" w:lineRule="auto"/>
+        <w:rPr>
+          <w:rFonts w:hint="eastAsia"/>
+        </w:rPr>
       </w:pPr>
     </w:p>
     <w:p>
@@ -5298,6 +8442,7 @@
         </w:numPr>
         <w:spacing w:beforeLines="50" w:before="156" w:line="300" w:lineRule="auto"/>
       </w:pPr>
+      <w:bookmarkStart w:id="8" w:name="_Toc412024761"/>
       <w:r>
         <w:rPr>
           <w:rFonts w:hint="eastAsia"/>
@@ -5307,10 +8452,422 @@
       <w:r>
         <w:t>解决</w:t>
       </w:r>
+      <w:bookmarkEnd w:id="8"/>
     </w:p>
     <w:p>
       <w:pPr>
         <w:spacing w:beforeLines="50" w:before="156" w:line="300" w:lineRule="auto"/>
+        <w:rPr>
+          <w:rFonts w:hint="eastAsia"/>
+        </w:rPr>
+      </w:pPr>
+      <w:r>
+        <w:t xml:space="preserve">1. </w:t>
+      </w:r>
+      <w:r>
+        <w:rPr>
+          <w:rFonts w:hint="eastAsia"/>
+        </w:rPr>
+        <w:t>对于</w:t>
+      </w:r>
+      <w:r>
+        <w:t>原始深度数据</w:t>
+      </w:r>
+      <w:r>
+        <w:rPr>
+          <w:rFonts w:hint="eastAsia"/>
+        </w:rPr>
+        <w:t>噪声大、</w:t>
+      </w:r>
+      <w:r>
+        <w:t>精度不高的问题，可以采用</w:t>
+      </w:r>
+      <w:r>
+        <w:rPr>
+          <w:rFonts w:hint="eastAsia"/>
+        </w:rPr>
+        <w:t>[11][12]</w:t>
+      </w:r>
+      <w:r>
+        <w:rPr>
+          <w:rFonts w:hint="eastAsia"/>
+        </w:rPr>
+        <w:t>等</w:t>
+      </w:r>
+      <w:r>
+        <w:t>方法</w:t>
+      </w:r>
+      <w:r>
+        <w:rPr>
+          <w:rFonts w:hint="eastAsia"/>
+        </w:rPr>
+        <w:t>，</w:t>
+      </w:r>
+      <w:r>
+        <w:t>对</w:t>
+      </w:r>
+      <w:r>
+        <w:rPr>
+          <w:rFonts w:hint="eastAsia"/>
+        </w:rPr>
+        <w:t>原始</w:t>
+      </w:r>
+      <w:r>
+        <w:t>深度图进行</w:t>
+      </w:r>
+      <w:r>
+        <w:rPr>
+          <w:rFonts w:hint="eastAsia"/>
+        </w:rPr>
+        <w:t>修复</w:t>
+      </w:r>
+      <w:r>
+        <w:t>。</w:t>
+      </w:r>
+    </w:p>
+    <w:p>
+      <w:pPr>
+        <w:spacing w:beforeLines="50" w:before="156" w:line="300" w:lineRule="auto"/>
+      </w:pPr>
+      <w:r>
+        <w:t>2</w:t>
+      </w:r>
+      <w:r>
+        <w:rPr>
+          <w:rFonts w:hint="eastAsia"/>
+        </w:rPr>
+        <w:t xml:space="preserve">. </w:t>
+      </w:r>
+      <w:r>
+        <w:rPr>
+          <w:rFonts w:hint="eastAsia"/>
+        </w:rPr>
+        <w:t>对于</w:t>
+      </w:r>
+      <w:r>
+        <w:t>设备</w:t>
+      </w:r>
+      <w:r>
+        <w:rPr>
+          <w:rFonts w:hint="eastAsia"/>
+        </w:rPr>
+        <w:t>大幅</w:t>
+      </w:r>
+      <w:r>
+        <w:t>晃动</w:t>
+      </w:r>
+      <w:r>
+        <w:rPr>
+          <w:rFonts w:hint="eastAsia"/>
+        </w:rPr>
+        <w:t>导致</w:t>
+      </w:r>
+      <w:r>
+        <w:t>配准失败的问题，</w:t>
+      </w:r>
+      <w:r>
+        <w:rPr>
+          <w:rFonts w:hint="eastAsia"/>
+        </w:rPr>
+        <w:t>可以</w:t>
+      </w:r>
+      <w:r>
+        <w:t>采用与</w:t>
+      </w:r>
+      <w:r>
+        <w:t>IMU</w:t>
+      </w:r>
+      <w:r>
+        <w:rPr>
+          <w:rFonts w:hint="eastAsia"/>
+        </w:rPr>
+        <w:t>单元</w:t>
+      </w:r>
+      <w:r>
+        <w:t>相结合的方式。</w:t>
+      </w:r>
+      <w:r>
+        <w:t>IMU</w:t>
+      </w:r>
+      <w:r>
+        <w:rPr>
+          <w:rFonts w:hint="eastAsia"/>
+        </w:rPr>
+        <w:t>单元</w:t>
+      </w:r>
+      <w:r>
+        <w:t>对设备</w:t>
+      </w:r>
+      <w:r>
+        <w:rPr>
+          <w:rFonts w:hint="eastAsia"/>
+        </w:rPr>
+        <w:t>突然</w:t>
+      </w:r>
+      <w:r>
+        <w:t>晃动较敏感</w:t>
+      </w:r>
+      <w:r>
+        <w:rPr>
+          <w:rFonts w:hint="eastAsia"/>
+        </w:rPr>
+        <w:t>。</w:t>
+      </w:r>
+      <w:r>
+        <w:t>当设备</w:t>
+      </w:r>
+      <w:r>
+        <w:rPr>
+          <w:rFonts w:hint="eastAsia"/>
+        </w:rPr>
+        <w:t>慢速</w:t>
+      </w:r>
+      <w:r>
+        <w:t>平稳移动时</w:t>
+      </w:r>
+      <w:r>
+        <w:rPr>
+          <w:rFonts w:hint="eastAsia"/>
+        </w:rPr>
+        <w:t>，</w:t>
+      </w:r>
+      <w:r>
+        <w:t>使用</w:t>
+      </w:r>
+      <w:r>
+        <w:t>ICP</w:t>
+      </w:r>
+      <w:r>
+        <w:rPr>
+          <w:rFonts w:hint="eastAsia"/>
+        </w:rPr>
+        <w:t>进行</w:t>
+      </w:r>
+      <w:r>
+        <w:t>相邻关键帧（或关键帧</w:t>
+      </w:r>
+      <w:r>
+        <w:t>-</w:t>
+      </w:r>
+      <w:r>
+        <w:t>模型）</w:t>
+      </w:r>
+      <w:r>
+        <w:rPr>
+          <w:rFonts w:hint="eastAsia"/>
+        </w:rPr>
+        <w:t>配准</w:t>
+      </w:r>
+      <w:r>
+        <w:t>，求解相机姿态</w:t>
+      </w:r>
+      <w:r>
+        <w:rPr>
+          <w:rFonts w:hint="eastAsia"/>
+        </w:rPr>
+        <w:t>；当</w:t>
+      </w:r>
+      <w:r>
+        <w:t>设备产生</w:t>
+      </w:r>
+      <w:r>
+        <w:rPr>
+          <w:rFonts w:hint="eastAsia"/>
+        </w:rPr>
+        <w:t>迅速</w:t>
+      </w:r>
+      <w:r>
+        <w:t>大幅晃动时，使用</w:t>
+      </w:r>
+      <w:r>
+        <w:t>IMU</w:t>
+      </w:r>
+      <w:r>
+        <w:t>产生的加速度、角加速度数据，对设备姿态进行粗略估计，然后</w:t>
+      </w:r>
+      <w:r>
+        <w:rPr>
+          <w:rFonts w:hint="eastAsia"/>
+        </w:rPr>
+        <w:t>进一步</w:t>
+      </w:r>
+      <w:r>
+        <w:t>用</w:t>
+      </w:r>
+      <w:r>
+        <w:t>ICP</w:t>
+      </w:r>
+      <w:r>
+        <w:t>算法</w:t>
+      </w:r>
+      <w:r>
+        <w:rPr>
+          <w:rFonts w:hint="eastAsia"/>
+        </w:rPr>
+        <w:t>进行精细求解</w:t>
+      </w:r>
+      <w:r>
+        <w:t>。</w:t>
+      </w:r>
+    </w:p>
+    <w:p>
+      <w:pPr>
+        <w:spacing w:beforeLines="50" w:before="156" w:line="300" w:lineRule="auto"/>
+        <w:rPr>
+          <w:rFonts w:hint="eastAsia"/>
+        </w:rPr>
+      </w:pPr>
+      <w:r>
+        <w:rPr>
+          <w:rFonts w:hint="eastAsia"/>
+        </w:rPr>
+        <w:t xml:space="preserve">3. </w:t>
+      </w:r>
+      <w:r>
+        <w:rPr>
+          <w:rFonts w:hint="eastAsia"/>
+        </w:rPr>
+        <w:t>对于</w:t>
+      </w:r>
+      <w:r>
+        <w:t>原始</w:t>
+      </w:r>
+      <w:r>
+        <w:rPr>
+          <w:rFonts w:hint="eastAsia"/>
+        </w:rPr>
+        <w:t>KinectFusion</w:t>
+      </w:r>
+      <w:r>
+        <w:rPr>
+          <w:rFonts w:hint="eastAsia"/>
+        </w:rPr>
+        <w:t>算法的</w:t>
+      </w:r>
+      <w:r>
+        <w:t>场景规模限制，</w:t>
+      </w:r>
+      <w:r>
+        <w:rPr>
+          <w:rFonts w:hint="eastAsia"/>
+        </w:rPr>
+        <w:t>有</w:t>
+      </w:r>
+      <w:r>
+        <w:t>一些</w:t>
+      </w:r>
+      <w:r>
+        <w:rPr>
+          <w:rFonts w:hint="eastAsia"/>
+        </w:rPr>
+        <w:t>算法</w:t>
+      </w:r>
+      <w:r>
+        <w:t>致力于解决此问题。</w:t>
+      </w:r>
+      <w:r>
+        <w:rPr>
+          <w:rFonts w:hint="eastAsia"/>
+        </w:rPr>
+        <w:t>例</w:t>
+      </w:r>
+      <w:r>
+        <w:rPr>
+          <w:rFonts w:hint="eastAsia"/>
+        </w:rPr>
+        <w:t>如</w:t>
+      </w:r>
+      <w:r>
+        <w:rPr>
+          <w:rFonts w:hint="eastAsia"/>
+        </w:rPr>
+        <w:t>[</w:t>
+      </w:r>
+      <w:r>
+        <w:t>14]</w:t>
+      </w:r>
+      <w:r>
+        <w:rPr>
+          <w:rFonts w:hint="eastAsia"/>
+        </w:rPr>
+        <w:t>提出</w:t>
+      </w:r>
+      <w:r>
+        <w:rPr>
+          <w:rFonts w:hint="eastAsia"/>
+        </w:rPr>
+        <w:t>一种</w:t>
+      </w:r>
+      <w:r>
+        <w:t>空间哈希算法，对</w:t>
+      </w:r>
+      <w:r>
+        <w:t>TSDF</w:t>
+      </w:r>
+      <w:r>
+        <w:t>体素表示进行</w:t>
+      </w:r>
+      <w:r>
+        <w:rPr>
+          <w:rFonts w:hint="eastAsia"/>
+        </w:rPr>
+        <w:t>压缩</w:t>
+      </w:r>
+      <w:r>
+        <w:rPr>
+          <w:rFonts w:hint="eastAsia"/>
+        </w:rPr>
+        <w:t>，使</w:t>
+      </w:r>
+      <w:r>
+        <w:t>内存占用节省为原始算法的</w:t>
+      </w:r>
+      <w:r>
+        <w:rPr>
+          <w:rFonts w:hint="eastAsia"/>
+        </w:rPr>
+        <w:t>10</w:t>
+      </w:r>
+      <w:r>
+        <w:t>%</w:t>
+      </w:r>
+      <w:r>
+        <w:t>，</w:t>
+      </w:r>
+      <w:r>
+        <w:rPr>
+          <w:rFonts w:hint="eastAsia"/>
+        </w:rPr>
+        <w:t>以便</w:t>
+      </w:r>
+      <w:r>
+        <w:t>适用于更大的</w:t>
+      </w:r>
+      <w:r>
+        <w:rPr>
+          <w:rFonts w:hint="eastAsia"/>
+        </w:rPr>
+        <w:t>场景</w:t>
+      </w:r>
+      <w:r>
+        <w:t>，同时获得更高的</w:t>
+      </w:r>
+      <w:r>
+        <w:rPr>
+          <w:rFonts w:hint="eastAsia"/>
+        </w:rPr>
+        <w:t>实时</w:t>
+      </w:r>
+      <w:r>
+        <w:t>帧率。</w:t>
+      </w:r>
+    </w:p>
+    <w:p>
+      <w:pPr>
+        <w:spacing w:beforeLines="50" w:before="156" w:line="300" w:lineRule="auto"/>
+        <w:rPr>
+          <w:rFonts w:hint="eastAsia"/>
+        </w:rPr>
       </w:pPr>
     </w:p>
     <w:p>
@@ -5322,6 +8879,7 @@
         </w:numPr>
         <w:spacing w:beforeLines="50" w:before="156" w:line="300" w:lineRule="auto"/>
       </w:pPr>
+      <w:bookmarkStart w:id="9" w:name="_Toc412024762"/>
       <w:r>
         <w:rPr>
           <w:rFonts w:hint="eastAsia"/>
@@ -5329,6 +8887,7 @@
         <w:lastRenderedPageBreak/>
         <w:t>参考文献</w:t>
       </w:r>
+      <w:bookmarkEnd w:id="9"/>
     </w:p>
     <w:p>
       <w:pPr>
@@ -5571,6 +9130,15 @@
       <w:pPr>
         <w:spacing w:beforeLines="50" w:before="156" w:line="300" w:lineRule="auto"/>
       </w:pPr>
+      <w:r>
+        <w:rPr>
+          <w:rFonts w:hint="eastAsia"/>
+        </w:rPr>
+        <w:t xml:space="preserve">[14] </w:t>
+      </w:r>
+      <w:r>
+        <w:t>Nießner M, Zollhöfer M, Izadi S, et al. Real-time 3d reconstruction at scale using voxel hashing[J]. ACM Transactions on Graphics (TOG), 2013, 32(6): 169.</w:t>
+      </w:r>
     </w:p>
     <w:sectPr>
       <w:pgSz w:w="11906" w:h="16838"/>
@@ -6321,7 +9889,696 @@
       <w:color w:val="808080"/>
     </w:rPr>
   </w:style>
+  <w:style w:type="paragraph" w:styleId="a8">
+    <w:name w:val="List Paragraph"/>
+    <w:basedOn w:val="a"/>
+    <w:uiPriority w:val="34"/>
+    <w:qFormat/>
+    <w:rsid w:val="00711C9A"/>
+    <w:pPr>
+      <w:ind w:firstLineChars="200" w:firstLine="420"/>
+    </w:pPr>
+  </w:style>
+  <w:style w:type="table" w:styleId="4-5">
+    <w:name w:val="List Table 4 Accent 5"/>
+    <w:basedOn w:val="a1"/>
+    <w:uiPriority w:val="49"/>
+    <w:rsid w:val="00711C9A"/>
+    <w:tblPr>
+      <w:tblStyleRowBandSize w:val="1"/>
+      <w:tblStyleColBandSize w:val="1"/>
+      <w:tblInd w:w="0" w:type="dxa"/>
+      <w:tblBorders>
+        <w:top w:val="single" w:sz="4" w:space="0" w:color="8EAADB" w:themeColor="accent5" w:themeTint="99"/>
+        <w:left w:val="single" w:sz="4" w:space="0" w:color="8EAADB" w:themeColor="accent5" w:themeTint="99"/>
+        <w:bottom w:val="single" w:sz="4" w:space="0" w:color="8EAADB" w:themeColor="accent5" w:themeTint="99"/>
+        <w:right w:val="single" w:sz="4" w:space="0" w:color="8EAADB" w:themeColor="accent5" w:themeTint="99"/>
+        <w:insideH w:val="single" w:sz="4" w:space="0" w:color="8EAADB" w:themeColor="accent5" w:themeTint="99"/>
+      </w:tblBorders>
+      <w:tblCellMar>
+        <w:top w:w="0" w:type="dxa"/>
+        <w:left w:w="108" w:type="dxa"/>
+        <w:bottom w:w="0" w:type="dxa"/>
+        <w:right w:w="108" w:type="dxa"/>
+      </w:tblCellMar>
+    </w:tblPr>
+    <w:tblStylePr w:type="firstRow">
+      <w:rPr>
+        <w:b/>
+        <w:bCs/>
+        <w:color w:val="C7EDCC" w:themeColor="background1"/>
+      </w:rPr>
+      <w:tblPr/>
+      <w:tcPr>
+        <w:tcBorders>
+          <w:top w:val="single" w:sz="4" w:space="0" w:color="4472C4" w:themeColor="accent5"/>
+          <w:left w:val="single" w:sz="4" w:space="0" w:color="4472C4" w:themeColor="accent5"/>
+          <w:bottom w:val="single" w:sz="4" w:space="0" w:color="4472C4" w:themeColor="accent5"/>
+          <w:right w:val="single" w:sz="4" w:space="0" w:color="4472C4" w:themeColor="accent5"/>
+          <w:insideH w:val="nil"/>
+        </w:tcBorders>
+        <w:shd w:val="clear" w:color="auto" w:fill="4472C4" w:themeFill="accent5"/>
+      </w:tcPr>
+    </w:tblStylePr>
+    <w:tblStylePr w:type="lastRow">
+      <w:rPr>
+        <w:b/>
+        <w:bCs/>
+      </w:rPr>
+      <w:tblPr/>
+      <w:tcPr>
+        <w:tcBorders>
+          <w:top w:val="double" w:sz="4" w:space="0" w:color="8EAADB" w:themeColor="accent5" w:themeTint="99"/>
+        </w:tcBorders>
+      </w:tcPr>
+    </w:tblStylePr>
+    <w:tblStylePr w:type="firstCol">
+      <w:rPr>
+        <w:b/>
+        <w:bCs/>
+      </w:rPr>
+    </w:tblStylePr>
+    <w:tblStylePr w:type="lastCol">
+      <w:rPr>
+        <w:b/>
+        <w:bCs/>
+      </w:rPr>
+    </w:tblStylePr>
+    <w:tblStylePr w:type="band1Vert">
+      <w:tblPr/>
+      <w:tcPr>
+        <w:shd w:val="clear" w:color="auto" w:fill="D9E2F3" w:themeFill="accent5" w:themeFillTint="33"/>
+      </w:tcPr>
+    </w:tblStylePr>
+    <w:tblStylePr w:type="band1Horz">
+      <w:tblPr/>
+      <w:tcPr>
+        <w:shd w:val="clear" w:color="auto" w:fill="D9E2F3" w:themeFill="accent5" w:themeFillTint="33"/>
+      </w:tcPr>
+    </w:tblStylePr>
+  </w:style>
+  <w:style w:type="paragraph" w:styleId="TOC">
+    <w:name w:val="TOC Heading"/>
+    <w:basedOn w:val="1"/>
+    <w:next w:val="a"/>
+    <w:uiPriority w:val="39"/>
+    <w:unhideWhenUsed/>
+    <w:qFormat/>
+    <w:rsid w:val="00711C9A"/>
+    <w:pPr>
+      <w:widowControl/>
+      <w:spacing w:before="240" w:after="0" w:line="259" w:lineRule="auto"/>
+      <w:jc w:val="left"/>
+      <w:outlineLvl w:val="9"/>
+    </w:pPr>
+    <w:rPr>
+      <w:rFonts w:asciiTheme="majorHAnsi" w:eastAsiaTheme="majorEastAsia" w:hAnsiTheme="majorHAnsi" w:cstheme="majorBidi"/>
+      <w:b w:val="0"/>
+      <w:bCs w:val="0"/>
+      <w:color w:val="2E74B5" w:themeColor="accent1" w:themeShade="BF"/>
+      <w:kern w:val="0"/>
+      <w:sz w:val="32"/>
+      <w:szCs w:val="32"/>
+    </w:rPr>
+  </w:style>
+  <w:style w:type="paragraph" w:styleId="10">
+    <w:name w:val="toc 1"/>
+    <w:basedOn w:val="a"/>
+    <w:next w:val="a"/>
+    <w:autoRedefine/>
+    <w:uiPriority w:val="39"/>
+    <w:unhideWhenUsed/>
+    <w:rsid w:val="00711C9A"/>
+  </w:style>
+  <w:style w:type="paragraph" w:styleId="20">
+    <w:name w:val="toc 2"/>
+    <w:basedOn w:val="a"/>
+    <w:next w:val="a"/>
+    <w:autoRedefine/>
+    <w:uiPriority w:val="39"/>
+    <w:unhideWhenUsed/>
+    <w:rsid w:val="00711C9A"/>
+    <w:pPr>
+      <w:ind w:leftChars="200" w:left="420"/>
+    </w:pPr>
+  </w:style>
+  <w:style w:type="character" w:styleId="a9">
+    <w:name w:val="Hyperlink"/>
+    <w:basedOn w:val="a0"/>
+    <w:uiPriority w:val="99"/>
+    <w:unhideWhenUsed/>
+    <w:rsid w:val="00711C9A"/>
+    <w:rPr>
+      <w:color w:val="0563C1" w:themeColor="hyperlink"/>
+      <w:u w:val="single"/>
+    </w:rPr>
+  </w:style>
 </w:styles>
+</file>
+
+<file path=word/glossary/document.xml><?xml version="1.0" encoding="utf-8"?>
+<w:glossaryDocument xmlns:wpc="http://schemas.microsoft.com/office/word/2010/wordprocessingCanvas" xmlns:mc="http://schemas.openxmlformats.org/markup-compatibility/2006" xmlns:o="urn:schemas-microsoft-com:office:office" xmlns:r="http://schemas.openxmlformats.org/officeDocument/2006/relationships" xmlns:m="http://schemas.openxmlformats.org/officeDocument/2006/math" xmlns:v="urn:schemas-microsoft-com:vml" xmlns:wp14="http://schemas.microsoft.com/office/word/2010/wordprocessingDrawing" xmlns:wp="http://schemas.openxmlformats.org/drawingml/2006/wordprocessingDrawing" xmlns:w10="urn:schemas-microsoft-com:office:word" xmlns:w="http://schemas.openxmlformats.org/wordprocessingml/2006/main" xmlns:w14="http://schemas.microsoft.com/office/word/2010/wordml" xmlns:w15="http://schemas.microsoft.com/office/word/2012/wordml" xmlns:wpg="http://schemas.microsoft.com/office/word/2010/wordprocessingGroup" xmlns:wpi="http://schemas.microsoft.com/office/word/2010/wordprocessingInk" xmlns:wne="http://schemas.microsoft.com/office/word/2006/wordml" xmlns:wps="http://schemas.microsoft.com/office/word/2010/wordprocessingShape" mc:Ignorable="w14 w15 wp14"/>
+</file>
+
+<file path=word/glossary/fontTable.xml><?xml version="1.0" encoding="utf-8"?>
+<w:fonts xmlns:mc="http://schemas.openxmlformats.org/markup-compatibility/2006" xmlns:r="http://schemas.openxmlformats.org/officeDocument/2006/relationships" xmlns:w="http://schemas.openxmlformats.org/wordprocessingml/2006/main" xmlns:w14="http://schemas.microsoft.com/office/word/2010/wordml" xmlns:w15="http://schemas.microsoft.com/office/word/2012/wordml" mc:Ignorable="w14 w15">
+  <w:font w:name="Calibri">
+    <w:panose1 w:val="020F0502020204030204"/>
+    <w:charset w:val="00"/>
+    <w:family w:val="swiss"/>
+    <w:pitch w:val="variable"/>
+    <w:sig w:usb0="E10002FF" w:usb1="4000ACFF" w:usb2="00000009" w:usb3="00000000" w:csb0="0000019F" w:csb1="00000000"/>
+  </w:font>
+  <w:font w:name="宋体">
+    <w:altName w:val="SimSun"/>
+    <w:panose1 w:val="02010600030101010101"/>
+    <w:charset w:val="86"/>
+    <w:family w:val="auto"/>
+    <w:pitch w:val="variable"/>
+    <w:sig w:usb0="00000003" w:usb1="288F0000" w:usb2="00000016" w:usb3="00000000" w:csb0="00040001" w:csb1="00000000"/>
+  </w:font>
+  <w:font w:name="Times New Roman">
+    <w:panose1 w:val="02020603050405020304"/>
+    <w:charset w:val="00"/>
+    <w:family w:val="roman"/>
+    <w:pitch w:val="variable"/>
+    <w:sig w:usb0="E0002AFF" w:usb1="C0007841" w:usb2="00000009" w:usb3="00000000" w:csb0="000001FF" w:csb1="00000000"/>
+  </w:font>
+  <w:font w:name="Calibri Light">
+    <w:panose1 w:val="020F0302020204030204"/>
+    <w:charset w:val="00"/>
+    <w:family w:val="swiss"/>
+    <w:pitch w:val="variable"/>
+    <w:sig w:usb0="A00002EF" w:usb1="4000207B" w:usb2="00000000" w:usb3="00000000" w:csb0="0000019F" w:csb1="00000000"/>
+  </w:font>
+  <w:font w:name="黑体">
+    <w:altName w:val="SimHei"/>
+    <w:panose1 w:val="02010609060101010101"/>
+    <w:charset w:val="86"/>
+    <w:family w:val="modern"/>
+    <w:pitch w:val="fixed"/>
+    <w:sig w:usb0="800002BF" w:usb1="38CF7CFA" w:usb2="00000016" w:usb3="00000000" w:csb0="00040001" w:csb1="00000000"/>
+  </w:font>
+  <w:font w:name="Cambria Math">
+    <w:panose1 w:val="02040503050406030204"/>
+    <w:charset w:val="00"/>
+    <w:family w:val="roman"/>
+    <w:pitch w:val="variable"/>
+    <w:sig w:usb0="E00002FF" w:usb1="420024FF" w:usb2="00000000" w:usb3="00000000" w:csb0="0000019F" w:csb1="00000000"/>
+  </w:font>
+</w:fonts>
+</file>
+
+<file path=word/glossary/settings.xml><?xml version="1.0" encoding="utf-8"?>
+<w:settings xmlns:mc="http://schemas.openxmlformats.org/markup-compatibility/2006" xmlns:o="urn:schemas-microsoft-com:office:office" xmlns:r="http://schemas.openxmlformats.org/officeDocument/2006/relationships" xmlns:m="http://schemas.openxmlformats.org/officeDocument/2006/math" xmlns:v="urn:schemas-microsoft-com:vml" xmlns:w10="urn:schemas-microsoft-com:office:word" xmlns:w="http://schemas.openxmlformats.org/wordprocessingml/2006/main" xmlns:w14="http://schemas.microsoft.com/office/word/2010/wordml" xmlns:w15="http://schemas.microsoft.com/office/word/2012/wordml" xmlns:sl="http://schemas.openxmlformats.org/schemaLibrary/2006/main" mc:Ignorable="w14 w15">
+  <w:view w:val="normal"/>
+  <w:bordersDoNotSurroundHeader/>
+  <w:bordersDoNotSurroundFooter/>
+  <w:defaultTabStop w:val="420"/>
+  <w:drawingGridVerticalSpacing w:val="156"/>
+  <w:displayHorizontalDrawingGridEvery w:val="0"/>
+  <w:displayVerticalDrawingGridEvery w:val="2"/>
+  <w:characterSpacingControl w:val="compressPunctuation"/>
+  <w:compat>
+    <w:spaceForUL/>
+    <w:balanceSingleByteDoubleByteWidth/>
+    <w:doNotLeaveBackslashAlone/>
+    <w:ulTrailSpace/>
+    <w:doNotExpandShiftReturn/>
+    <w:adjustLineHeightInTable/>
+    <w:useFELayout/>
+    <w:compatSetting w:name="compatibilityMode" w:uri="http://schemas.microsoft.com/office/word" w:val="15"/>
+    <w:compatSetting w:name="overrideTableStyleFontSizeAndJustification" w:uri="http://schemas.microsoft.com/office/word" w:val="1"/>
+    <w:compatSetting w:name="enableOpenTypeFeatures" w:uri="http://schemas.microsoft.com/office/word" w:val="1"/>
+    <w:compatSetting w:name="doNotFlipMirrorIndents" w:uri="http://schemas.microsoft.com/office/word" w:val="1"/>
+    <w:compatSetting w:name="differentiateMultirowTableHeaders" w:uri="http://schemas.microsoft.com/office/word" w:val="1"/>
+  </w:compat>
+  <w:rsids>
+    <w:rsidRoot w:val="00697AA3"/>
+    <w:rsid w:val="00697AA3"/>
+    <w:rsid w:val="00C1504E"/>
+  </w:rsids>
+  <m:mathPr>
+    <m:mathFont m:val="Cambria Math"/>
+    <m:brkBin m:val="before"/>
+    <m:brkBinSub m:val="--"/>
+    <m:smallFrac m:val="0"/>
+    <m:dispDef/>
+    <m:lMargin m:val="0"/>
+    <m:rMargin m:val="0"/>
+    <m:defJc m:val="centerGroup"/>
+    <m:wrapIndent m:val="1440"/>
+    <m:intLim m:val="subSup"/>
+    <m:naryLim m:val="undOvr"/>
+  </m:mathPr>
+  <w:themeFontLang w:val="en-US" w:eastAsia="zh-CN"/>
+  <w:clrSchemeMapping w:bg1="light1" w:t1="dark1" w:bg2="light2" w:t2="dark2" w:accent1="accent1" w:accent2="accent2" w:accent3="accent3" w:accent4="accent4" w:accent5="accent5" w:accent6="accent6" w:hyperlink="hyperlink" w:followedHyperlink="followedHyperlink"/>
+  <w:decimalSymbol w:val="."/>
+  <w:listSeparator w:val=","/>
+  <w15:chartTrackingRefBased/>
+</w:settings>
+</file>
+
+<file path=word/glossary/styles.xml><?xml version="1.0" encoding="utf-8"?>
+<w:styles xmlns:mc="http://schemas.openxmlformats.org/markup-compatibility/2006" xmlns:r="http://schemas.openxmlformats.org/officeDocument/2006/relationships" xmlns:w="http://schemas.openxmlformats.org/wordprocessingml/2006/main" xmlns:w14="http://schemas.microsoft.com/office/word/2010/wordml" xmlns:w15="http://schemas.microsoft.com/office/word/2012/wordml" mc:Ignorable="w14 w15">
+  <w:docDefaults>
+    <w:rPrDefault>
+      <w:rPr>
+        <w:rFonts w:asciiTheme="minorHAnsi" w:eastAsiaTheme="minorEastAsia" w:hAnsiTheme="minorHAnsi" w:cstheme="minorBidi"/>
+        <w:kern w:val="2"/>
+        <w:sz w:val="21"/>
+        <w:szCs w:val="22"/>
+        <w:lang w:val="en-US" w:eastAsia="zh-CN" w:bidi="ar-SA"/>
+      </w:rPr>
+    </w:rPrDefault>
+    <w:pPrDefault/>
+  </w:docDefaults>
+  <w:latentStyles w:defLockedState="0" w:defUIPriority="99" w:defSemiHidden="0" w:defUnhideWhenUsed="0" w:defQFormat="0" w:count="371">
+    <w:lsdException w:name="Normal" w:uiPriority="0" w:qFormat="1"/>
+    <w:lsdException w:name="heading 1" w:uiPriority="9" w:qFormat="1"/>
+    <w:lsdException w:name="heading 2" w:semiHidden="1" w:uiPriority="9" w:unhideWhenUsed="1" w:qFormat="1"/>
+    <w:lsdException w:name="heading 3" w:semiHidden="1" w:uiPriority="9" w:unhideWhenUsed="1" w:qFormat="1"/>
+    <w:lsdException w:name="heading 4" w:semiHidden="1" w:uiPriority="9" w:unhideWhenUsed="1" w:qFormat="1"/>
+    <w:lsdException w:name="heading 5" w:semiHidden="1" w:uiPriority="9" w:unhideWhenUsed="1" w:qFormat="1"/>
+    <w:lsdException w:name="heading 6" w:semiHidden="1" w:uiPriority="9" w:unhideWhenUsed="1" w:qFormat="1"/>
+    <w:lsdException w:name="heading 7" w:semiHidden="1" w:uiPriority="9" w:unhideWhenUsed="1" w:qFormat="1"/>
+    <w:lsdException w:name="heading 8" w:semiHidden="1" w:uiPriority="9" w:unhideWhenUsed="1" w:qFormat="1"/>
+    <w:lsdException w:name="heading 9" w:semiHidden="1" w:uiPriority="9" w:unhideWhenUsed="1" w:qFormat="1"/>
+    <w:lsdException w:name="index 1" w:semiHidden="1" w:unhideWhenUsed="1"/>
+    <w:lsdException w:name="index 2" w:semiHidden="1" w:unhideWhenUsed="1"/>
+    <w:lsdException w:name="index 3" w:semiHidden="1" w:unhideWhenUsed="1"/>
+    <w:lsdException w:name="index 4" w:semiHidden="1" w:unhideWhenUsed="1"/>
+    <w:lsdException w:name="index 5" w:semiHidden="1" w:unhideWhenUsed="1"/>
+    <w:lsdException w:name="index 6" w:semiHidden="1" w:unhideWhenUsed="1"/>
+    <w:lsdException w:name="index 7" w:semiHidden="1" w:unhideWhenUsed="1"/>
+    <w:lsdException w:name="index 8" w:semiHidden="1" w:unhideWhenUsed="1"/>
+    <w:lsdException w:name="index 9" w:semiHidden="1" w:unhideWhenUsed="1"/>
+    <w:lsdException w:name="toc 1" w:semiHidden="1" w:uiPriority="39" w:unhideWhenUsed="1"/>
+    <w:lsdException w:name="toc 2" w:semiHidden="1" w:uiPriority="39" w:unhideWhenUsed="1"/>
+    <w:lsdException w:name="toc 3" w:semiHidden="1" w:uiPriority="39" w:unhideWhenUsed="1"/>
+    <w:lsdException w:name="toc 4" w:semiHidden="1" w:uiPriority="39" w:unhideWhenUsed="1"/>
+    <w:lsdException w:name="toc 5" w:semiHidden="1" w:uiPriority="39" w:unhideWhenUsed="1"/>
+    <w:lsdException w:name="toc 6" w:semiHidden="1" w:uiPriority="39" w:unhideWhenUsed="1"/>
+    <w:lsdException w:name="toc 7" w:semiHidden="1" w:uiPriority="39" w:unhideWhenUsed="1"/>
+    <w:lsdException w:name="toc 8" w:semiHidden="1" w:uiPriority="39" w:unhideWhenUsed="1"/>
+    <w:lsdException w:name="toc 9" w:semiHidden="1" w:uiPriority="39" w:unhideWhenUsed="1"/>
+    <w:lsdException w:name="Normal Indent" w:semiHidden="1" w:unhideWhenUsed="1"/>
+    <w:lsdException w:name="footnote text" w:semiHidden="1" w:unhideWhenUsed="1"/>
+    <w:lsdException w:name="annotation text" w:semiHidden="1" w:unhideWhenUsed="1"/>
+    <w:lsdException w:name="header" w:semiHidden="1" w:unhideWhenUsed="1"/>
+    <w:lsdException w:name="footer" w:semiHidden="1" w:unhideWhenUsed="1"/>
+    <w:lsdException w:name="index heading" w:semiHidden="1" w:unhideWhenUsed="1"/>
+    <w:lsdException w:name="caption" w:semiHidden="1" w:uiPriority="35" w:unhideWhenUsed="1" w:qFormat="1"/>
+    <w:lsdException w:name="table of figures" w:semiHidden="1" w:unhideWhenUsed="1"/>
+    <w:lsdException w:name="envelope address" w:semiHidden="1" w:unhideWhenUsed="1"/>
+    <w:lsdException w:name="envelope return" w:semiHidden="1" w:unhideWhenUsed="1"/>
+    <w:lsdException w:name="footnote reference" w:semiHidden="1" w:unhideWhenUsed="1"/>
+    <w:lsdException w:name="annotation reference" w:semiHidden="1" w:unhideWhenUsed="1"/>
+    <w:lsdException w:name="line number" w:semiHidden="1" w:unhideWhenUsed="1"/>
+    <w:lsdException w:name="page number" w:semiHidden="1" w:unhideWhenUsed="1"/>
+    <w:lsdException w:name="endnote reference" w:semiHidden="1" w:unhideWhenUsed="1"/>
+    <w:lsdException w:name="endnote text" w:semiHidden="1" w:unhideWhenUsed="1"/>
+    <w:lsdException w:name="table of authorities" w:semiHidden="1" w:unhideWhenUsed="1"/>
+    <w:lsdException w:name="macro" w:semiHidden="1" w:unhideWhenUsed="1"/>
+    <w:lsdException w:name="toa heading" w:semiHidden="1" w:unhideWhenUsed="1"/>
+    <w:lsdException w:name="List" w:semiHidden="1" w:unhideWhenUsed="1"/>
+    <w:lsdException w:name="List Bullet" w:semiHidden="1" w:unhideWhenUsed="1"/>
+    <w:lsdException w:name="List Number" w:semiHidden="1" w:unhideWhenUsed="1"/>
+    <w:lsdException w:name="List 2" w:semiHidden="1" w:unhideWhenUsed="1"/>
+    <w:lsdException w:name="List 3" w:semiHidden="1" w:unhideWhenUsed="1"/>
+    <w:lsdException w:name="List 4" w:semiHidden="1" w:unhideWhenUsed="1"/>
+    <w:lsdException w:name="List 5" w:semiHidden="1" w:unhideWhenUsed="1"/>
+    <w:lsdException w:name="List Bullet 2" w:semiHidden="1" w:unhideWhenUsed="1"/>
+    <w:lsdException w:name="List Bullet 3" w:semiHidden="1" w:unhideWhenUsed="1"/>
+    <w:lsdException w:name="List Bullet 4" w:semiHidden="1" w:unhideWhenUsed="1"/>
+    <w:lsdException w:name="List Bullet 5" w:semiHidden="1" w:unhideWhenUsed="1"/>
+    <w:lsdException w:name="List Number 2" w:semiHidden="1" w:unhideWhenUsed="1"/>
+    <w:lsdException w:name="List Number 3" w:semiHidden="1" w:unhideWhenUsed="1"/>
+    <w:lsdException w:name="List Number 4" w:semiHidden="1" w:unhideWhenUsed="1"/>
+    <w:lsdException w:name="List Number 5" w:semiHidden="1" w:unhideWhenUsed="1"/>
+    <w:lsdException w:name="Title" w:uiPriority="10" w:qFormat="1"/>
+    <w:lsdException w:name="Closing" w:semiHidden="1" w:unhideWhenUsed="1"/>
+    <w:lsdException w:name="Signature" w:semiHidden="1" w:unhideWhenUsed="1"/>
+    <w:lsdException w:name="Default Paragraph Font" w:semiHidden="1" w:uiPriority="1" w:unhideWhenUsed="1"/>
+    <w:lsdException w:name="Body Text" w:semiHidden="1" w:unhideWhenUsed="1"/>
+    <w:lsdException w:name="Body Text Indent" w:semiHidden="1" w:unhideWhenUsed="1"/>
+    <w:lsdException w:name="List Continue" w:semiHidden="1" w:unhideWhenUsed="1"/>
+    <w:lsdException w:name="List Continue 2" w:semiHidden="1" w:unhideWhenUsed="1"/>
+    <w:lsdException w:name="List Continue 3" w:semiHidden="1" w:unhideWhenUsed="1"/>
+    <w:lsdException w:name="List Continue 4" w:semiHidden="1" w:unhideWhenUsed="1"/>
+    <w:lsdException w:name="List Continue 5" w:semiHidden="1" w:unhideWhenUsed="1"/>
+    <w:lsdException w:name="Message Header" w:semiHidden="1" w:unhideWhenUsed="1"/>
+    <w:lsdException w:name="Subtitle" w:uiPriority="11" w:qFormat="1"/>
+    <w:lsdException w:name="Salutation" w:semiHidden="1" w:unhideWhenUsed="1"/>
+    <w:lsdException w:name="Date" w:semiHidden="1" w:unhideWhenUsed="1"/>
+    <w:lsdException w:name="Body Text First Indent" w:semiHidden="1" w:unhideWhenUsed="1"/>
+    <w:lsdException w:name="Body Text First Indent 2" w:semiHidden="1" w:unhideWhenUsed="1"/>
+    <w:lsdException w:name="Note Heading" w:semiHidden="1" w:unhideWhenUsed="1"/>
+    <w:lsdException w:name="Body Text 2" w:semiHidden="1" w:unhideWhenUsed="1"/>
+    <w:lsdException w:name="Body Text 3" w:semiHidden="1" w:unhideWhenUsed="1"/>
+    <w:lsdException w:name="Body Text Indent 2" w:semiHidden="1" w:unhideWhenUsed="1"/>
+    <w:lsdException w:name="Body Text Indent 3" w:semiHidden="1" w:unhideWhenUsed="1"/>
+    <w:lsdException w:name="Block Text" w:semiHidden="1" w:unhideWhenUsed="1"/>
+    <w:lsdException w:name="Hyperlink" w:semiHidden="1" w:unhideWhenUsed="1"/>
+    <w:lsdException w:name="FollowedHyperlink" w:semiHidden="1" w:unhideWhenUsed="1"/>
+    <w:lsdException w:name="Strong" w:uiPriority="22" w:qFormat="1"/>
+    <w:lsdException w:name="Emphasis" w:uiPriority="20" w:qFormat="1"/>
+    <w:lsdException w:name="Document Map" w:semiHidden="1" w:unhideWhenUsed="1"/>
+    <w:lsdException w:name="Plain Text" w:semiHidden="1" w:unhideWhenUsed="1"/>
+    <w:lsdException w:name="E-mail Signature" w:semiHidden="1" w:unhideWhenUsed="1"/>
+    <w:lsdException w:name="HTML Top of Form" w:semiHidden="1" w:unhideWhenUsed="1"/>
+    <w:lsdException w:name="HTML Bottom of Form" w:semiHidden="1" w:unhideWhenUsed="1"/>
+    <w:lsdException w:name="Normal (Web)" w:semiHidden="1" w:unhideWhenUsed="1"/>
+    <w:lsdException w:name="HTML Acronym" w:semiHidden="1" w:unhideWhenUsed="1"/>
+    <w:lsdException w:name="HTML Address" w:semiHidden="1" w:unhideWhenUsed="1"/>
+    <w:lsdException w:name="HTML Cite" w:semiHidden="1" w:unhideWhenUsed="1"/>
+    <w:lsdException w:name="HTML Code" w:semiHidden="1" w:unhideWhenUsed="1"/>
+    <w:lsdException w:name="HTML Definition" w:semiHidden="1" w:unhideWhenUsed="1"/>
+    <w:lsdException w:name="HTML Keyboard" w:semiHidden="1" w:unhideWhenUsed="1"/>
+    <w:lsdException w:name="HTML Preformatted" w:semiHidden="1" w:unhideWhenUsed="1"/>
+    <w:lsdException w:name="HTML Sample" w:semiHidden="1" w:unhideWhenUsed="1"/>
+    <w:lsdException w:name="HTML Typewriter" w:semiHidden="1" w:unhideWhenUsed="1"/>
+    <w:lsdException w:name="HTML Variable" w:semiHidden="1" w:unhideWhenUsed="1"/>
+    <w:lsdException w:name="Normal Table" w:semiHidden="1" w:unhideWhenUsed="1"/>
+    <w:lsdException w:name="annotation subject" w:semiHidden="1" w:unhideWhenUsed="1"/>
+    <w:lsdException w:name="No List" w:semiHidden="1" w:unhideWhenUsed="1"/>
+    <w:lsdException w:name="Outline List 1" w:semiHidden="1" w:unhideWhenUsed="1"/>
+    <w:lsdException w:name="Outline List 2" w:semiHidden="1" w:unhideWhenUsed="1"/>
+    <w:lsdException w:name="Outline List 3" w:semiHidden="1" w:unhideWhenUsed="1"/>
+    <w:lsdException w:name="Table Simple 1" w:semiHidden="1" w:unhideWhenUsed="1"/>
+    <w:lsdException w:name="Table Simple 2" w:semiHidden="1" w:unhideWhenUsed="1"/>
+    <w:lsdException w:name="Table Simple 3" w:semiHidden="1" w:unhideWhenUsed="1"/>
+    <w:lsdException w:name="Table Classic 1" w:semiHidden="1" w:unhideWhenUsed="1"/>
+    <w:lsdException w:name="Table Classic 2" w:semiHidden="1" w:unhideWhenUsed="1"/>
+    <w:lsdException w:name="Table Classic 3" w:semiHidden="1" w:unhideWhenUsed="1"/>
+    <w:lsdException w:name="Table Classic 4" w:semiHidden="1" w:unhideWhenUsed="1"/>
+    <w:lsdException w:name="Table Colorful 1" w:semiHidden="1" w:unhideWhenUsed="1"/>
+    <w:lsdException w:name="Table Colorful 2" w:semiHidden="1" w:unhideWhenUsed="1"/>
+    <w:lsdException w:name="Table Colorful 3" w:semiHidden="1" w:unhideWhenUsed="1"/>
+    <w:lsdException w:name="Table Columns 1" w:semiHidden="1" w:unhideWhenUsed="1"/>
+    <w:lsdException w:name="Table Columns 2" w:semiHidden="1" w:unhideWhenUsed="1"/>
+    <w:lsdException w:name="Table Columns 3" w:semiHidden="1" w:unhideWhenUsed="1"/>
+    <w:lsdException w:name="Table Columns 4" w:semiHidden="1" w:unhideWhenUsed="1"/>
+    <w:lsdException w:name="Table Columns 5" w:semiHidden="1" w:unhideWhenUsed="1"/>
+    <w:lsdException w:name="Table Grid 1" w:semiHidden="1" w:unhideWhenUsed="1"/>
+    <w:lsdException w:name="Table Grid 2" w:semiHidden="1" w:unhideWhenUsed="1"/>
+    <w:lsdException w:name="Table Grid 3" w:semiHidden="1" w:unhideWhenUsed="1"/>
+    <w:lsdException w:name="Table Grid 4" w:semiHidden="1" w:unhideWhenUsed="1"/>
+    <w:lsdException w:name="Table Grid 5" w:semiHidden="1" w:unhideWhenUsed="1"/>
+    <w:lsdException w:name="Table Grid 6" w:semiHidden="1" w:unhideWhenUsed="1"/>
+    <w:lsdException w:name="Table Grid 7" w:semiHidden="1" w:unhideWhenUsed="1"/>
+    <w:lsdException w:name="Table Grid 8" w:semiHidden="1" w:unhideWhenUsed="1"/>
+    <w:lsdException w:name="Table List 1" w:semiHidden="1" w:unhideWhenUsed="1"/>
+    <w:lsdException w:name="Table List 2" w:semiHidden="1" w:unhideWhenUsed="1"/>
+    <w:lsdException w:name="Table List 3" w:semiHidden="1" w:unhideWhenUsed="1"/>
+    <w:lsdException w:name="Table List 4" w:semiHidden="1" w:unhideWhenUsed="1"/>
+    <w:lsdException w:name="Table List 5" w:semiHidden="1" w:unhideWhenUsed="1"/>
+    <w:lsdException w:name="Table List 6" w:semiHidden="1" w:unhideWhenUsed="1"/>
+    <w:lsdException w:name="Table List 7" w:semiHidden="1" w:unhideWhenUsed="1"/>
+    <w:lsdException w:name="Table List 8" w:semiHidden="1" w:unhideWhenUsed="1"/>
+    <w:lsdException w:name="Table 3D effects 1" w:semiHidden="1" w:unhideWhenUsed="1"/>
+    <w:lsdException w:name="Table 3D effects 2" w:semiHidden="1" w:unhideWhenUsed="1"/>
+    <w:lsdException w:name="Table 3D effects 3" w:semiHidden="1" w:unhideWhenUsed="1"/>
+    <w:lsdException w:name="Table Contemporary" w:semiHidden="1" w:unhideWhenUsed="1"/>
+    <w:lsdException w:name="Table Elegant" w:semiHidden="1" w:unhideWhenUsed="1"/>
+    <w:lsdException w:name="Table Professional" w:semiHidden="1" w:unhideWhenUsed="1"/>
+    <w:lsdException w:name="Table Subtle 1" w:semiHidden="1" w:unhideWhenUsed="1"/>
+    <w:lsdException w:name="Table Subtle 2" w:semiHidden="1" w:unhideWhenUsed="1"/>
+    <w:lsdException w:name="Table Web 1" w:semiHidden="1" w:unhideWhenUsed="1"/>
+    <w:lsdException w:name="Table Web 2" w:semiHidden="1" w:unhideWhenUsed="1"/>
+    <w:lsdException w:name="Table Web 3" w:semiHidden="1" w:unhideWhenUsed="1"/>
+    <w:lsdException w:name="Balloon Text" w:semiHidden="1" w:unhideWhenUsed="1"/>
+    <w:lsdException w:name="Table Grid" w:uiPriority="39"/>
+    <w:lsdException w:name="Table Theme" w:semiHidden="1" w:unhideWhenUsed="1"/>
+    <w:lsdException w:name="Placeholder Text" w:semiHidden="1"/>
+    <w:lsdException w:name="No Spacing" w:uiPriority="1" w:qFormat="1"/>
+    <w:lsdException w:name="Light Shading" w:uiPriority="60"/>
+    <w:lsdException w:name="Light List" w:uiPriority="61"/>
+    <w:lsdException w:name="Light Grid" w:uiPriority="62"/>
+    <w:lsdException w:name="Medium Shading 1" w:uiPriority="63"/>
+    <w:lsdException w:name="Medium Shading 2" w:uiPriority="64"/>
+    <w:lsdException w:name="Medium List 1" w:uiPriority="65"/>
+    <w:lsdException w:name="Medium List 2" w:uiPriority="66"/>
+    <w:lsdException w:name="Medium Grid 1" w:uiPriority="67"/>
+    <w:lsdException w:name="Medium Grid 2" w:uiPriority="68"/>
+    <w:lsdException w:name="Medium Grid 3" w:uiPriority="69"/>
+    <w:lsdException w:name="Dark List" w:uiPriority="70"/>
+    <w:lsdException w:name="Colorful Shading" w:uiPriority="71"/>
+    <w:lsdException w:name="Colorful List" w:uiPriority="72"/>
+    <w:lsdException w:name="Colorful Grid" w:uiPriority="73"/>
+    <w:lsdException w:name="Light Shading Accent 1" w:uiPriority="60"/>
+    <w:lsdException w:name="Light List Accent 1" w:uiPriority="61"/>
+    <w:lsdException w:name="Light Grid Accent 1" w:uiPriority="62"/>
+    <w:lsdException w:name="Medium Shading 1 Accent 1" w:uiPriority="63"/>
+    <w:lsdException w:name="Medium Shading 2 Accent 1" w:uiPriority="64"/>
+    <w:lsdException w:name="Medium List 1 Accent 1" w:uiPriority="65"/>
+    <w:lsdException w:name="Revision" w:semiHidden="1"/>
+    <w:lsdException w:name="List Paragraph" w:uiPriority="34" w:qFormat="1"/>
+    <w:lsdException w:name="Quote" w:uiPriority="29" w:qFormat="1"/>
+    <w:lsdException w:name="Intense Quote" w:uiPriority="30" w:qFormat="1"/>
+    <w:lsdException w:name="Medium List 2 Accent 1" w:uiPriority="66"/>
+    <w:lsdException w:name="Medium Grid 1 Accent 1" w:uiPriority="67"/>
+    <w:lsdException w:name="Medium Grid 2 Accent 1" w:uiPriority="68"/>
+    <w:lsdException w:name="Medium Grid 3 Accent 1" w:uiPriority="69"/>
+    <w:lsdException w:name="Dark List Accent 1" w:uiPriority="70"/>
+    <w:lsdException w:name="Colorful Shading Accent 1" w:uiPriority="71"/>
+    <w:lsdException w:name="Colorful List Accent 1" w:uiPriority="72"/>
+    <w:lsdException w:name="Colorful Grid Accent 1" w:uiPriority="73"/>
+    <w:lsdException w:name="Light Shading Accent 2" w:uiPriority="60"/>
+    <w:lsdException w:name="Light List Accent 2" w:uiPriority="61"/>
+    <w:lsdException w:name="Light Grid Accent 2" w:uiPriority="62"/>
+    <w:lsdException w:name="Medium Shading 1 Accent 2" w:uiPriority="63"/>
+    <w:lsdException w:name="Medium Shading 2 Accent 2" w:uiPriority="64"/>
+    <w:lsdException w:name="Medium List 1 Accent 2" w:uiPriority="65"/>
+    <w:lsdException w:name="Medium List 2 Accent 2" w:uiPriority="66"/>
+    <w:lsdException w:name="Medium Grid 1 Accent 2" w:uiPriority="67"/>
+    <w:lsdException w:name="Medium Grid 2 Accent 2" w:uiPriority="68"/>
+    <w:lsdException w:name="Medium Grid 3 Accent 2" w:uiPriority="69"/>
+    <w:lsdException w:name="Dark List Accent 2" w:uiPriority="70"/>
+    <w:lsdException w:name="Colorful Shading Accent 2" w:uiPriority="71"/>
+    <w:lsdException w:name="Colorful List Accent 2" w:uiPriority="72"/>
+    <w:lsdException w:name="Colorful Grid Accent 2" w:uiPriority="73"/>
+    <w:lsdException w:name="Light Shading Accent 3" w:uiPriority="60"/>
+    <w:lsdException w:name="Light List Accent 3" w:uiPriority="61"/>
+    <w:lsdException w:name="Light Grid Accent 3" w:uiPriority="62"/>
+    <w:lsdException w:name="Medium Shading 1 Accent 3" w:uiPriority="63"/>
+    <w:lsdException w:name="Medium Shading 2 Accent 3" w:uiPriority="64"/>
+    <w:lsdException w:name="Medium List 1 Accent 3" w:uiPriority="65"/>
+    <w:lsdException w:name="Medium List 2 Accent 3" w:uiPriority="66"/>
+    <w:lsdException w:name="Medium Grid 1 Accent 3" w:uiPriority="67"/>
+    <w:lsdException w:name="Medium Grid 2 Accent 3" w:uiPriority="68"/>
+    <w:lsdException w:name="Medium Grid 3 Accent 3" w:uiPriority="69"/>
+    <w:lsdException w:name="Dark List Accent 3" w:uiPriority="70"/>
+    <w:lsdException w:name="Colorful Shading Accent 3" w:uiPriority="71"/>
+    <w:lsdException w:name="Colorful List Accent 3" w:uiPriority="72"/>
+    <w:lsdException w:name="Colorful Grid Accent 3" w:uiPriority="73"/>
+    <w:lsdException w:name="Light Shading Accent 4" w:uiPriority="60"/>
+    <w:lsdException w:name="Light List Accent 4" w:uiPriority="61"/>
+    <w:lsdException w:name="Light Grid Accent 4" w:uiPriority="62"/>
+    <w:lsdException w:name="Medium Shading 1 Accent 4" w:uiPriority="63"/>
+    <w:lsdException w:name="Medium Shading 2 Accent 4" w:uiPriority="64"/>
+    <w:lsdException w:name="Medium List 1 Accent 4" w:uiPriority="65"/>
+    <w:lsdException w:name="Medium List 2 Accent 4" w:uiPriority="66"/>
+    <w:lsdException w:name="Medium Grid 1 Accent 4" w:uiPriority="67"/>
+    <w:lsdException w:name="Medium Grid 2 Accent 4" w:uiPriority="68"/>
+    <w:lsdException w:name="Medium Grid 3 Accent 4" w:uiPriority="69"/>
+    <w:lsdException w:name="Dark List Accent 4" w:uiPriority="70"/>
+    <w:lsdException w:name="Colorful Shading Accent 4" w:uiPriority="71"/>
+    <w:lsdException w:name="Colorful List Accent 4" w:uiPriority="72"/>
+    <w:lsdException w:name="Colorful Grid Accent 4" w:uiPriority="73"/>
+    <w:lsdException w:name="Light Shading Accent 5" w:uiPriority="60"/>
+    <w:lsdException w:name="Light List Accent 5" w:uiPriority="61"/>
+    <w:lsdException w:name="Light Grid Accent 5" w:uiPriority="62"/>
+    <w:lsdException w:name="Medium Shading 1 Accent 5" w:uiPriority="63"/>
+    <w:lsdException w:name="Medium Shading 2 Accent 5" w:uiPriority="64"/>
+    <w:lsdException w:name="Medium List 1 Accent 5" w:uiPriority="65"/>
+    <w:lsdException w:name="Medium List 2 Accent 5" w:uiPriority="66"/>
+    <w:lsdException w:name="Medium Grid 1 Accent 5" w:uiPriority="67"/>
+    <w:lsdException w:name="Medium Grid 2 Accent 5" w:uiPriority="68"/>
+    <w:lsdException w:name="Medium Grid 3 Accent 5" w:uiPriority="69"/>
+    <w:lsdException w:name="Dark List Accent 5" w:uiPriority="70"/>
+    <w:lsdException w:name="Colorful Shading Accent 5" w:uiPriority="71"/>
+    <w:lsdException w:name="Colorful List Accent 5" w:uiPriority="72"/>
+    <w:lsdException w:name="Colorful Grid Accent 5" w:uiPriority="73"/>
+    <w:lsdException w:name="Light Shading Accent 6" w:uiPriority="60"/>
+    <w:lsdException w:name="Light List Accent 6" w:uiPriority="61"/>
+    <w:lsdException w:name="Light Grid Accent 6" w:uiPriority="62"/>
+    <w:lsdException w:name="Medium Shading 1 Accent 6" w:uiPriority="63"/>
+    <w:lsdException w:name="Medium Shading 2 Accent 6" w:uiPriority="64"/>
+    <w:lsdException w:name="Medium List 1 Accent 6" w:uiPriority="65"/>
+    <w:lsdException w:name="Medium List 2 Accent 6" w:uiPriority="66"/>
+    <w:lsdException w:name="Medium Grid 1 Accent 6" w:uiPriority="67"/>
+    <w:lsdException w:name="Medium Grid 2 Accent 6" w:uiPriority="68"/>
+    <w:lsdException w:name="Medium Grid 3 Accent 6" w:uiPriority="69"/>
+    <w:lsdException w:name="Dark List Accent 6" w:uiPriority="70"/>
+    <w:lsdException w:name="Colorful Shading Accent 6" w:uiPriority="71"/>
+    <w:lsdException w:name="Colorful List Accent 6" w:uiPriority="72"/>
+    <w:lsdException w:name="Colorful Grid Accent 6" w:uiPriority="73"/>
+    <w:lsdException w:name="Subtle Emphasis" w:uiPriority="19" w:qFormat="1"/>
+    <w:lsdException w:name="Intense Emphasis" w:uiPriority="21" w:qFormat="1"/>
+    <w:lsdException w:name="Subtle Reference" w:uiPriority="31" w:qFormat="1"/>
+    <w:lsdException w:name="Intense Reference" w:uiPriority="32" w:qFormat="1"/>
+    <w:lsdException w:name="Book Title" w:uiPriority="33" w:qFormat="1"/>
+    <w:lsdException w:name="Bibliography" w:semiHidden="1" w:uiPriority="37" w:unhideWhenUsed="1"/>
+    <w:lsdException w:name="TOC Heading" w:semiHidden="1" w:uiPriority="39" w:unhideWhenUsed="1" w:qFormat="1"/>
+    <w:lsdException w:name="Plain Table 1" w:uiPriority="41"/>
+    <w:lsdException w:name="Plain Table 2" w:uiPriority="42"/>
+    <w:lsdException w:name="Plain Table 3" w:uiPriority="43"/>
+    <w:lsdException w:name="Plain Table 4" w:uiPriority="44"/>
+    <w:lsdException w:name="Plain Table 5" w:uiPriority="45"/>
+    <w:lsdException w:name="Grid Table Light" w:uiPriority="40"/>
+    <w:lsdException w:name="Grid Table 1 Light" w:uiPriority="46"/>
+    <w:lsdException w:name="Grid Table 2" w:uiPriority="47"/>
+    <w:lsdException w:name="Grid Table 3" w:uiPriority="48"/>
+    <w:lsdException w:name="Grid Table 4" w:uiPriority="49"/>
+    <w:lsdException w:name="Grid Table 5 Dark" w:uiPriority="50"/>
+    <w:lsdException w:name="Grid Table 6 Colorful" w:uiPriority="51"/>
+    <w:lsdException w:name="Grid Table 7 Colorful" w:uiPriority="52"/>
+    <w:lsdException w:name="Grid Table 1 Light Accent 1" w:uiPriority="46"/>
+    <w:lsdException w:name="Grid Table 2 Accent 1" w:uiPriority="47"/>
+    <w:lsdException w:name="Grid Table 3 Accent 1" w:uiPriority="48"/>
+    <w:lsdException w:name="Grid Table 4 Accent 1" w:uiPriority="49"/>
+    <w:lsdException w:name="Grid Table 5 Dark Accent 1" w:uiPriority="50"/>
+    <w:lsdException w:name="Grid Table 6 Colorful Accent 1" w:uiPriority="51"/>
+    <w:lsdException w:name="Grid Table 7 Colorful Accent 1" w:uiPriority="52"/>
+    <w:lsdException w:name="Grid Table 1 Light Accent 2" w:uiPriority="46"/>
+    <w:lsdException w:name="Grid Table 2 Accent 2" w:uiPriority="47"/>
+    <w:lsdException w:name="Grid Table 3 Accent 2" w:uiPriority="48"/>
+    <w:lsdException w:name="Grid Table 4 Accent 2" w:uiPriority="49"/>
+    <w:lsdException w:name="Grid Table 5 Dark Accent 2" w:uiPriority="50"/>
+    <w:lsdException w:name="Grid Table 6 Colorful Accent 2" w:uiPriority="51"/>
+    <w:lsdException w:name="Grid Table 7 Colorful Accent 2" w:uiPriority="52"/>
+    <w:lsdException w:name="Grid Table 1 Light Accent 3" w:uiPriority="46"/>
+    <w:lsdException w:name="Grid Table 2 Accent 3" w:uiPriority="47"/>
+    <w:lsdException w:name="Grid Table 3 Accent 3" w:uiPriority="48"/>
+    <w:lsdException w:name="Grid Table 4 Accent 3" w:uiPriority="49"/>
+    <w:lsdException w:name="Grid Table 5 Dark Accent 3" w:uiPriority="50"/>
+    <w:lsdException w:name="Grid Table 6 Colorful Accent 3" w:uiPriority="51"/>
+    <w:lsdException w:name="Grid Table 7 Colorful Accent 3" w:uiPriority="52"/>
+    <w:lsdException w:name="Grid Table 1 Light Accent 4" w:uiPriority="46"/>
+    <w:lsdException w:name="Grid Table 2 Accent 4" w:uiPriority="47"/>
+    <w:lsdException w:name="Grid Table 3 Accent 4" w:uiPriority="48"/>
+    <w:lsdException w:name="Grid Table 4 Accent 4" w:uiPriority="49"/>
+    <w:lsdException w:name="Grid Table 5 Dark Accent 4" w:uiPriority="50"/>
+    <w:lsdException w:name="Grid Table 6 Colorful Accent 4" w:uiPriority="51"/>
+    <w:lsdException w:name="Grid Table 7 Colorful Accent 4" w:uiPriority="52"/>
+    <w:lsdException w:name="Grid Table 1 Light Accent 5" w:uiPriority="46"/>
+    <w:lsdException w:name="Grid Table 2 Accent 5" w:uiPriority="47"/>
+    <w:lsdException w:name="Grid Table 3 Accent 5" w:uiPriority="48"/>
+    <w:lsdException w:name="Grid Table 4 Accent 5" w:uiPriority="49"/>
+    <w:lsdException w:name="Grid Table 5 Dark Accent 5" w:uiPriority="50"/>
+    <w:lsdException w:name="Grid Table 6 Colorful Accent 5" w:uiPriority="51"/>
+    <w:lsdException w:name="Grid Table 7 Colorful Accent 5" w:uiPriority="52"/>
+    <w:lsdException w:name="Grid Table 1 Light Accent 6" w:uiPriority="46"/>
+    <w:lsdException w:name="Grid Table 2 Accent 6" w:uiPriority="47"/>
+    <w:lsdException w:name="Grid Table 3 Accent 6" w:uiPriority="48"/>
+    <w:lsdException w:name="Grid Table 4 Accent 6" w:uiPriority="49"/>
+    <w:lsdException w:name="Grid Table 5 Dark Accent 6" w:uiPriority="50"/>
+    <w:lsdException w:name="Grid Table 6 Colorful Accent 6" w:uiPriority="51"/>
+    <w:lsdException w:name="Grid Table 7 Colorful Accent 6" w:uiPriority="52"/>
+    <w:lsdException w:name="List Table 1 Light" w:uiPriority="46"/>
+    <w:lsdException w:name="List Table 2" w:uiPriority="47"/>
+    <w:lsdException w:name="List Table 3" w:uiPriority="48"/>
+    <w:lsdException w:name="List Table 4" w:uiPriority="49"/>
+    <w:lsdException w:name="List Table 5 Dark" w:uiPriority="50"/>
+    <w:lsdException w:name="List Table 6 Colorful" w:uiPriority="51"/>
+    <w:lsdException w:name="List Table 7 Colorful" w:uiPriority="52"/>
+    <w:lsdException w:name="List Table 1 Light Accent 1" w:uiPriority="46"/>
+    <w:lsdException w:name="List Table 2 Accent 1" w:uiPriority="47"/>
+    <w:lsdException w:name="List Table 3 Accent 1" w:uiPriority="48"/>
+    <w:lsdException w:name="List Table 4 Accent 1" w:uiPriority="49"/>
+    <w:lsdException w:name="List Table 5 Dark Accent 1" w:uiPriority="50"/>
+    <w:lsdException w:name="List Table 6 Colorful Accent 1" w:uiPriority="51"/>
+    <w:lsdException w:name="List Table 7 Colorful Accent 1" w:uiPriority="52"/>
+    <w:lsdException w:name="List Table 1 Light Accent 2" w:uiPriority="46"/>
+    <w:lsdException w:name="List Table 2 Accent 2" w:uiPriority="47"/>
+    <w:lsdException w:name="List Table 3 Accent 2" w:uiPriority="48"/>
+    <w:lsdException w:name="List Table 4 Accent 2" w:uiPriority="49"/>
+    <w:lsdException w:name="List Table 5 Dark Accent 2" w:uiPriority="50"/>
+    <w:lsdException w:name="List Table 6 Colorful Accent 2" w:uiPriority="51"/>
+    <w:lsdException w:name="List Table 7 Colorful Accent 2" w:uiPriority="52"/>
+    <w:lsdException w:name="List Table 1 Light Accent 3" w:uiPriority="46"/>
+    <w:lsdException w:name="List Table 2 Accent 3" w:uiPriority="47"/>
+    <w:lsdException w:name="List Table 3 Accent 3" w:uiPriority="48"/>
+    <w:lsdException w:name="List Table 4 Accent 3" w:uiPriority="49"/>
+    <w:lsdException w:name="List Table 5 Dark Accent 3" w:uiPriority="50"/>
+    <w:lsdException w:name="List Table 6 Colorful Accent 3" w:uiPriority="51"/>
+    <w:lsdException w:name="List Table 7 Colorful Accent 3" w:uiPriority="52"/>
+    <w:lsdException w:name="List Table 1 Light Accent 4" w:uiPriority="46"/>
+    <w:lsdException w:name="List Table 2 Accent 4" w:uiPriority="47"/>
+    <w:lsdException w:name="List Table 3 Accent 4" w:uiPriority="48"/>
+    <w:lsdException w:name="List Table 4 Accent 4" w:uiPriority="49"/>
+    <w:lsdException w:name="List Table 5 Dark Accent 4" w:uiPriority="50"/>
+    <w:lsdException w:name="List Table 6 Colorful Accent 4" w:uiPriority="51"/>
+    <w:lsdException w:name="List Table 7 Colorful Accent 4" w:uiPriority="52"/>
+    <w:lsdException w:name="List Table 1 Light Accent 5" w:uiPriority="46"/>
+    <w:lsdException w:name="List Table 2 Accent 5" w:uiPriority="47"/>
+    <w:lsdException w:name="List Table 3 Accent 5" w:uiPriority="48"/>
+    <w:lsdException w:name="List Table 4 Accent 5" w:uiPriority="49"/>
+    <w:lsdException w:name="List Table 5 Dark Accent 5" w:uiPriority="50"/>
+    <w:lsdException w:name="List Table 6 Colorful Accent 5" w:uiPriority="51"/>
+    <w:lsdException w:name="List Table 7 Colorful Accent 5" w:uiPriority="52"/>
+    <w:lsdException w:name="List Table 1 Light Accent 6" w:uiPriority="46"/>
+    <w:lsdException w:name="List Table 2 Accent 6" w:uiPriority="47"/>
+    <w:lsdException w:name="List Table 3 Accent 6" w:uiPriority="48"/>
+    <w:lsdException w:name="List Table 4 Accent 6" w:uiPriority="49"/>
+    <w:lsdException w:name="List Table 5 Dark Accent 6" w:uiPriority="50"/>
+    <w:lsdException w:name="List Table 6 Colorful Accent 6" w:uiPriority="51"/>
+    <w:lsdException w:name="List Table 7 Colorful Accent 6" w:uiPriority="52"/>
+  </w:latentStyles>
+  <w:style w:type="paragraph" w:default="1" w:styleId="a">
+    <w:name w:val="Normal"/>
+    <w:qFormat/>
+    <w:pPr>
+      <w:widowControl w:val="0"/>
+      <w:jc w:val="both"/>
+    </w:pPr>
+  </w:style>
+  <w:style w:type="character" w:default="1" w:styleId="a0">
+    <w:name w:val="Default Paragraph Font"/>
+    <w:uiPriority w:val="1"/>
+    <w:semiHidden/>
+    <w:unhideWhenUsed/>
+  </w:style>
+  <w:style w:type="table" w:default="1" w:styleId="a1">
+    <w:name w:val="Normal Table"/>
+    <w:uiPriority w:val="99"/>
+    <w:semiHidden/>
+    <w:unhideWhenUsed/>
+    <w:tblPr>
+      <w:tblInd w:w="0" w:type="dxa"/>
+      <w:tblCellMar>
+        <w:top w:w="0" w:type="dxa"/>
+        <w:left w:w="108" w:type="dxa"/>
+        <w:bottom w:w="0" w:type="dxa"/>
+        <w:right w:w="108" w:type="dxa"/>
+      </w:tblCellMar>
+    </w:tblPr>
+  </w:style>
+  <w:style w:type="numbering" w:default="1" w:styleId="a2">
+    <w:name w:val="No List"/>
+    <w:uiPriority w:val="99"/>
+    <w:semiHidden/>
+    <w:unhideWhenUsed/>
+  </w:style>
+  <w:style w:type="character" w:styleId="a3">
+    <w:name w:val="Placeholder Text"/>
+    <w:basedOn w:val="a0"/>
+    <w:uiPriority w:val="99"/>
+    <w:semiHidden/>
+    <w:rsid w:val="00697AA3"/>
+    <w:rPr>
+      <w:color w:val="808080"/>
+    </w:rPr>
+  </w:style>
+</w:styles>
+</file>
+
+<file path=word/glossary/webSettings.xml><?xml version="1.0" encoding="utf-8"?>
+<w:webSettings xmlns:mc="http://schemas.openxmlformats.org/markup-compatibility/2006" xmlns:r="http://schemas.openxmlformats.org/officeDocument/2006/relationships" xmlns:w="http://schemas.openxmlformats.org/wordprocessingml/2006/main" xmlns:w14="http://schemas.microsoft.com/office/word/2010/wordml" xmlns:w15="http://schemas.microsoft.com/office/word/2012/wordml" mc:Ignorable="w14 w15">
+  <w:optimizeForBrowser/>
+  <w:allowPNG/>
+</w:webSettings>
 </file>
 
 <file path=word/theme/theme1.xml><?xml version="1.0" encoding="utf-8"?>
@@ -6590,7 +10847,7 @@
 </file>
 
 <file path=customXml/itemProps1.xml><?xml version="1.0" encoding="utf-8"?>
-<ds:datastoreItem xmlns:ds="http://schemas.openxmlformats.org/officeDocument/2006/customXml" ds:itemID="{B51F40D4-3B32-4F45-B970-7F91F7AE2AB8}">
+<ds:datastoreItem xmlns:ds="http://schemas.openxmlformats.org/officeDocument/2006/customXml" ds:itemID="{8B77C3BE-E2B6-4EA7-85ED-8E27129EB327}">
   <ds:schemaRefs>
     <ds:schemaRef ds:uri="http://schemas.openxmlformats.org/officeDocument/2006/bibliography"/>
   </ds:schemaRefs>

</xml_diff>

<commit_message>
change interval para-0.5 line-1.25x
</commit_message>
<xml_diff>
--- a/深度图进行3D建模方案.docx
+++ b/深度图进行3D建模方案.docx
@@ -54,6 +54,7 @@
     <w:p>
       <w:pPr>
         <w:pStyle w:val="a8"/>
+        <w:spacing w:before="50" w:line="300" w:lineRule="auto"/>
         <w:ind w:left="360" w:firstLineChars="0" w:firstLine="0"/>
       </w:pPr>
     </w:p>
@@ -290,16 +291,23 @@
               </w:rPr>
               <w:t>8</w:t>
             </w:r>
-            <w:bookmarkStart w:id="3" w:name="_GoBack"/>
-            <w:bookmarkEnd w:id="3"/>
           </w:p>
         </w:tc>
       </w:tr>
     </w:tbl>
-    <w:p/>
+    <w:p>
+      <w:pPr>
+        <w:spacing w:before="50" w:line="300" w:lineRule="auto"/>
+      </w:pPr>
+    </w:p>
     <w:sdt>
       <w:sdtPr>
         <w:rPr>
+          <w:rFonts w:asciiTheme="minorHAnsi" w:eastAsiaTheme="minorEastAsia" w:hAnsiTheme="minorHAnsi" w:cstheme="minorBidi"/>
+          <w:color w:val="auto"/>
+          <w:kern w:val="2"/>
+          <w:sz w:val="21"/>
+          <w:szCs w:val="22"/>
           <w:lang w:val="zh-CN"/>
         </w:rPr>
         <w:id w:val="1335647874"/>
@@ -310,19 +318,15 @@
       </w:sdtPr>
       <w:sdtEndPr>
         <w:rPr>
-          <w:rFonts w:asciiTheme="minorHAnsi" w:eastAsiaTheme="minorEastAsia" w:hAnsiTheme="minorHAnsi" w:cstheme="minorBidi"/>
           <w:b/>
           <w:bCs/>
-          <w:color w:val="auto"/>
-          <w:kern w:val="2"/>
-          <w:sz w:val="21"/>
-          <w:szCs w:val="22"/>
         </w:rPr>
       </w:sdtEndPr>
       <w:sdtContent>
         <w:p>
           <w:pPr>
             <w:pStyle w:val="TOC"/>
+            <w:spacing w:before="50" w:line="300" w:lineRule="auto"/>
           </w:pPr>
           <w:r>
             <w:rPr>
@@ -337,6 +341,7 @@
             <w:tabs>
               <w:tab w:val="right" w:leader="dot" w:pos="8296"/>
             </w:tabs>
+            <w:spacing w:before="50" w:line="300" w:lineRule="auto"/>
             <w:rPr>
               <w:noProof/>
             </w:rPr>
@@ -430,6 +435,7 @@
             <w:tabs>
               <w:tab w:val="right" w:leader="dot" w:pos="8296"/>
             </w:tabs>
+            <w:spacing w:before="50" w:line="300" w:lineRule="auto"/>
             <w:rPr>
               <w:noProof/>
             </w:rPr>
@@ -499,6 +505,7 @@
               <w:tab w:val="left" w:pos="840"/>
               <w:tab w:val="right" w:leader="dot" w:pos="8296"/>
             </w:tabs>
+            <w:spacing w:before="50" w:line="300" w:lineRule="auto"/>
             <w:rPr>
               <w:noProof/>
             </w:rPr>
@@ -582,6 +589,7 @@
               <w:tab w:val="left" w:pos="840"/>
               <w:tab w:val="right" w:leader="dot" w:pos="8296"/>
             </w:tabs>
+            <w:spacing w:before="50" w:line="300" w:lineRule="auto"/>
             <w:rPr>
               <w:noProof/>
             </w:rPr>
@@ -665,6 +673,7 @@
               <w:tab w:val="left" w:pos="840"/>
               <w:tab w:val="right" w:leader="dot" w:pos="8296"/>
             </w:tabs>
+            <w:spacing w:before="50" w:line="300" w:lineRule="auto"/>
             <w:rPr>
               <w:noProof/>
             </w:rPr>
@@ -763,6 +772,7 @@
               <w:tab w:val="left" w:pos="840"/>
               <w:tab w:val="right" w:leader="dot" w:pos="8296"/>
             </w:tabs>
+            <w:spacing w:before="50" w:line="300" w:lineRule="auto"/>
             <w:rPr>
               <w:noProof/>
             </w:rPr>
@@ -846,6 +856,7 @@
               <w:tab w:val="left" w:pos="840"/>
               <w:tab w:val="right" w:leader="dot" w:pos="8296"/>
             </w:tabs>
+            <w:spacing w:before="50" w:line="300" w:lineRule="auto"/>
             <w:rPr>
               <w:noProof/>
             </w:rPr>
@@ -929,6 +940,7 @@
               <w:tab w:val="left" w:pos="840"/>
               <w:tab w:val="right" w:leader="dot" w:pos="8296"/>
             </w:tabs>
+            <w:spacing w:before="50" w:line="300" w:lineRule="auto"/>
             <w:rPr>
               <w:noProof/>
             </w:rPr>
@@ -1006,6 +1018,9 @@
           </w:hyperlink>
         </w:p>
         <w:p>
+          <w:pPr>
+            <w:spacing w:before="50" w:line="300" w:lineRule="auto"/>
+          </w:pPr>
           <w:r>
             <w:rPr>
               <w:b/>
@@ -1020,6 +1035,7 @@
     <w:p>
       <w:pPr>
         <w:widowControl/>
+        <w:spacing w:before="50" w:line="300" w:lineRule="auto"/>
         <w:jc w:val="left"/>
       </w:pPr>
       <w:r>
@@ -1536,9 +1552,6 @@
           <w:p>
             <w:pPr>
               <w:spacing w:beforeLines="50" w:before="156" w:line="300" w:lineRule="auto"/>
-              <w:rPr>
-                <w:rFonts w:hint="eastAsia"/>
-              </w:rPr>
             </w:pPr>
             <w:r>
               <w:rPr>
@@ -1583,14 +1596,14 @@
         </w:numPr>
         <w:spacing w:beforeLines="50" w:before="156" w:line="300" w:lineRule="auto"/>
       </w:pPr>
-      <w:bookmarkStart w:id="4" w:name="_Toc412024757"/>
+      <w:bookmarkStart w:id="3" w:name="_Toc412024757"/>
       <w:r>
         <w:rPr>
           <w:rFonts w:hint="eastAsia"/>
         </w:rPr>
         <w:t>背景</w:t>
       </w:r>
-      <w:bookmarkEnd w:id="4"/>
+      <w:bookmarkEnd w:id="3"/>
     </w:p>
     <w:p>
       <w:pPr>
@@ -2003,7 +2016,7 @@
         </w:numPr>
         <w:spacing w:beforeLines="50" w:before="156" w:line="300" w:lineRule="auto"/>
       </w:pPr>
-      <w:bookmarkStart w:id="5" w:name="_Toc412024758"/>
+      <w:bookmarkStart w:id="4" w:name="_Toc412024758"/>
       <w:r>
         <w:rPr>
           <w:rFonts w:hint="eastAsia"/>
@@ -2011,7 +2024,7 @@
         <w:lastRenderedPageBreak/>
         <w:t>当前相关工作</w:t>
       </w:r>
-      <w:bookmarkEnd w:id="5"/>
+      <w:bookmarkEnd w:id="4"/>
     </w:p>
     <w:p>
       <w:pPr>
@@ -3330,7 +3343,7 @@
     <w:p>
       <w:pPr>
         <w:widowControl/>
-        <w:spacing w:before="50"/>
+        <w:spacing w:before="50" w:line="300" w:lineRule="auto"/>
         <w:jc w:val="left"/>
         <w:rPr>
           <w:rFonts w:asciiTheme="majorHAnsi" w:eastAsiaTheme="majorEastAsia" w:hAnsiTheme="majorHAnsi" w:cstheme="majorBidi"/>
@@ -3353,7 +3366,7 @@
         </w:numPr>
         <w:spacing w:beforeLines="50" w:before="156" w:line="300" w:lineRule="auto"/>
       </w:pPr>
-      <w:bookmarkStart w:id="6" w:name="_Toc412024759"/>
+      <w:bookmarkStart w:id="5" w:name="_Toc412024759"/>
       <w:r>
         <w:rPr>
           <w:rFonts w:hint="eastAsia"/>
@@ -3376,11 +3389,11 @@
         </w:rPr>
         <w:t>算法步骤</w:t>
       </w:r>
-      <w:bookmarkEnd w:id="6"/>
+      <w:bookmarkEnd w:id="5"/>
     </w:p>
     <w:p>
       <w:pPr>
-        <w:spacing w:before="50"/>
+        <w:spacing w:before="50" w:line="300" w:lineRule="auto"/>
         <w:jc w:val="center"/>
       </w:pPr>
       <w:r>
@@ -3404,16 +3417,17 @@
             <v:path o:extrusionok="f" gradientshapeok="t" o:connecttype="rect"/>
             <o:lock v:ext="edit" aspectratio="t"/>
           </v:shapetype>
-          <v:shape id="_x0000_i1026" type="#_x0000_t75" style="width:415.5pt;height:284.25pt" o:ole="">
+          <v:shape id="_x0000_i1025" type="#_x0000_t75" style="width:415.5pt;height:284.25pt" o:ole="">
             <v:imagedata r:id="rId8" o:title=""/>
           </v:shape>
-          <o:OLEObject Type="Embed" ProgID="Visio.Drawing.15" ShapeID="_x0000_i1026" DrawAspect="Content" ObjectID="_1485766751" r:id="rId9"/>
+          <o:OLEObject Type="Embed" ProgID="Visio.Drawing.15" ShapeID="_x0000_i1025" DrawAspect="Content" ObjectID="_1485892875" r:id="rId9"/>
         </w:object>
       </w:r>
     </w:p>
     <w:p>
       <w:pPr>
         <w:pStyle w:val="a4"/>
+        <w:spacing w:before="50" w:line="300" w:lineRule="auto"/>
         <w:jc w:val="center"/>
       </w:pPr>
       <w:r>
@@ -3475,123 +3489,46 @@
       </w:r>
       <w:r>
         <w:t>整体工作流程图</w:t>
-      </w:r>
-    </w:p>
-    <w:p/>
-    <w:p>
-      <w:r>
-        <w:rPr>
-          <w:rFonts w:hint="eastAsia"/>
-        </w:rPr>
-        <w:t>图</w:t>
-      </w:r>
-      <w:r>
-        <w:rPr>
-          <w:rFonts w:hint="eastAsia"/>
-        </w:rPr>
-        <w:t>1</w:t>
-      </w:r>
-      <w:r>
-        <w:rPr>
-          <w:rFonts w:hint="eastAsia"/>
-        </w:rPr>
-        <w:t>演示</w:t>
-      </w:r>
-      <w:r>
-        <w:t>了系统的</w:t>
-      </w:r>
-      <w:r>
-        <w:rPr>
-          <w:rFonts w:hint="eastAsia"/>
-        </w:rPr>
-        <w:t>整体</w:t>
-      </w:r>
-      <w:r>
-        <w:t>工作流程</w:t>
-      </w:r>
-      <w:r>
-        <w:rPr>
-          <w:rFonts w:hint="eastAsia"/>
-        </w:rPr>
-        <w:t>，</w:t>
-      </w:r>
-      <w:r>
-        <w:rPr>
-          <w:rFonts w:hint="eastAsia"/>
-        </w:rPr>
-        <w:t>以下是</w:t>
-      </w:r>
-      <w:r>
-        <w:t>算法步骤描述：</w:t>
       </w:r>
     </w:p>
     <w:p>
       <w:pPr>
-        <w:spacing w:before="50"/>
-        <w:rPr>
-          <w:b/>
-        </w:rPr>
+        <w:spacing w:before="50" w:line="300" w:lineRule="auto"/>
       </w:pPr>
-      <w:r>
-        <w:rPr>
-          <w:rFonts w:hint="eastAsia"/>
-          <w:b/>
-        </w:rPr>
-        <w:t xml:space="preserve">1. </w:t>
-      </w:r>
-      <w:r>
-        <w:rPr>
-          <w:rFonts w:hint="eastAsia"/>
-          <w:b/>
-        </w:rPr>
-        <w:t>数据</w:t>
-      </w:r>
-      <w:r>
-        <w:rPr>
-          <w:b/>
-        </w:rPr>
-        <w:t>预处理</w:t>
-      </w:r>
     </w:p>
     <w:p>
       <w:pPr>
-        <w:spacing w:before="50"/>
+        <w:spacing w:before="50" w:line="300" w:lineRule="auto"/>
       </w:pPr>
       <w:r>
-        <w:t>Kinect</w:t>
-      </w:r>
-      <w:r>
-        <w:rPr>
-          <w:rFonts w:hint="eastAsia"/>
-        </w:rPr>
-        <w:t>设备</w:t>
-      </w:r>
-      <w:r>
-        <w:t>输出的</w:t>
-      </w:r>
-      <w:r>
-        <w:rPr>
-          <w:rFonts w:hint="eastAsia"/>
-        </w:rPr>
-        <w:t>RGB</w:t>
-      </w:r>
-      <w:r>
-        <w:rPr>
-          <w:rFonts w:hint="eastAsia"/>
-        </w:rPr>
-        <w:t>以及深度数据分别</w:t>
-      </w:r>
-      <w:r>
-        <w:t>由</w:t>
-      </w:r>
-      <w:r>
-        <w:rPr>
-          <w:rFonts w:hint="eastAsia"/>
-        </w:rPr>
-        <w:t>两组位置</w:t>
-      </w:r>
-      <w:r>
-        <w:t>不同的传感器得到</w:t>
+        <w:rPr>
+          <w:rFonts w:hint="eastAsia"/>
+        </w:rPr>
+        <w:t>图</w:t>
+      </w:r>
+      <w:r>
+        <w:rPr>
+          <w:rFonts w:hint="eastAsia"/>
+        </w:rPr>
+        <w:t>1</w:t>
+      </w:r>
+      <w:r>
+        <w:rPr>
+          <w:rFonts w:hint="eastAsia"/>
+        </w:rPr>
+        <w:t>演示</w:t>
+      </w:r>
+      <w:r>
+        <w:t>了系统的</w:t>
+      </w:r>
+      <w:r>
+        <w:rPr>
+          <w:rFonts w:hint="eastAsia"/>
+        </w:rPr>
+        <w:t>整体</w:t>
+      </w:r>
+      <w:r>
+        <w:t>工作流程</w:t>
       </w:r>
       <w:r>
         <w:rPr>
@@ -3600,126 +3537,210 @@
         <w:t>，</w:t>
       </w:r>
       <w:r>
-        <w:t>一个是普通的</w:t>
-      </w:r>
-      <w:r>
-        <w:t>RGB</w:t>
-      </w:r>
-      <w:r>
-        <w:t>相机，另一个是</w:t>
-      </w:r>
-      <w:r>
-        <w:rPr>
-          <w:rFonts w:hint="eastAsia"/>
-        </w:rPr>
-        <w:t>一对</w:t>
-      </w:r>
-      <w:r>
-        <w:t>红外线发射</w:t>
-      </w:r>
-      <w:r>
-        <w:rPr>
-          <w:rFonts w:hint="eastAsia"/>
-        </w:rPr>
-        <w:t>/</w:t>
-      </w:r>
-      <w:r>
-        <w:rPr>
-          <w:rFonts w:hint="eastAsia"/>
-        </w:rPr>
-        <w:t>接收感应器</w:t>
-      </w:r>
-      <w:r>
-        <w:t>。由于</w:t>
-      </w:r>
-      <w:r>
-        <w:rPr>
-          <w:rFonts w:hint="eastAsia"/>
-        </w:rPr>
-        <w:t>RGB</w:t>
-      </w:r>
-      <w:r>
-        <w:t>相机与红外线接收器位置不完全重合，因此得到的</w:t>
-      </w:r>
-      <w:r>
-        <w:rPr>
-          <w:rFonts w:hint="eastAsia"/>
-        </w:rPr>
-        <w:t>彩色图</w:t>
-      </w:r>
-      <w:r>
-        <w:t>与深度图存在一定的视差</w:t>
-      </w:r>
-      <w:r>
-        <w:rPr>
-          <w:rFonts w:hint="eastAsia"/>
-        </w:rPr>
-        <w:t>。如果三维</w:t>
-      </w:r>
-      <w:r>
-        <w:t>重建的过程需要同时依赖彩色图特征信息，</w:t>
-      </w:r>
-      <w:r>
-        <w:t>需要预先</w:t>
-      </w:r>
-      <w:r>
-        <w:rPr>
-          <w:rFonts w:hint="eastAsia"/>
-        </w:rPr>
-        <w:t>对</w:t>
-      </w:r>
-      <w:r>
-        <w:t>两个摄像头进行</w:t>
-      </w:r>
-      <w:r>
-        <w:rPr>
-          <w:rFonts w:hint="eastAsia"/>
-        </w:rPr>
-        <w:t>标定</w:t>
-      </w:r>
-      <w:r>
-        <w:t>，获取二者之间的相对坐标</w:t>
-      </w:r>
-      <w:r>
-        <w:rPr>
-          <w:rFonts w:hint="eastAsia"/>
-        </w:rPr>
-        <w:t>转换关系</w:t>
-      </w:r>
-      <w:r>
-        <w:t>关系</w:t>
-      </w:r>
-      <w:r>
-        <w:rPr>
-          <w:rFonts w:hint="eastAsia"/>
-        </w:rPr>
-        <w:t>，</w:t>
-      </w:r>
-      <w:r>
-        <w:t>并将深度图转换到</w:t>
-      </w:r>
-      <w:r>
-        <w:rPr>
-          <w:rFonts w:hint="eastAsia"/>
-        </w:rPr>
-        <w:t>彩色图</w:t>
-      </w:r>
-      <w:r>
-        <w:t>的视角下</w:t>
-      </w:r>
-      <w:r>
-        <w:rPr>
-          <w:rFonts w:hint="eastAsia"/>
-        </w:rPr>
-        <w:t>，</w:t>
-      </w:r>
-      <w:r>
-        <w:t>进行对齐。</w:t>
+        <w:rPr>
+          <w:rFonts w:hint="eastAsia"/>
+        </w:rPr>
+        <w:t>以下是</w:t>
+      </w:r>
+      <w:r>
+        <w:t>算法步骤描述：</w:t>
       </w:r>
     </w:p>
     <w:p>
       <w:pPr>
-        <w:spacing w:before="50"/>
+        <w:spacing w:before="50" w:line="300" w:lineRule="auto"/>
+        <w:rPr>
+          <w:b/>
+        </w:rPr>
+      </w:pPr>
+      <w:r>
+        <w:rPr>
+          <w:rFonts w:hint="eastAsia"/>
+          <w:b/>
+        </w:rPr>
+        <w:t xml:space="preserve">1. </w:t>
+      </w:r>
+      <w:r>
+        <w:rPr>
+          <w:rFonts w:hint="eastAsia"/>
+          <w:b/>
+        </w:rPr>
+        <w:t>数据</w:t>
+      </w:r>
+      <w:r>
+        <w:rPr>
+          <w:b/>
+        </w:rPr>
+        <w:t>预处理</w:t>
+      </w:r>
+    </w:p>
+    <w:p>
+      <w:pPr>
+        <w:spacing w:before="50" w:line="300" w:lineRule="auto"/>
+      </w:pPr>
+      <w:r>
+        <w:t>Kinect</w:t>
+      </w:r>
+      <w:r>
+        <w:rPr>
+          <w:rFonts w:hint="eastAsia"/>
+        </w:rPr>
+        <w:t>设备</w:t>
+      </w:r>
+      <w:r>
+        <w:t>输出的</w:t>
+      </w:r>
+      <w:r>
+        <w:rPr>
+          <w:rFonts w:hint="eastAsia"/>
+        </w:rPr>
+        <w:t>RGB</w:t>
+      </w:r>
+      <w:r>
+        <w:rPr>
+          <w:rFonts w:hint="eastAsia"/>
+        </w:rPr>
+        <w:t>以及深度数据分别</w:t>
+      </w:r>
+      <w:r>
+        <w:t>由</w:t>
+      </w:r>
+      <w:r>
+        <w:rPr>
+          <w:rFonts w:hint="eastAsia"/>
+        </w:rPr>
+        <w:t>两组位置</w:t>
+      </w:r>
+      <w:r>
+        <w:t>不同的传感器得到</w:t>
+      </w:r>
+      <w:r>
+        <w:rPr>
+          <w:rFonts w:hint="eastAsia"/>
+        </w:rPr>
+        <w:t>，</w:t>
+      </w:r>
+      <w:r>
+        <w:t>一个是普通的</w:t>
+      </w:r>
+      <w:r>
+        <w:t>RGB</w:t>
+      </w:r>
+      <w:r>
+        <w:t>相机，另一个是</w:t>
+      </w:r>
+      <w:r>
+        <w:rPr>
+          <w:rFonts w:hint="eastAsia"/>
+        </w:rPr>
+        <w:t>一对</w:t>
+      </w:r>
+      <w:r>
+        <w:t>红外线发射</w:t>
+      </w:r>
+      <w:r>
+        <w:rPr>
+          <w:rFonts w:hint="eastAsia"/>
+        </w:rPr>
+        <w:t>/</w:t>
+      </w:r>
+      <w:r>
+        <w:rPr>
+          <w:rFonts w:hint="eastAsia"/>
+        </w:rPr>
+        <w:t>接收感应器</w:t>
+      </w:r>
+      <w:r>
+        <w:t>。由于</w:t>
+      </w:r>
+      <w:r>
+        <w:rPr>
+          <w:rFonts w:hint="eastAsia"/>
+        </w:rPr>
+        <w:t>RGB</w:t>
+      </w:r>
+      <w:r>
+        <w:t>相机与红外线接收器位置不完全重合，因此得到的</w:t>
+      </w:r>
+      <w:r>
+        <w:rPr>
+          <w:rFonts w:hint="eastAsia"/>
+        </w:rPr>
+        <w:t>彩色图</w:t>
+      </w:r>
+      <w:r>
+        <w:t>与深度图存在一定的视差</w:t>
+      </w:r>
+      <w:r>
+        <w:rPr>
+          <w:rFonts w:hint="eastAsia"/>
+        </w:rPr>
+        <w:t>。如果三维</w:t>
+      </w:r>
+      <w:r>
+        <w:t>重建的过程需要同时依赖彩色图特征信息，</w:t>
+      </w:r>
+      <w:r>
+        <w:t>需要预先</w:t>
+      </w:r>
+      <w:r>
+        <w:rPr>
+          <w:rFonts w:hint="eastAsia"/>
+        </w:rPr>
+        <w:t>对</w:t>
+      </w:r>
+      <w:r>
+        <w:t>两个摄像头进行</w:t>
+      </w:r>
+      <w:r>
+        <w:rPr>
+          <w:rFonts w:hint="eastAsia"/>
+        </w:rPr>
+        <w:t>标定</w:t>
+      </w:r>
+      <w:r>
+        <w:t>，获取二者之间的相对坐标</w:t>
+      </w:r>
+      <w:r>
+        <w:rPr>
+          <w:rFonts w:hint="eastAsia"/>
+        </w:rPr>
+        <w:t>转换关系</w:t>
+      </w:r>
+      <w:r>
+        <w:t>关系</w:t>
+      </w:r>
+      <w:r>
+        <w:rPr>
+          <w:rFonts w:hint="eastAsia"/>
+        </w:rPr>
+        <w:t>，</w:t>
+      </w:r>
+      <w:r>
+        <w:t>并将深度图转换到</w:t>
+      </w:r>
+      <w:r>
+        <w:rPr>
+          <w:rFonts w:hint="eastAsia"/>
+        </w:rPr>
+        <w:t>彩色图</w:t>
+      </w:r>
+      <w:r>
+        <w:t>的视角下</w:t>
+      </w:r>
+      <w:r>
+        <w:rPr>
+          <w:rFonts w:hint="eastAsia"/>
+        </w:rPr>
+        <w:t>，</w:t>
+      </w:r>
+      <w:r>
+        <w:t>进行对齐。</w:t>
+      </w:r>
+    </w:p>
+    <w:p>
+      <w:pPr>
+        <w:spacing w:before="50" w:line="300" w:lineRule="auto"/>
       </w:pPr>
       <w:r>
         <w:rPr>
@@ -3931,7 +3952,7 @@
     </w:p>
     <w:p>
       <w:pPr>
-        <w:spacing w:before="50"/>
+        <w:spacing w:before="50" w:line="300" w:lineRule="auto"/>
         <w:rPr>
           <w:vanish/>
         </w:rPr>
@@ -4279,7 +4300,7 @@
     </w:p>
     <w:p>
       <w:pPr>
-        <w:spacing w:before="50"/>
+        <w:spacing w:before="50" w:line="300" w:lineRule="auto"/>
       </w:pPr>
       <w:r>
         <w:rPr>
@@ -5019,12 +5040,12 @@
     </w:p>
     <w:p>
       <w:pPr>
-        <w:spacing w:before="50"/>
+        <w:spacing w:before="50" w:line="300" w:lineRule="auto"/>
       </w:pPr>
     </w:p>
     <w:p>
       <w:pPr>
-        <w:spacing w:before="50"/>
+        <w:spacing w:before="50" w:line="300" w:lineRule="auto"/>
         <w:rPr>
           <w:b/>
         </w:rPr>
@@ -5071,7 +5092,7 @@
     </w:p>
     <w:p>
       <w:pPr>
-        <w:spacing w:before="50"/>
+        <w:spacing w:before="50" w:line="300" w:lineRule="auto"/>
       </w:pPr>
       <w:r>
         <w:rPr>
@@ -5353,16 +5374,12 @@
         <w:t>k</w:t>
       </w:r>
       <w:r>
-        <w:t>帧</w:t>
-      </w:r>
-      <w:r>
-        <w:lastRenderedPageBreak/>
-        <w:t>相机的姿态：</w:t>
+        <w:t>帧相机的姿态：</w:t>
       </w:r>
     </w:p>
     <w:p>
       <w:pPr>
-        <w:spacing w:before="50"/>
+        <w:spacing w:before="50" w:line="300" w:lineRule="auto"/>
         <w:jc w:val="right"/>
       </w:pPr>
       <m:oMath>
@@ -5476,7 +5493,7 @@
     </w:p>
     <w:p>
       <w:pPr>
-        <w:spacing w:before="50"/>
+        <w:spacing w:before="50" w:line="300" w:lineRule="auto"/>
         <w:jc w:val="right"/>
       </w:pPr>
       <m:oMath>
@@ -5589,7 +5606,7 @@
     </w:p>
     <w:p>
       <w:pPr>
-        <w:spacing w:before="50"/>
+        <w:spacing w:before="50" w:line="300" w:lineRule="auto"/>
       </w:pPr>
       <w:r>
         <w:rPr>
@@ -5645,7 +5662,7 @@
     </w:p>
     <w:p>
       <w:pPr>
-        <w:spacing w:before="50"/>
+        <w:spacing w:before="50" w:line="300" w:lineRule="auto"/>
       </w:pPr>
       <w:r>
         <w:rPr>
@@ -5819,7 +5836,7 @@
     </w:p>
     <w:p>
       <w:pPr>
-        <w:spacing w:before="50"/>
+        <w:spacing w:before="50" w:line="300" w:lineRule="auto"/>
         <w:jc w:val="right"/>
       </w:pPr>
       <w:r>
@@ -5827,10 +5844,10 @@
           <w:position w:val="-30"/>
         </w:rPr>
         <w:object w:dxaOrig="1520" w:dyaOrig="720">
-          <v:shape id="_x0000_i1025" type="#_x0000_t75" style="width:76.5pt;height:36pt" o:ole="">
+          <v:shape id="_x0000_i1026" type="#_x0000_t75" style="width:76.5pt;height:36pt" o:ole="">
             <v:imagedata r:id="rId10" o:title=""/>
           </v:shape>
-          <o:OLEObject Type="Embed" ProgID="Equation.DSMT4" ShapeID="_x0000_i1025" DrawAspect="Content" ObjectID="_1485766752" r:id="rId11"/>
+          <o:OLEObject Type="Embed" ProgID="Equation.DSMT4" ShapeID="_x0000_i1026" DrawAspect="Content" ObjectID="_1485892876" r:id="rId11"/>
         </w:object>
       </w:r>
       <w:r>
@@ -5869,12 +5886,12 @@
     </w:p>
     <w:p>
       <w:pPr>
-        <w:spacing w:before="50"/>
+        <w:spacing w:before="50" w:line="300" w:lineRule="auto"/>
       </w:pPr>
     </w:p>
     <w:p>
       <w:pPr>
-        <w:spacing w:before="50"/>
+        <w:spacing w:before="50" w:line="300" w:lineRule="auto"/>
         <w:rPr>
           <w:b/>
         </w:rPr>
@@ -5902,7 +5919,7 @@
     </w:p>
     <w:p>
       <w:pPr>
-        <w:spacing w:before="50"/>
+        <w:spacing w:before="50" w:line="300" w:lineRule="auto"/>
       </w:pPr>
       <w:r>
         <w:rPr>
@@ -6174,7 +6191,7 @@
     </w:p>
     <w:p>
       <w:pPr>
-        <w:spacing w:before="50"/>
+        <w:spacing w:before="50" w:line="300" w:lineRule="auto"/>
       </w:pPr>
       <w:r>
         <w:rPr>
@@ -6475,11 +6492,8 @@
     </w:p>
     <w:p>
       <w:pPr>
-        <w:spacing w:before="50"/>
+        <w:spacing w:before="50" w:line="300" w:lineRule="auto"/>
         <w:jc w:val="right"/>
-        <w:rPr>
-          <w:rFonts w:hint="eastAsia"/>
-        </w:rPr>
       </w:pPr>
       <m:oMath>
         <m:r>
@@ -6702,15 +6716,12 @@
     </w:p>
     <w:p>
       <w:pPr>
-        <w:spacing w:before="50"/>
-        <w:rPr>
-          <w:rFonts w:hint="eastAsia"/>
-        </w:rPr>
+        <w:spacing w:before="50" w:line="300" w:lineRule="auto"/>
       </w:pPr>
     </w:p>
     <w:p>
       <w:pPr>
-        <w:spacing w:before="50"/>
+        <w:spacing w:before="50" w:line="300" w:lineRule="auto"/>
         <w:rPr>
           <w:b/>
         </w:rPr>
@@ -6745,7 +6756,7 @@
     </w:p>
     <w:p>
       <w:pPr>
-        <w:spacing w:before="50"/>
+        <w:spacing w:before="50" w:line="300" w:lineRule="auto"/>
       </w:pPr>
       <w:r>
         <w:rPr>
@@ -7059,7 +7070,7 @@
     </w:p>
     <w:p>
       <w:pPr>
-        <w:spacing w:before="50"/>
+        <w:spacing w:before="50" w:line="300" w:lineRule="auto"/>
         <w:jc w:val="right"/>
       </w:pPr>
       <m:oMath>
@@ -7255,7 +7266,7 @@
     </w:p>
     <w:p>
       <w:pPr>
-        <w:spacing w:before="50"/>
+        <w:spacing w:before="50" w:line="300" w:lineRule="auto"/>
         <w:jc w:val="left"/>
       </w:pPr>
       <w:r>
@@ -7441,7 +7452,7 @@
     </w:p>
     <w:p>
       <w:pPr>
-        <w:spacing w:before="50"/>
+        <w:spacing w:before="50" w:line="300" w:lineRule="auto"/>
         <w:jc w:val="left"/>
       </w:pPr>
       <w:r>
@@ -7605,7 +7616,13 @@
         <w:t>对应的</w:t>
       </w:r>
       <w:r>
-        <w:t>相机姿态</w:t>
+        <w:t>相</w:t>
+      </w:r>
+      <w:bookmarkStart w:id="6" w:name="_GoBack"/>
+      <w:bookmarkEnd w:id="6"/>
+      <w:r>
+        <w:lastRenderedPageBreak/>
+        <w:t>机姿态</w:t>
       </w:r>
       <w:r>
         <w:rPr>
@@ -7637,11 +7654,8 @@
     </w:p>
     <w:p>
       <w:pPr>
-        <w:spacing w:before="50"/>
+        <w:spacing w:before="50" w:line="300" w:lineRule="auto"/>
         <w:jc w:val="left"/>
-        <w:rPr>
-          <w:rFonts w:hint="eastAsia"/>
-        </w:rPr>
       </w:pPr>
     </w:p>
     <w:p>
@@ -7702,9 +7716,6 @@
     <w:p>
       <w:pPr>
         <w:spacing w:beforeLines="50" w:before="156" w:line="300" w:lineRule="auto"/>
-        <w:rPr>
-          <w:rFonts w:hint="eastAsia"/>
-        </w:rPr>
       </w:pPr>
       <w:r>
         <w:rPr>
@@ -7892,7 +7903,6 @@
         <w:rPr>
           <w:rFonts w:hint="eastAsia"/>
         </w:rPr>
-        <w:lastRenderedPageBreak/>
         <w:t>相机</w:t>
       </w:r>
       <w:r>
@@ -7929,10 +7939,7 @@
         <w:t>几何</w:t>
       </w:r>
       <w:r>
-        <w:t>结构要求较高。</w:t>
-      </w:r>
-      <w:r>
-        <w:t>如果</w:t>
+        <w:t>结构要求较高。如果</w:t>
       </w:r>
       <w:r>
         <w:rPr>
@@ -7950,10 +7957,7 @@
         <w:t>深度图</w:t>
       </w:r>
       <w:r>
-        <w:t>几何结构不明显，</w:t>
-      </w:r>
-      <w:r>
-        <w:t>会导致</w:t>
+        <w:t>几何结构不明显，会导致</w:t>
       </w:r>
       <w:r>
         <w:rPr>
@@ -7975,80 +7979,6 @@
       </w:r>
       <w:r>
         <w:t>导致三维重建失败。</w:t>
-      </w:r>
-    </w:p>
-    <w:p>
-      <w:pPr>
-        <w:spacing w:beforeLines="50" w:before="156" w:line="300" w:lineRule="auto"/>
-        <w:rPr>
-          <w:rFonts w:hint="eastAsia"/>
-        </w:rPr>
-      </w:pPr>
-      <w:r>
-        <w:rPr>
-          <w:rFonts w:hint="eastAsia"/>
-        </w:rPr>
-        <w:t>设备</w:t>
-      </w:r>
-      <w:r>
-        <w:t>移动速度过快</w:t>
-      </w:r>
-      <w:r>
-        <w:rPr>
-          <w:rFonts w:hint="eastAsia"/>
-        </w:rPr>
-        <w:t>，</w:t>
-      </w:r>
-      <w:r>
-        <w:t>或大幅摇晃震动，也会导致相邻两帧</w:t>
-      </w:r>
-      <w:r>
-        <w:rPr>
-          <w:rFonts w:hint="eastAsia"/>
-        </w:rPr>
-        <w:t>之间</w:t>
-      </w:r>
-      <w:r>
-        <w:rPr>
-          <w:rFonts w:hint="eastAsia"/>
-        </w:rPr>
-        <w:t>深度图</w:t>
-      </w:r>
-      <w:r>
-        <w:t>差异较大</w:t>
-      </w:r>
-      <w:r>
-        <w:rPr>
-          <w:rFonts w:hint="eastAsia"/>
-        </w:rPr>
-        <w:t>。</w:t>
-      </w:r>
-      <w:r>
-        <w:t>由于</w:t>
-      </w:r>
-      <w:r>
-        <w:rPr>
-          <w:rFonts w:hint="eastAsia"/>
-        </w:rPr>
-        <w:t>ICP</w:t>
-      </w:r>
-      <w:r>
-        <w:t>算法的最终迭代结果为局部最优解，此时可能无法正确配准前后两帧，也会导致三维重建失败。</w:t>
-      </w:r>
-    </w:p>
-    <w:p>
-      <w:pPr>
-        <w:spacing w:beforeLines="50" w:before="156" w:line="300" w:lineRule="auto"/>
-        <w:rPr>
-          <w:b/>
-        </w:rPr>
-      </w:pPr>
-      <w:r>
-        <w:rPr>
-          <w:rFonts w:hint="eastAsia"/>
-          <w:b/>
-        </w:rPr>
-        <w:t>精确性</w:t>
       </w:r>
     </w:p>
     <w:p>
@@ -8059,76 +7989,34 @@
         <w:rPr>
           <w:rFonts w:hint="eastAsia"/>
         </w:rPr>
-        <w:t>尽管</w:t>
-      </w:r>
-      <w:r>
-        <w:t>相对设备造价而言，</w:t>
-      </w:r>
-      <w:r>
-        <w:rPr>
-          <w:rFonts w:hint="eastAsia"/>
-        </w:rPr>
-        <w:t>Kinect</w:t>
-      </w:r>
-      <w:r>
-        <w:rPr>
-          <w:rFonts w:hint="eastAsia"/>
-        </w:rPr>
-        <w:t>生成的</w:t>
-      </w:r>
-      <w:r>
-        <w:t>稠密</w:t>
-      </w:r>
-      <w:r>
-        <w:rPr>
-          <w:rFonts w:hint="eastAsia"/>
-        </w:rPr>
-        <w:t>深度</w:t>
-      </w:r>
-      <w:r>
-        <w:t>点云</w:t>
-      </w:r>
-      <w:r>
-        <w:rPr>
-          <w:rFonts w:hint="eastAsia"/>
-        </w:rPr>
-        <w:t>质量</w:t>
-      </w:r>
-      <w:r>
-        <w:t>不错，原始</w:t>
-      </w:r>
-      <w:r>
-        <w:rPr>
-          <w:rFonts w:hint="eastAsia"/>
-        </w:rPr>
-        <w:t>深度</w:t>
-      </w:r>
-      <w:r>
-        <w:t>数据中存在较大噪声</w:t>
-      </w:r>
-      <w:r>
-        <w:rPr>
-          <w:rFonts w:hint="eastAsia"/>
-        </w:rPr>
-        <w:t>，特别是深度图中</w:t>
-      </w:r>
-      <w:r>
-        <w:t>存在大量</w:t>
-      </w:r>
-      <w:r>
-        <w:t>“</w:t>
-      </w:r>
-      <w:r>
-        <w:rPr>
-          <w:rFonts w:hint="eastAsia"/>
-        </w:rPr>
-        <w:t>孔洞</w:t>
-      </w:r>
-      <w:r>
-        <w:t>”</w:t>
-      </w:r>
-      <w:r>
-        <w:t>区域</w:t>
+        <w:t>设备</w:t>
+      </w:r>
+      <w:r>
+        <w:t>移动速度过快</w:t>
+      </w:r>
+      <w:r>
+        <w:rPr>
+          <w:rFonts w:hint="eastAsia"/>
+        </w:rPr>
+        <w:t>，</w:t>
+      </w:r>
+      <w:r>
+        <w:t>或大幅摇晃震动，也会导致相邻两帧</w:t>
+      </w:r>
+      <w:r>
+        <w:rPr>
+          <w:rFonts w:hint="eastAsia"/>
+        </w:rPr>
+        <w:t>之间</w:t>
+      </w:r>
+      <w:r>
+        <w:rPr>
+          <w:rFonts w:hint="eastAsia"/>
+        </w:rPr>
+        <w:t>深度图</w:t>
+      </w:r>
+      <w:r>
+        <w:t>差异较大</w:t>
       </w:r>
       <w:r>
         <w:rPr>
@@ -8137,312 +8025,390 @@
         <w:t>。</w:t>
       </w:r>
       <w:r>
-        <w:t>造成这种</w:t>
-      </w:r>
-      <w:r>
-        <w:rPr>
-          <w:rFonts w:hint="eastAsia"/>
-        </w:rPr>
-        <w:t>现象</w:t>
-      </w:r>
-      <w:r>
-        <w:t>的原因可能是场景中物体表面材质不反射</w:t>
-      </w:r>
-      <w:r>
-        <w:rPr>
-          <w:rFonts w:hint="eastAsia"/>
-        </w:rPr>
-        <w:t>IR</w:t>
-      </w:r>
-      <w:r>
-        <w:rPr>
-          <w:rFonts w:hint="eastAsia"/>
-        </w:rPr>
-        <w:t>光</w:t>
-      </w:r>
-      <w:r>
-        <w:t>，或者</w:t>
-      </w:r>
-      <w:r>
-        <w:rPr>
-          <w:rFonts w:hint="eastAsia"/>
-        </w:rPr>
-        <w:t>三维</w:t>
-      </w:r>
-      <w:r>
-        <w:t>结构非常薄，或者表面与</w:t>
-      </w:r>
-      <w:r>
-        <w:t>IR</w:t>
-      </w:r>
-      <w:r>
-        <w:t>光入射</w:t>
-      </w:r>
-      <w:r>
-        <w:rPr>
-          <w:rFonts w:hint="eastAsia"/>
-        </w:rPr>
-        <w:t>夹角非常大</w:t>
-      </w:r>
-      <w:r>
-        <w:t>。同时</w:t>
-      </w:r>
-      <w:r>
-        <w:rPr>
-          <w:rFonts w:hint="eastAsia"/>
-        </w:rPr>
-        <w:t>，</w:t>
-      </w:r>
-      <w:r>
-        <w:t>与一般彩色相机类似，当设备</w:t>
-      </w:r>
-      <w:r>
-        <w:rPr>
-          <w:rFonts w:hint="eastAsia"/>
-        </w:rPr>
-        <w:t>快速</w:t>
-      </w:r>
-      <w:r>
-        <w:t>移动时，同样</w:t>
-      </w:r>
-      <w:r>
-        <w:rPr>
-          <w:rFonts w:hint="eastAsia"/>
-        </w:rPr>
-        <w:t>会因为运动模糊</w:t>
-      </w:r>
-      <w:r>
-        <w:t>导致数据损失。</w:t>
+        <w:t>由于</w:t>
+      </w:r>
+      <w:r>
+        <w:rPr>
+          <w:rFonts w:hint="eastAsia"/>
+        </w:rPr>
+        <w:t>ICP</w:t>
+      </w:r>
+      <w:r>
+        <w:t>算法的最终迭代结果为局部最优解，此时可能无法正确配准前后两帧，也会导致三维重建失败。</w:t>
       </w:r>
     </w:p>
     <w:p>
       <w:pPr>
         <w:spacing w:beforeLines="50" w:before="156" w:line="300" w:lineRule="auto"/>
         <w:rPr>
-          <w:rFonts w:hint="eastAsia"/>
+          <w:b/>
         </w:rPr>
       </w:pPr>
       <w:r>
         <w:rPr>
           <w:rFonts w:hint="eastAsia"/>
-        </w:rPr>
-        <w:t>原始</w:t>
-      </w:r>
-      <w:r>
-        <w:rPr>
-          <w:rFonts w:hint="eastAsia"/>
-        </w:rPr>
-        <w:t>KinectFusion</w:t>
-      </w:r>
-      <w:r>
-        <w:t>算法</w:t>
-      </w:r>
-      <w:r>
-        <w:rPr>
-          <w:rFonts w:hint="eastAsia"/>
-        </w:rPr>
-        <w:t>仅仅使用</w:t>
-      </w:r>
-      <w:r>
-        <w:t>深度数据，</w:t>
-      </w:r>
-      <w:r>
-        <w:rPr>
-          <w:rFonts w:hint="eastAsia"/>
-        </w:rPr>
-        <w:t>配准</w:t>
-      </w:r>
-      <w:r>
-        <w:t>精度完全依赖场景的</w:t>
-      </w:r>
-      <w:r>
-        <w:rPr>
-          <w:rFonts w:hint="eastAsia"/>
-        </w:rPr>
-        <w:t>3</w:t>
-      </w:r>
-      <w:r>
-        <w:t>D</w:t>
-      </w:r>
-      <w:r>
-        <w:t>几何结构。如果</w:t>
-      </w:r>
-      <w:r>
-        <w:rPr>
-          <w:rFonts w:hint="eastAsia"/>
-        </w:rPr>
-        <w:t>场景中</w:t>
-      </w:r>
-      <w:r>
-        <w:t>存在较大的平面区域，会导致</w:t>
-      </w:r>
-      <w:r>
-        <w:rPr>
-          <w:rFonts w:hint="eastAsia"/>
-        </w:rPr>
-        <w:t>6</w:t>
-      </w:r>
-      <w:r>
-        <w:t>DOF</w:t>
-      </w:r>
-      <w:r>
-        <w:t>中有三个自由度没有约束，造成较大</w:t>
-      </w:r>
-      <w:r>
-        <w:rPr>
-          <w:rFonts w:hint="eastAsia"/>
-        </w:rPr>
-        <w:t>的</w:t>
-      </w:r>
-      <w:r>
-        <w:rPr>
-          <w:rFonts w:hint="eastAsia"/>
-        </w:rPr>
-        <w:t>配准</w:t>
-      </w:r>
-      <w:r>
-        <w:rPr>
-          <w:rFonts w:hint="eastAsia"/>
-        </w:rPr>
-        <w:t>误差，产生场景</w:t>
-      </w:r>
-      <w:r>
-        <w:t>漂移</w:t>
-      </w:r>
-      <w:r>
-        <w:rPr>
-          <w:rFonts w:hint="eastAsia"/>
-        </w:rPr>
-        <w:t>的</w:t>
-      </w:r>
-      <w:r>
-        <w:t>后果，</w:t>
-      </w:r>
-      <w:r>
-        <w:rPr>
-          <w:rFonts w:hint="eastAsia"/>
-        </w:rPr>
-        <w:t>甚至三维重建</w:t>
-      </w:r>
-      <w:r>
-        <w:t>失败。</w:t>
+          <w:b/>
+        </w:rPr>
+        <w:t>精确性</w:t>
       </w:r>
     </w:p>
     <w:p>
       <w:pPr>
         <w:spacing w:beforeLines="50" w:before="156" w:line="300" w:lineRule="auto"/>
-        <w:rPr>
-          <w:b/>
-        </w:rPr>
       </w:pPr>
       <w:r>
         <w:rPr>
           <w:rFonts w:hint="eastAsia"/>
-          <w:b/>
-        </w:rPr>
-        <w:t>不可</w:t>
-      </w:r>
-      <w:r>
-        <w:rPr>
-          <w:rFonts w:hint="eastAsia"/>
-          <w:b/>
-        </w:rPr>
-        <w:t>自动</w:t>
-      </w:r>
-      <w:r>
-        <w:rPr>
-          <w:rFonts w:hint="eastAsia"/>
-          <w:b/>
-        </w:rPr>
-        <w:t>恢复性</w:t>
+        </w:rPr>
+        <w:t>尽管</w:t>
+      </w:r>
+      <w:r>
+        <w:t>相对设备造价而言，</w:t>
+      </w:r>
+      <w:r>
+        <w:rPr>
+          <w:rFonts w:hint="eastAsia"/>
+        </w:rPr>
+        <w:t>Kinect</w:t>
+      </w:r>
+      <w:r>
+        <w:rPr>
+          <w:rFonts w:hint="eastAsia"/>
+        </w:rPr>
+        <w:t>生成的</w:t>
+      </w:r>
+      <w:r>
+        <w:t>稠密</w:t>
+      </w:r>
+      <w:r>
+        <w:rPr>
+          <w:rFonts w:hint="eastAsia"/>
+        </w:rPr>
+        <w:t>深度</w:t>
+      </w:r>
+      <w:r>
+        <w:t>点云</w:t>
+      </w:r>
+      <w:r>
+        <w:rPr>
+          <w:rFonts w:hint="eastAsia"/>
+        </w:rPr>
+        <w:t>质量</w:t>
+      </w:r>
+      <w:r>
+        <w:t>不错，原始</w:t>
+      </w:r>
+      <w:r>
+        <w:rPr>
+          <w:rFonts w:hint="eastAsia"/>
+        </w:rPr>
+        <w:t>深度</w:t>
+      </w:r>
+      <w:r>
+        <w:t>数据中存在较大噪声</w:t>
+      </w:r>
+      <w:r>
+        <w:rPr>
+          <w:rFonts w:hint="eastAsia"/>
+        </w:rPr>
+        <w:t>，特别是深度图中</w:t>
+      </w:r>
+      <w:r>
+        <w:t>存在大量</w:t>
+      </w:r>
+      <w:r>
+        <w:t>“</w:t>
+      </w:r>
+      <w:r>
+        <w:rPr>
+          <w:rFonts w:hint="eastAsia"/>
+        </w:rPr>
+        <w:t>孔洞</w:t>
+      </w:r>
+      <w:r>
+        <w:t>”</w:t>
+      </w:r>
+      <w:r>
+        <w:t>区域</w:t>
+      </w:r>
+      <w:r>
+        <w:rPr>
+          <w:rFonts w:hint="eastAsia"/>
+        </w:rPr>
+        <w:t>。</w:t>
+      </w:r>
+      <w:r>
+        <w:t>造成这种</w:t>
+      </w:r>
+      <w:r>
+        <w:rPr>
+          <w:rFonts w:hint="eastAsia"/>
+        </w:rPr>
+        <w:t>现象</w:t>
+      </w:r>
+      <w:r>
+        <w:t>的原因可能是场景中物体表面材质不反射</w:t>
+      </w:r>
+      <w:r>
+        <w:rPr>
+          <w:rFonts w:hint="eastAsia"/>
+        </w:rPr>
+        <w:t>IR</w:t>
+      </w:r>
+      <w:r>
+        <w:rPr>
+          <w:rFonts w:hint="eastAsia"/>
+        </w:rPr>
+        <w:t>光</w:t>
+      </w:r>
+      <w:r>
+        <w:t>，或者</w:t>
+      </w:r>
+      <w:r>
+        <w:rPr>
+          <w:rFonts w:hint="eastAsia"/>
+        </w:rPr>
+        <w:t>三维</w:t>
+      </w:r>
+      <w:r>
+        <w:t>结构非常薄，或者表面与</w:t>
+      </w:r>
+      <w:r>
+        <w:t>IR</w:t>
+      </w:r>
+      <w:r>
+        <w:t>光入射</w:t>
+      </w:r>
+      <w:r>
+        <w:rPr>
+          <w:rFonts w:hint="eastAsia"/>
+        </w:rPr>
+        <w:t>夹角非常大</w:t>
+      </w:r>
+      <w:r>
+        <w:t>。同时</w:t>
+      </w:r>
+      <w:r>
+        <w:rPr>
+          <w:rFonts w:hint="eastAsia"/>
+        </w:rPr>
+        <w:t>，</w:t>
+      </w:r>
+      <w:r>
+        <w:t>与一般彩色相机类似，当设备</w:t>
+      </w:r>
+      <w:r>
+        <w:rPr>
+          <w:rFonts w:hint="eastAsia"/>
+        </w:rPr>
+        <w:t>快速</w:t>
+      </w:r>
+      <w:r>
+        <w:t>移动时，同样</w:t>
+      </w:r>
+      <w:r>
+        <w:rPr>
+          <w:rFonts w:hint="eastAsia"/>
+        </w:rPr>
+        <w:t>会因为运动模糊</w:t>
+      </w:r>
+      <w:r>
+        <w:t>导致数据损失。</w:t>
       </w:r>
     </w:p>
     <w:p>
       <w:pPr>
         <w:spacing w:beforeLines="50" w:before="156" w:line="300" w:lineRule="auto"/>
-        <w:rPr>
-          <w:rFonts w:hint="eastAsia"/>
-        </w:rPr>
       </w:pPr>
       <w:r>
         <w:rPr>
           <w:rFonts w:hint="eastAsia"/>
         </w:rPr>
-        <w:t>当</w:t>
-      </w:r>
-      <w:r>
-        <w:t>由于设备移动速度过快，或场景三维结构过于</w:t>
-      </w:r>
-      <w:r>
-        <w:rPr>
-          <w:rFonts w:hint="eastAsia"/>
-        </w:rPr>
-        <w:t>平整</w:t>
-      </w:r>
-      <w:r>
-        <w:t>，造成</w:t>
-      </w:r>
-      <w:r>
-        <w:rPr>
-          <w:rFonts w:hint="eastAsia"/>
-        </w:rPr>
-        <w:t>设备</w:t>
-      </w:r>
-      <w:r>
-        <w:t>轨迹追踪失败</w:t>
-      </w:r>
-      <w:r>
-        <w:rPr>
-          <w:rFonts w:hint="eastAsia"/>
-        </w:rPr>
-        <w:t>时</w:t>
-      </w:r>
-      <w:r>
-        <w:t>，系统无法从错误状态自动</w:t>
-      </w:r>
-      <w:r>
-        <w:rPr>
-          <w:rFonts w:hint="eastAsia"/>
-        </w:rPr>
-        <w:t>恢复</w:t>
-      </w:r>
-      <w:r>
-        <w:t>。</w:t>
-      </w:r>
-      <w:r>
-        <w:rPr>
-          <w:rFonts w:hint="eastAsia"/>
-        </w:rPr>
-        <w:t>此时</w:t>
-      </w:r>
-      <w:r>
-        <w:t>，不得不对系统进行</w:t>
-      </w:r>
-      <w:r>
-        <w:rPr>
-          <w:rFonts w:hint="eastAsia"/>
-        </w:rPr>
-        <w:t>重置，</w:t>
-      </w:r>
-      <w:r>
-        <w:t>重新进行三维重建，新生成的三维模型与出错之前的三维模型难以拼接</w:t>
-      </w:r>
-      <w:r>
-        <w:rPr>
-          <w:rFonts w:hint="eastAsia"/>
-        </w:rPr>
-        <w:t>为</w:t>
-      </w:r>
-      <w:r>
-        <w:t>一个整体。</w:t>
+        <w:t>原始</w:t>
+      </w:r>
+      <w:r>
+        <w:rPr>
+          <w:rFonts w:hint="eastAsia"/>
+        </w:rPr>
+        <w:t>KinectFusion</w:t>
+      </w:r>
+      <w:r>
+        <w:t>算法</w:t>
+      </w:r>
+      <w:r>
+        <w:rPr>
+          <w:rFonts w:hint="eastAsia"/>
+        </w:rPr>
+        <w:t>仅仅使用</w:t>
+      </w:r>
+      <w:r>
+        <w:t>深度数据，</w:t>
+      </w:r>
+      <w:r>
+        <w:rPr>
+          <w:rFonts w:hint="eastAsia"/>
+        </w:rPr>
+        <w:t>配准</w:t>
+      </w:r>
+      <w:r>
+        <w:t>精度完全依赖场景的</w:t>
+      </w:r>
+      <w:r>
+        <w:rPr>
+          <w:rFonts w:hint="eastAsia"/>
+        </w:rPr>
+        <w:t>3</w:t>
+      </w:r>
+      <w:r>
+        <w:t>D</w:t>
+      </w:r>
+      <w:r>
+        <w:t>几何结构。如果</w:t>
+      </w:r>
+      <w:r>
+        <w:rPr>
+          <w:rFonts w:hint="eastAsia"/>
+        </w:rPr>
+        <w:t>场景中</w:t>
+      </w:r>
+      <w:r>
+        <w:t>存在较大的平面区域，会导致</w:t>
+      </w:r>
+      <w:r>
+        <w:rPr>
+          <w:rFonts w:hint="eastAsia"/>
+        </w:rPr>
+        <w:t>6</w:t>
+      </w:r>
+      <w:r>
+        <w:t>DOF</w:t>
+      </w:r>
+      <w:r>
+        <w:t>中有三个自由度没有约束，造成较大</w:t>
+      </w:r>
+      <w:r>
+        <w:rPr>
+          <w:rFonts w:hint="eastAsia"/>
+        </w:rPr>
+        <w:t>的配准误差，产生场景</w:t>
+      </w:r>
+      <w:r>
+        <w:t>漂移</w:t>
+      </w:r>
+      <w:r>
+        <w:rPr>
+          <w:rFonts w:hint="eastAsia"/>
+        </w:rPr>
+        <w:t>的</w:t>
+      </w:r>
+      <w:r>
+        <w:t>后果，</w:t>
+      </w:r>
+      <w:r>
+        <w:rPr>
+          <w:rFonts w:hint="eastAsia"/>
+        </w:rPr>
+        <w:t>甚至三维重建</w:t>
+      </w:r>
+      <w:r>
+        <w:t>失败。</w:t>
       </w:r>
     </w:p>
     <w:p>
       <w:pPr>
         <w:spacing w:beforeLines="50" w:before="156" w:line="300" w:lineRule="auto"/>
         <w:rPr>
-          <w:rFonts w:hint="eastAsia"/>
-        </w:rPr>
+          <w:b/>
+        </w:rPr>
+      </w:pPr>
+      <w:r>
+        <w:rPr>
+          <w:rFonts w:hint="eastAsia"/>
+          <w:b/>
+        </w:rPr>
+        <w:t>不可自动恢复性</w:t>
+      </w:r>
+    </w:p>
+    <w:p>
+      <w:pPr>
+        <w:spacing w:beforeLines="50" w:before="156" w:line="300" w:lineRule="auto"/>
+      </w:pPr>
+      <w:r>
+        <w:rPr>
+          <w:rFonts w:hint="eastAsia"/>
+        </w:rPr>
+        <w:t>当</w:t>
+      </w:r>
+      <w:r>
+        <w:t>由于设备移动速度过快，或场景三维结构过于</w:t>
+      </w:r>
+      <w:r>
+        <w:rPr>
+          <w:rFonts w:hint="eastAsia"/>
+        </w:rPr>
+        <w:t>平整</w:t>
+      </w:r>
+      <w:r>
+        <w:t>，造成</w:t>
+      </w:r>
+      <w:r>
+        <w:rPr>
+          <w:rFonts w:hint="eastAsia"/>
+        </w:rPr>
+        <w:t>设备</w:t>
+      </w:r>
+      <w:r>
+        <w:t>轨迹追踪失败</w:t>
+      </w:r>
+      <w:r>
+        <w:rPr>
+          <w:rFonts w:hint="eastAsia"/>
+        </w:rPr>
+        <w:t>时</w:t>
+      </w:r>
+      <w:r>
+        <w:t>，系统无法从错误状态自动</w:t>
+      </w:r>
+      <w:r>
+        <w:rPr>
+          <w:rFonts w:hint="eastAsia"/>
+        </w:rPr>
+        <w:t>恢复</w:t>
+      </w:r>
+      <w:r>
+        <w:t>。</w:t>
+      </w:r>
+      <w:r>
+        <w:rPr>
+          <w:rFonts w:hint="eastAsia"/>
+        </w:rPr>
+        <w:t>此时</w:t>
+      </w:r>
+      <w:r>
+        <w:t>，不得不对系统进行</w:t>
+      </w:r>
+      <w:r>
+        <w:rPr>
+          <w:rFonts w:hint="eastAsia"/>
+        </w:rPr>
+        <w:t>重置，</w:t>
+      </w:r>
+      <w:r>
+        <w:t>重新进行三维重建，新生成的三维模型与出错之前的三维模型难以拼接</w:t>
+      </w:r>
+      <w:r>
+        <w:rPr>
+          <w:rFonts w:hint="eastAsia"/>
+        </w:rPr>
+        <w:t>为</w:t>
+      </w:r>
+      <w:r>
+        <w:t>一个整体。</w:t>
+      </w:r>
+    </w:p>
+    <w:p>
+      <w:pPr>
+        <w:spacing w:beforeLines="50" w:before="156" w:line="300" w:lineRule="auto"/>
       </w:pPr>
     </w:p>
     <w:p>
@@ -8469,9 +8435,6 @@
     <w:p>
       <w:pPr>
         <w:spacing w:beforeLines="50" w:before="156" w:line="300" w:lineRule="auto"/>
-        <w:rPr>
-          <w:rFonts w:hint="eastAsia"/>
-        </w:rPr>
       </w:pPr>
       <w:r>
         <w:t xml:space="preserve">1. </w:t>
@@ -8525,7 +8488,11 @@
         <w:t>原始</w:t>
       </w:r>
       <w:r>
-        <w:t>深度图进行</w:t>
+        <w:t>深度图进</w:t>
+      </w:r>
+      <w:r>
+        <w:lastRenderedPageBreak/>
+        <w:t>行</w:t>
       </w:r>
       <w:r>
         <w:rPr>
@@ -8725,9 +8692,6 @@
     <w:p>
       <w:pPr>
         <w:spacing w:beforeLines="50" w:before="156" w:line="300" w:lineRule="auto"/>
-        <w:rPr>
-          <w:rFonts w:hint="eastAsia"/>
-        </w:rPr>
       </w:pPr>
       <w:r>
         <w:rPr>
@@ -8877,9 +8841,6 @@
     <w:p>
       <w:pPr>
         <w:spacing w:beforeLines="50" w:before="156" w:line="300" w:lineRule="auto"/>
-        <w:rPr>
-          <w:rFonts w:hint="eastAsia"/>
-        </w:rPr>
       </w:pPr>
     </w:p>
     <w:p>
@@ -8896,7 +8857,6 @@
         <w:rPr>
           <w:rFonts w:hint="eastAsia"/>
         </w:rPr>
-        <w:lastRenderedPageBreak/>
         <w:t>参考文献</w:t>
       </w:r>
       <w:bookmarkEnd w:id="9"/>
@@ -9015,6 +8975,7 @@
         <w:spacing w:beforeLines="50" w:before="156" w:line="300" w:lineRule="auto"/>
       </w:pPr>
       <w:r>
+        <w:lastRenderedPageBreak/>
         <w:t xml:space="preserve">[9] </w:t>
       </w:r>
       <w:r>
@@ -9062,7 +9023,6 @@
         <w:rPr>
           <w:rFonts w:hint="eastAsia"/>
         </w:rPr>
-        <w:lastRenderedPageBreak/>
         <w:t xml:space="preserve">[13] </w:t>
       </w:r>
       <w:r>
@@ -10048,551 +10008,6 @@
 </w:styles>
 </file>
 
-<file path=word/glossary/document.xml><?xml version="1.0" encoding="utf-8"?>
-<w:glossaryDocument xmlns:wpc="http://schemas.microsoft.com/office/word/2010/wordprocessingCanvas" xmlns:mc="http://schemas.openxmlformats.org/markup-compatibility/2006" xmlns:o="urn:schemas-microsoft-com:office:office" xmlns:r="http://schemas.openxmlformats.org/officeDocument/2006/relationships" xmlns:m="http://schemas.openxmlformats.org/officeDocument/2006/math" xmlns:v="urn:schemas-microsoft-com:vml" xmlns:wp14="http://schemas.microsoft.com/office/word/2010/wordprocessingDrawing" xmlns:wp="http://schemas.openxmlformats.org/drawingml/2006/wordprocessingDrawing" xmlns:w10="urn:schemas-microsoft-com:office:word" xmlns:w="http://schemas.openxmlformats.org/wordprocessingml/2006/main" xmlns:w14="http://schemas.microsoft.com/office/word/2010/wordml" xmlns:w15="http://schemas.microsoft.com/office/word/2012/wordml" xmlns:wpg="http://schemas.microsoft.com/office/word/2010/wordprocessingGroup" xmlns:wpi="http://schemas.microsoft.com/office/word/2010/wordprocessingInk" xmlns:wne="http://schemas.microsoft.com/office/word/2006/wordml" xmlns:wps="http://schemas.microsoft.com/office/word/2010/wordprocessingShape" mc:Ignorable="w14 w15 wp14"/>
-</file>
-
-<file path=word/glossary/fontTable.xml><?xml version="1.0" encoding="utf-8"?>
-<w:fonts xmlns:mc="http://schemas.openxmlformats.org/markup-compatibility/2006" xmlns:r="http://schemas.openxmlformats.org/officeDocument/2006/relationships" xmlns:w="http://schemas.openxmlformats.org/wordprocessingml/2006/main" xmlns:w14="http://schemas.microsoft.com/office/word/2010/wordml" xmlns:w15="http://schemas.microsoft.com/office/word/2012/wordml" mc:Ignorable="w14 w15">
-  <w:font w:name="Calibri">
-    <w:panose1 w:val="020F0502020204030204"/>
-    <w:charset w:val="00"/>
-    <w:family w:val="swiss"/>
-    <w:pitch w:val="variable"/>
-    <w:sig w:usb0="E10002FF" w:usb1="4000ACFF" w:usb2="00000009" w:usb3="00000000" w:csb0="0000019F" w:csb1="00000000"/>
-  </w:font>
-  <w:font w:name="宋体">
-    <w:altName w:val="SimSun"/>
-    <w:panose1 w:val="02010600030101010101"/>
-    <w:charset w:val="86"/>
-    <w:family w:val="auto"/>
-    <w:pitch w:val="variable"/>
-    <w:sig w:usb0="00000003" w:usb1="288F0000" w:usb2="00000016" w:usb3="00000000" w:csb0="00040001" w:csb1="00000000"/>
-  </w:font>
-  <w:font w:name="Times New Roman">
-    <w:panose1 w:val="02020603050405020304"/>
-    <w:charset w:val="00"/>
-    <w:family w:val="roman"/>
-    <w:pitch w:val="variable"/>
-    <w:sig w:usb0="E0002AFF" w:usb1="C0007841" w:usb2="00000009" w:usb3="00000000" w:csb0="000001FF" w:csb1="00000000"/>
-  </w:font>
-  <w:font w:name="Calibri Light">
-    <w:panose1 w:val="020F0302020204030204"/>
-    <w:charset w:val="00"/>
-    <w:family w:val="swiss"/>
-    <w:pitch w:val="variable"/>
-    <w:sig w:usb0="A00002EF" w:usb1="4000207B" w:usb2="00000000" w:usb3="00000000" w:csb0="0000019F" w:csb1="00000000"/>
-  </w:font>
-  <w:font w:name="黑体">
-    <w:altName w:val="SimHei"/>
-    <w:panose1 w:val="02010609060101010101"/>
-    <w:charset w:val="86"/>
-    <w:family w:val="modern"/>
-    <w:pitch w:val="fixed"/>
-    <w:sig w:usb0="800002BF" w:usb1="38CF7CFA" w:usb2="00000016" w:usb3="00000000" w:csb0="00040001" w:csb1="00000000"/>
-  </w:font>
-  <w:font w:name="Cambria Math">
-    <w:panose1 w:val="02040503050406030204"/>
-    <w:charset w:val="00"/>
-    <w:family w:val="roman"/>
-    <w:pitch w:val="variable"/>
-    <w:sig w:usb0="E00002FF" w:usb1="420024FF" w:usb2="00000000" w:usb3="00000000" w:csb0="0000019F" w:csb1="00000000"/>
-  </w:font>
-</w:fonts>
-</file>
-
-<file path=word/glossary/settings.xml><?xml version="1.0" encoding="utf-8"?>
-<w:settings xmlns:mc="http://schemas.openxmlformats.org/markup-compatibility/2006" xmlns:o="urn:schemas-microsoft-com:office:office" xmlns:r="http://schemas.openxmlformats.org/officeDocument/2006/relationships" xmlns:m="http://schemas.openxmlformats.org/officeDocument/2006/math" xmlns:v="urn:schemas-microsoft-com:vml" xmlns:w10="urn:schemas-microsoft-com:office:word" xmlns:w="http://schemas.openxmlformats.org/wordprocessingml/2006/main" xmlns:w14="http://schemas.microsoft.com/office/word/2010/wordml" xmlns:w15="http://schemas.microsoft.com/office/word/2012/wordml" xmlns:sl="http://schemas.openxmlformats.org/schemaLibrary/2006/main" mc:Ignorable="w14 w15">
-  <w:view w:val="normal"/>
-  <w:bordersDoNotSurroundHeader/>
-  <w:bordersDoNotSurroundFooter/>
-  <w:defaultTabStop w:val="420"/>
-  <w:drawingGridVerticalSpacing w:val="156"/>
-  <w:displayHorizontalDrawingGridEvery w:val="0"/>
-  <w:displayVerticalDrawingGridEvery w:val="2"/>
-  <w:characterSpacingControl w:val="compressPunctuation"/>
-  <w:compat>
-    <w:spaceForUL/>
-    <w:balanceSingleByteDoubleByteWidth/>
-    <w:doNotLeaveBackslashAlone/>
-    <w:ulTrailSpace/>
-    <w:doNotExpandShiftReturn/>
-    <w:adjustLineHeightInTable/>
-    <w:useFELayout/>
-    <w:compatSetting w:name="compatibilityMode" w:uri="http://schemas.microsoft.com/office/word" w:val="15"/>
-    <w:compatSetting w:name="overrideTableStyleFontSizeAndJustification" w:uri="http://schemas.microsoft.com/office/word" w:val="1"/>
-    <w:compatSetting w:name="enableOpenTypeFeatures" w:uri="http://schemas.microsoft.com/office/word" w:val="1"/>
-    <w:compatSetting w:name="doNotFlipMirrorIndents" w:uri="http://schemas.microsoft.com/office/word" w:val="1"/>
-    <w:compatSetting w:name="differentiateMultirowTableHeaders" w:uri="http://schemas.microsoft.com/office/word" w:val="1"/>
-  </w:compat>
-  <w:rsids>
-    <w:rsidRoot w:val="00697AA3"/>
-    <w:rsid w:val="00697AA3"/>
-    <w:rsid w:val="00DF4A34"/>
-  </w:rsids>
-  <m:mathPr>
-    <m:mathFont m:val="Cambria Math"/>
-    <m:brkBin m:val="before"/>
-    <m:brkBinSub m:val="--"/>
-    <m:smallFrac m:val="0"/>
-    <m:dispDef/>
-    <m:lMargin m:val="0"/>
-    <m:rMargin m:val="0"/>
-    <m:defJc m:val="centerGroup"/>
-    <m:wrapIndent m:val="1440"/>
-    <m:intLim m:val="subSup"/>
-    <m:naryLim m:val="undOvr"/>
-  </m:mathPr>
-  <w:themeFontLang w:val="en-US" w:eastAsia="zh-CN"/>
-  <w:clrSchemeMapping w:bg1="light1" w:t1="dark1" w:bg2="light2" w:t2="dark2" w:accent1="accent1" w:accent2="accent2" w:accent3="accent3" w:accent4="accent4" w:accent5="accent5" w:accent6="accent6" w:hyperlink="hyperlink" w:followedHyperlink="followedHyperlink"/>
-  <w:decimalSymbol w:val="."/>
-  <w:listSeparator w:val=","/>
-  <w15:chartTrackingRefBased/>
-</w:settings>
-</file>
-
-<file path=word/glossary/styles.xml><?xml version="1.0" encoding="utf-8"?>
-<w:styles xmlns:mc="http://schemas.openxmlformats.org/markup-compatibility/2006" xmlns:r="http://schemas.openxmlformats.org/officeDocument/2006/relationships" xmlns:w="http://schemas.openxmlformats.org/wordprocessingml/2006/main" xmlns:w14="http://schemas.microsoft.com/office/word/2010/wordml" xmlns:w15="http://schemas.microsoft.com/office/word/2012/wordml" mc:Ignorable="w14 w15">
-  <w:docDefaults>
-    <w:rPrDefault>
-      <w:rPr>
-        <w:rFonts w:asciiTheme="minorHAnsi" w:eastAsiaTheme="minorEastAsia" w:hAnsiTheme="minorHAnsi" w:cstheme="minorBidi"/>
-        <w:kern w:val="2"/>
-        <w:sz w:val="21"/>
-        <w:szCs w:val="22"/>
-        <w:lang w:val="en-US" w:eastAsia="zh-CN" w:bidi="ar-SA"/>
-      </w:rPr>
-    </w:rPrDefault>
-    <w:pPrDefault/>
-  </w:docDefaults>
-  <w:latentStyles w:defLockedState="0" w:defUIPriority="99" w:defSemiHidden="0" w:defUnhideWhenUsed="0" w:defQFormat="0" w:count="371">
-    <w:lsdException w:name="Normal" w:uiPriority="0" w:qFormat="1"/>
-    <w:lsdException w:name="heading 1" w:uiPriority="9" w:qFormat="1"/>
-    <w:lsdException w:name="heading 2" w:semiHidden="1" w:uiPriority="9" w:unhideWhenUsed="1" w:qFormat="1"/>
-    <w:lsdException w:name="heading 3" w:semiHidden="1" w:uiPriority="9" w:unhideWhenUsed="1" w:qFormat="1"/>
-    <w:lsdException w:name="heading 4" w:semiHidden="1" w:uiPriority="9" w:unhideWhenUsed="1" w:qFormat="1"/>
-    <w:lsdException w:name="heading 5" w:semiHidden="1" w:uiPriority="9" w:unhideWhenUsed="1" w:qFormat="1"/>
-    <w:lsdException w:name="heading 6" w:semiHidden="1" w:uiPriority="9" w:unhideWhenUsed="1" w:qFormat="1"/>
-    <w:lsdException w:name="heading 7" w:semiHidden="1" w:uiPriority="9" w:unhideWhenUsed="1" w:qFormat="1"/>
-    <w:lsdException w:name="heading 8" w:semiHidden="1" w:uiPriority="9" w:unhideWhenUsed="1" w:qFormat="1"/>
-    <w:lsdException w:name="heading 9" w:semiHidden="1" w:uiPriority="9" w:unhideWhenUsed="1" w:qFormat="1"/>
-    <w:lsdException w:name="index 1" w:semiHidden="1" w:unhideWhenUsed="1"/>
-    <w:lsdException w:name="index 2" w:semiHidden="1" w:unhideWhenUsed="1"/>
-    <w:lsdException w:name="index 3" w:semiHidden="1" w:unhideWhenUsed="1"/>
-    <w:lsdException w:name="index 4" w:semiHidden="1" w:unhideWhenUsed="1"/>
-    <w:lsdException w:name="index 5" w:semiHidden="1" w:unhideWhenUsed="1"/>
-    <w:lsdException w:name="index 6" w:semiHidden="1" w:unhideWhenUsed="1"/>
-    <w:lsdException w:name="index 7" w:semiHidden="1" w:unhideWhenUsed="1"/>
-    <w:lsdException w:name="index 8" w:semiHidden="1" w:unhideWhenUsed="1"/>
-    <w:lsdException w:name="index 9" w:semiHidden="1" w:unhideWhenUsed="1"/>
-    <w:lsdException w:name="toc 1" w:semiHidden="1" w:uiPriority="39" w:unhideWhenUsed="1"/>
-    <w:lsdException w:name="toc 2" w:semiHidden="1" w:uiPriority="39" w:unhideWhenUsed="1"/>
-    <w:lsdException w:name="toc 3" w:semiHidden="1" w:uiPriority="39" w:unhideWhenUsed="1"/>
-    <w:lsdException w:name="toc 4" w:semiHidden="1" w:uiPriority="39" w:unhideWhenUsed="1"/>
-    <w:lsdException w:name="toc 5" w:semiHidden="1" w:uiPriority="39" w:unhideWhenUsed="1"/>
-    <w:lsdException w:name="toc 6" w:semiHidden="1" w:uiPriority="39" w:unhideWhenUsed="1"/>
-    <w:lsdException w:name="toc 7" w:semiHidden="1" w:uiPriority="39" w:unhideWhenUsed="1"/>
-    <w:lsdException w:name="toc 8" w:semiHidden="1" w:uiPriority="39" w:unhideWhenUsed="1"/>
-    <w:lsdException w:name="toc 9" w:semiHidden="1" w:uiPriority="39" w:unhideWhenUsed="1"/>
-    <w:lsdException w:name="Normal Indent" w:semiHidden="1" w:unhideWhenUsed="1"/>
-    <w:lsdException w:name="footnote text" w:semiHidden="1" w:unhideWhenUsed="1"/>
-    <w:lsdException w:name="annotation text" w:semiHidden="1" w:unhideWhenUsed="1"/>
-    <w:lsdException w:name="header" w:semiHidden="1" w:unhideWhenUsed="1"/>
-    <w:lsdException w:name="footer" w:semiHidden="1" w:unhideWhenUsed="1"/>
-    <w:lsdException w:name="index heading" w:semiHidden="1" w:unhideWhenUsed="1"/>
-    <w:lsdException w:name="caption" w:semiHidden="1" w:uiPriority="35" w:unhideWhenUsed="1" w:qFormat="1"/>
-    <w:lsdException w:name="table of figures" w:semiHidden="1" w:unhideWhenUsed="1"/>
-    <w:lsdException w:name="envelope address" w:semiHidden="1" w:unhideWhenUsed="1"/>
-    <w:lsdException w:name="envelope return" w:semiHidden="1" w:unhideWhenUsed="1"/>
-    <w:lsdException w:name="footnote reference" w:semiHidden="1" w:unhideWhenUsed="1"/>
-    <w:lsdException w:name="annotation reference" w:semiHidden="1" w:unhideWhenUsed="1"/>
-    <w:lsdException w:name="line number" w:semiHidden="1" w:unhideWhenUsed="1"/>
-    <w:lsdException w:name="page number" w:semiHidden="1" w:unhideWhenUsed="1"/>
-    <w:lsdException w:name="endnote reference" w:semiHidden="1" w:unhideWhenUsed="1"/>
-    <w:lsdException w:name="endnote text" w:semiHidden="1" w:unhideWhenUsed="1"/>
-    <w:lsdException w:name="table of authorities" w:semiHidden="1" w:unhideWhenUsed="1"/>
-    <w:lsdException w:name="macro" w:semiHidden="1" w:unhideWhenUsed="1"/>
-    <w:lsdException w:name="toa heading" w:semiHidden="1" w:unhideWhenUsed="1"/>
-    <w:lsdException w:name="List" w:semiHidden="1" w:unhideWhenUsed="1"/>
-    <w:lsdException w:name="List Bullet" w:semiHidden="1" w:unhideWhenUsed="1"/>
-    <w:lsdException w:name="List Number" w:semiHidden="1" w:unhideWhenUsed="1"/>
-    <w:lsdException w:name="List 2" w:semiHidden="1" w:unhideWhenUsed="1"/>
-    <w:lsdException w:name="List 3" w:semiHidden="1" w:unhideWhenUsed="1"/>
-    <w:lsdException w:name="List 4" w:semiHidden="1" w:unhideWhenUsed="1"/>
-    <w:lsdException w:name="List 5" w:semiHidden="1" w:unhideWhenUsed="1"/>
-    <w:lsdException w:name="List Bullet 2" w:semiHidden="1" w:unhideWhenUsed="1"/>
-    <w:lsdException w:name="List Bullet 3" w:semiHidden="1" w:unhideWhenUsed="1"/>
-    <w:lsdException w:name="List Bullet 4" w:semiHidden="1" w:unhideWhenUsed="1"/>
-    <w:lsdException w:name="List Bullet 5" w:semiHidden="1" w:unhideWhenUsed="1"/>
-    <w:lsdException w:name="List Number 2" w:semiHidden="1" w:unhideWhenUsed="1"/>
-    <w:lsdException w:name="List Number 3" w:semiHidden="1" w:unhideWhenUsed="1"/>
-    <w:lsdException w:name="List Number 4" w:semiHidden="1" w:unhideWhenUsed="1"/>
-    <w:lsdException w:name="List Number 5" w:semiHidden="1" w:unhideWhenUsed="1"/>
-    <w:lsdException w:name="Title" w:uiPriority="10" w:qFormat="1"/>
-    <w:lsdException w:name="Closing" w:semiHidden="1" w:unhideWhenUsed="1"/>
-    <w:lsdException w:name="Signature" w:semiHidden="1" w:unhideWhenUsed="1"/>
-    <w:lsdException w:name="Default Paragraph Font" w:semiHidden="1" w:uiPriority="1" w:unhideWhenUsed="1"/>
-    <w:lsdException w:name="Body Text" w:semiHidden="1" w:unhideWhenUsed="1"/>
-    <w:lsdException w:name="Body Text Indent" w:semiHidden="1" w:unhideWhenUsed="1"/>
-    <w:lsdException w:name="List Continue" w:semiHidden="1" w:unhideWhenUsed="1"/>
-    <w:lsdException w:name="List Continue 2" w:semiHidden="1" w:unhideWhenUsed="1"/>
-    <w:lsdException w:name="List Continue 3" w:semiHidden="1" w:unhideWhenUsed="1"/>
-    <w:lsdException w:name="List Continue 4" w:semiHidden="1" w:unhideWhenUsed="1"/>
-    <w:lsdException w:name="List Continue 5" w:semiHidden="1" w:unhideWhenUsed="1"/>
-    <w:lsdException w:name="Message Header" w:semiHidden="1" w:unhideWhenUsed="1"/>
-    <w:lsdException w:name="Subtitle" w:uiPriority="11" w:qFormat="1"/>
-    <w:lsdException w:name="Salutation" w:semiHidden="1" w:unhideWhenUsed="1"/>
-    <w:lsdException w:name="Date" w:semiHidden="1" w:unhideWhenUsed="1"/>
-    <w:lsdException w:name="Body Text First Indent" w:semiHidden="1" w:unhideWhenUsed="1"/>
-    <w:lsdException w:name="Body Text First Indent 2" w:semiHidden="1" w:unhideWhenUsed="1"/>
-    <w:lsdException w:name="Note Heading" w:semiHidden="1" w:unhideWhenUsed="1"/>
-    <w:lsdException w:name="Body Text 2" w:semiHidden="1" w:unhideWhenUsed="1"/>
-    <w:lsdException w:name="Body Text 3" w:semiHidden="1" w:unhideWhenUsed="1"/>
-    <w:lsdException w:name="Body Text Indent 2" w:semiHidden="1" w:unhideWhenUsed="1"/>
-    <w:lsdException w:name="Body Text Indent 3" w:semiHidden="1" w:unhideWhenUsed="1"/>
-    <w:lsdException w:name="Block Text" w:semiHidden="1" w:unhideWhenUsed="1"/>
-    <w:lsdException w:name="Hyperlink" w:semiHidden="1" w:unhideWhenUsed="1"/>
-    <w:lsdException w:name="FollowedHyperlink" w:semiHidden="1" w:unhideWhenUsed="1"/>
-    <w:lsdException w:name="Strong" w:uiPriority="22" w:qFormat="1"/>
-    <w:lsdException w:name="Emphasis" w:uiPriority="20" w:qFormat="1"/>
-    <w:lsdException w:name="Document Map" w:semiHidden="1" w:unhideWhenUsed="1"/>
-    <w:lsdException w:name="Plain Text" w:semiHidden="1" w:unhideWhenUsed="1"/>
-    <w:lsdException w:name="E-mail Signature" w:semiHidden="1" w:unhideWhenUsed="1"/>
-    <w:lsdException w:name="HTML Top of Form" w:semiHidden="1" w:unhideWhenUsed="1"/>
-    <w:lsdException w:name="HTML Bottom of Form" w:semiHidden="1" w:unhideWhenUsed="1"/>
-    <w:lsdException w:name="Normal (Web)" w:semiHidden="1" w:unhideWhenUsed="1"/>
-    <w:lsdException w:name="HTML Acronym" w:semiHidden="1" w:unhideWhenUsed="1"/>
-    <w:lsdException w:name="HTML Address" w:semiHidden="1" w:unhideWhenUsed="1"/>
-    <w:lsdException w:name="HTML Cite" w:semiHidden="1" w:unhideWhenUsed="1"/>
-    <w:lsdException w:name="HTML Code" w:semiHidden="1" w:unhideWhenUsed="1"/>
-    <w:lsdException w:name="HTML Definition" w:semiHidden="1" w:unhideWhenUsed="1"/>
-    <w:lsdException w:name="HTML Keyboard" w:semiHidden="1" w:unhideWhenUsed="1"/>
-    <w:lsdException w:name="HTML Preformatted" w:semiHidden="1" w:unhideWhenUsed="1"/>
-    <w:lsdException w:name="HTML Sample" w:semiHidden="1" w:unhideWhenUsed="1"/>
-    <w:lsdException w:name="HTML Typewriter" w:semiHidden="1" w:unhideWhenUsed="1"/>
-    <w:lsdException w:name="HTML Variable" w:semiHidden="1" w:unhideWhenUsed="1"/>
-    <w:lsdException w:name="Normal Table" w:semiHidden="1" w:unhideWhenUsed="1"/>
-    <w:lsdException w:name="annotation subject" w:semiHidden="1" w:unhideWhenUsed="1"/>
-    <w:lsdException w:name="No List" w:semiHidden="1" w:unhideWhenUsed="1"/>
-    <w:lsdException w:name="Outline List 1" w:semiHidden="1" w:unhideWhenUsed="1"/>
-    <w:lsdException w:name="Outline List 2" w:semiHidden="1" w:unhideWhenUsed="1"/>
-    <w:lsdException w:name="Outline List 3" w:semiHidden="1" w:unhideWhenUsed="1"/>
-    <w:lsdException w:name="Table Simple 1" w:semiHidden="1" w:unhideWhenUsed="1"/>
-    <w:lsdException w:name="Table Simple 2" w:semiHidden="1" w:unhideWhenUsed="1"/>
-    <w:lsdException w:name="Table Simple 3" w:semiHidden="1" w:unhideWhenUsed="1"/>
-    <w:lsdException w:name="Table Classic 1" w:semiHidden="1" w:unhideWhenUsed="1"/>
-    <w:lsdException w:name="Table Classic 2" w:semiHidden="1" w:unhideWhenUsed="1"/>
-    <w:lsdException w:name="Table Classic 3" w:semiHidden="1" w:unhideWhenUsed="1"/>
-    <w:lsdException w:name="Table Classic 4" w:semiHidden="1" w:unhideWhenUsed="1"/>
-    <w:lsdException w:name="Table Colorful 1" w:semiHidden="1" w:unhideWhenUsed="1"/>
-    <w:lsdException w:name="Table Colorful 2" w:semiHidden="1" w:unhideWhenUsed="1"/>
-    <w:lsdException w:name="Table Colorful 3" w:semiHidden="1" w:unhideWhenUsed="1"/>
-    <w:lsdException w:name="Table Columns 1" w:semiHidden="1" w:unhideWhenUsed="1"/>
-    <w:lsdException w:name="Table Columns 2" w:semiHidden="1" w:unhideWhenUsed="1"/>
-    <w:lsdException w:name="Table Columns 3" w:semiHidden="1" w:unhideWhenUsed="1"/>
-    <w:lsdException w:name="Table Columns 4" w:semiHidden="1" w:unhideWhenUsed="1"/>
-    <w:lsdException w:name="Table Columns 5" w:semiHidden="1" w:unhideWhenUsed="1"/>
-    <w:lsdException w:name="Table Grid 1" w:semiHidden="1" w:unhideWhenUsed="1"/>
-    <w:lsdException w:name="Table Grid 2" w:semiHidden="1" w:unhideWhenUsed="1"/>
-    <w:lsdException w:name="Table Grid 3" w:semiHidden="1" w:unhideWhenUsed="1"/>
-    <w:lsdException w:name="Table Grid 4" w:semiHidden="1" w:unhideWhenUsed="1"/>
-    <w:lsdException w:name="Table Grid 5" w:semiHidden="1" w:unhideWhenUsed="1"/>
-    <w:lsdException w:name="Table Grid 6" w:semiHidden="1" w:unhideWhenUsed="1"/>
-    <w:lsdException w:name="Table Grid 7" w:semiHidden="1" w:unhideWhenUsed="1"/>
-    <w:lsdException w:name="Table Grid 8" w:semiHidden="1" w:unhideWhenUsed="1"/>
-    <w:lsdException w:name="Table List 1" w:semiHidden="1" w:unhideWhenUsed="1"/>
-    <w:lsdException w:name="Table List 2" w:semiHidden="1" w:unhideWhenUsed="1"/>
-    <w:lsdException w:name="Table List 3" w:semiHidden="1" w:unhideWhenUsed="1"/>
-    <w:lsdException w:name="Table List 4" w:semiHidden="1" w:unhideWhenUsed="1"/>
-    <w:lsdException w:name="Table List 5" w:semiHidden="1" w:unhideWhenUsed="1"/>
-    <w:lsdException w:name="Table List 6" w:semiHidden="1" w:unhideWhenUsed="1"/>
-    <w:lsdException w:name="Table List 7" w:semiHidden="1" w:unhideWhenUsed="1"/>
-    <w:lsdException w:name="Table List 8" w:semiHidden="1" w:unhideWhenUsed="1"/>
-    <w:lsdException w:name="Table 3D effects 1" w:semiHidden="1" w:unhideWhenUsed="1"/>
-    <w:lsdException w:name="Table 3D effects 2" w:semiHidden="1" w:unhideWhenUsed="1"/>
-    <w:lsdException w:name="Table 3D effects 3" w:semiHidden="1" w:unhideWhenUsed="1"/>
-    <w:lsdException w:name="Table Contemporary" w:semiHidden="1" w:unhideWhenUsed="1"/>
-    <w:lsdException w:name="Table Elegant" w:semiHidden="1" w:unhideWhenUsed="1"/>
-    <w:lsdException w:name="Table Professional" w:semiHidden="1" w:unhideWhenUsed="1"/>
-    <w:lsdException w:name="Table Subtle 1" w:semiHidden="1" w:unhideWhenUsed="1"/>
-    <w:lsdException w:name="Table Subtle 2" w:semiHidden="1" w:unhideWhenUsed="1"/>
-    <w:lsdException w:name="Table Web 1" w:semiHidden="1" w:unhideWhenUsed="1"/>
-    <w:lsdException w:name="Table Web 2" w:semiHidden="1" w:unhideWhenUsed="1"/>
-    <w:lsdException w:name="Table Web 3" w:semiHidden="1" w:unhideWhenUsed="1"/>
-    <w:lsdException w:name="Balloon Text" w:semiHidden="1" w:unhideWhenUsed="1"/>
-    <w:lsdException w:name="Table Grid" w:uiPriority="39"/>
-    <w:lsdException w:name="Table Theme" w:semiHidden="1" w:unhideWhenUsed="1"/>
-    <w:lsdException w:name="Placeholder Text" w:semiHidden="1"/>
-    <w:lsdException w:name="No Spacing" w:uiPriority="1" w:qFormat="1"/>
-    <w:lsdException w:name="Light Shading" w:uiPriority="60"/>
-    <w:lsdException w:name="Light List" w:uiPriority="61"/>
-    <w:lsdException w:name="Light Grid" w:uiPriority="62"/>
-    <w:lsdException w:name="Medium Shading 1" w:uiPriority="63"/>
-    <w:lsdException w:name="Medium Shading 2" w:uiPriority="64"/>
-    <w:lsdException w:name="Medium List 1" w:uiPriority="65"/>
-    <w:lsdException w:name="Medium List 2" w:uiPriority="66"/>
-    <w:lsdException w:name="Medium Grid 1" w:uiPriority="67"/>
-    <w:lsdException w:name="Medium Grid 2" w:uiPriority="68"/>
-    <w:lsdException w:name="Medium Grid 3" w:uiPriority="69"/>
-    <w:lsdException w:name="Dark List" w:uiPriority="70"/>
-    <w:lsdException w:name="Colorful Shading" w:uiPriority="71"/>
-    <w:lsdException w:name="Colorful List" w:uiPriority="72"/>
-    <w:lsdException w:name="Colorful Grid" w:uiPriority="73"/>
-    <w:lsdException w:name="Light Shading Accent 1" w:uiPriority="60"/>
-    <w:lsdException w:name="Light List Accent 1" w:uiPriority="61"/>
-    <w:lsdException w:name="Light Grid Accent 1" w:uiPriority="62"/>
-    <w:lsdException w:name="Medium Shading 1 Accent 1" w:uiPriority="63"/>
-    <w:lsdException w:name="Medium Shading 2 Accent 1" w:uiPriority="64"/>
-    <w:lsdException w:name="Medium List 1 Accent 1" w:uiPriority="65"/>
-    <w:lsdException w:name="Revision" w:semiHidden="1"/>
-    <w:lsdException w:name="List Paragraph" w:uiPriority="34" w:qFormat="1"/>
-    <w:lsdException w:name="Quote" w:uiPriority="29" w:qFormat="1"/>
-    <w:lsdException w:name="Intense Quote" w:uiPriority="30" w:qFormat="1"/>
-    <w:lsdException w:name="Medium List 2 Accent 1" w:uiPriority="66"/>
-    <w:lsdException w:name="Medium Grid 1 Accent 1" w:uiPriority="67"/>
-    <w:lsdException w:name="Medium Grid 2 Accent 1" w:uiPriority="68"/>
-    <w:lsdException w:name="Medium Grid 3 Accent 1" w:uiPriority="69"/>
-    <w:lsdException w:name="Dark List Accent 1" w:uiPriority="70"/>
-    <w:lsdException w:name="Colorful Shading Accent 1" w:uiPriority="71"/>
-    <w:lsdException w:name="Colorful List Accent 1" w:uiPriority="72"/>
-    <w:lsdException w:name="Colorful Grid Accent 1" w:uiPriority="73"/>
-    <w:lsdException w:name="Light Shading Accent 2" w:uiPriority="60"/>
-    <w:lsdException w:name="Light List Accent 2" w:uiPriority="61"/>
-    <w:lsdException w:name="Light Grid Accent 2" w:uiPriority="62"/>
-    <w:lsdException w:name="Medium Shading 1 Accent 2" w:uiPriority="63"/>
-    <w:lsdException w:name="Medium Shading 2 Accent 2" w:uiPriority="64"/>
-    <w:lsdException w:name="Medium List 1 Accent 2" w:uiPriority="65"/>
-    <w:lsdException w:name="Medium List 2 Accent 2" w:uiPriority="66"/>
-    <w:lsdException w:name="Medium Grid 1 Accent 2" w:uiPriority="67"/>
-    <w:lsdException w:name="Medium Grid 2 Accent 2" w:uiPriority="68"/>
-    <w:lsdException w:name="Medium Grid 3 Accent 2" w:uiPriority="69"/>
-    <w:lsdException w:name="Dark List Accent 2" w:uiPriority="70"/>
-    <w:lsdException w:name="Colorful Shading Accent 2" w:uiPriority="71"/>
-    <w:lsdException w:name="Colorful List Accent 2" w:uiPriority="72"/>
-    <w:lsdException w:name="Colorful Grid Accent 2" w:uiPriority="73"/>
-    <w:lsdException w:name="Light Shading Accent 3" w:uiPriority="60"/>
-    <w:lsdException w:name="Light List Accent 3" w:uiPriority="61"/>
-    <w:lsdException w:name="Light Grid Accent 3" w:uiPriority="62"/>
-    <w:lsdException w:name="Medium Shading 1 Accent 3" w:uiPriority="63"/>
-    <w:lsdException w:name="Medium Shading 2 Accent 3" w:uiPriority="64"/>
-    <w:lsdException w:name="Medium List 1 Accent 3" w:uiPriority="65"/>
-    <w:lsdException w:name="Medium List 2 Accent 3" w:uiPriority="66"/>
-    <w:lsdException w:name="Medium Grid 1 Accent 3" w:uiPriority="67"/>
-    <w:lsdException w:name="Medium Grid 2 Accent 3" w:uiPriority="68"/>
-    <w:lsdException w:name="Medium Grid 3 Accent 3" w:uiPriority="69"/>
-    <w:lsdException w:name="Dark List Accent 3" w:uiPriority="70"/>
-    <w:lsdException w:name="Colorful Shading Accent 3" w:uiPriority="71"/>
-    <w:lsdException w:name="Colorful List Accent 3" w:uiPriority="72"/>
-    <w:lsdException w:name="Colorful Grid Accent 3" w:uiPriority="73"/>
-    <w:lsdException w:name="Light Shading Accent 4" w:uiPriority="60"/>
-    <w:lsdException w:name="Light List Accent 4" w:uiPriority="61"/>
-    <w:lsdException w:name="Light Grid Accent 4" w:uiPriority="62"/>
-    <w:lsdException w:name="Medium Shading 1 Accent 4" w:uiPriority="63"/>
-    <w:lsdException w:name="Medium Shading 2 Accent 4" w:uiPriority="64"/>
-    <w:lsdException w:name="Medium List 1 Accent 4" w:uiPriority="65"/>
-    <w:lsdException w:name="Medium List 2 Accent 4" w:uiPriority="66"/>
-    <w:lsdException w:name="Medium Grid 1 Accent 4" w:uiPriority="67"/>
-    <w:lsdException w:name="Medium Grid 2 Accent 4" w:uiPriority="68"/>
-    <w:lsdException w:name="Medium Grid 3 Accent 4" w:uiPriority="69"/>
-    <w:lsdException w:name="Dark List Accent 4" w:uiPriority="70"/>
-    <w:lsdException w:name="Colorful Shading Accent 4" w:uiPriority="71"/>
-    <w:lsdException w:name="Colorful List Accent 4" w:uiPriority="72"/>
-    <w:lsdException w:name="Colorful Grid Accent 4" w:uiPriority="73"/>
-    <w:lsdException w:name="Light Shading Accent 5" w:uiPriority="60"/>
-    <w:lsdException w:name="Light List Accent 5" w:uiPriority="61"/>
-    <w:lsdException w:name="Light Grid Accent 5" w:uiPriority="62"/>
-    <w:lsdException w:name="Medium Shading 1 Accent 5" w:uiPriority="63"/>
-    <w:lsdException w:name="Medium Shading 2 Accent 5" w:uiPriority="64"/>
-    <w:lsdException w:name="Medium List 1 Accent 5" w:uiPriority="65"/>
-    <w:lsdException w:name="Medium List 2 Accent 5" w:uiPriority="66"/>
-    <w:lsdException w:name="Medium Grid 1 Accent 5" w:uiPriority="67"/>
-    <w:lsdException w:name="Medium Grid 2 Accent 5" w:uiPriority="68"/>
-    <w:lsdException w:name="Medium Grid 3 Accent 5" w:uiPriority="69"/>
-    <w:lsdException w:name="Dark List Accent 5" w:uiPriority="70"/>
-    <w:lsdException w:name="Colorful Shading Accent 5" w:uiPriority="71"/>
-    <w:lsdException w:name="Colorful List Accent 5" w:uiPriority="72"/>
-    <w:lsdException w:name="Colorful Grid Accent 5" w:uiPriority="73"/>
-    <w:lsdException w:name="Light Shading Accent 6" w:uiPriority="60"/>
-    <w:lsdException w:name="Light List Accent 6" w:uiPriority="61"/>
-    <w:lsdException w:name="Light Grid Accent 6" w:uiPriority="62"/>
-    <w:lsdException w:name="Medium Shading 1 Accent 6" w:uiPriority="63"/>
-    <w:lsdException w:name="Medium Shading 2 Accent 6" w:uiPriority="64"/>
-    <w:lsdException w:name="Medium List 1 Accent 6" w:uiPriority="65"/>
-    <w:lsdException w:name="Medium List 2 Accent 6" w:uiPriority="66"/>
-    <w:lsdException w:name="Medium Grid 1 Accent 6" w:uiPriority="67"/>
-    <w:lsdException w:name="Medium Grid 2 Accent 6" w:uiPriority="68"/>
-    <w:lsdException w:name="Medium Grid 3 Accent 6" w:uiPriority="69"/>
-    <w:lsdException w:name="Dark List Accent 6" w:uiPriority="70"/>
-    <w:lsdException w:name="Colorful Shading Accent 6" w:uiPriority="71"/>
-    <w:lsdException w:name="Colorful List Accent 6" w:uiPriority="72"/>
-    <w:lsdException w:name="Colorful Grid Accent 6" w:uiPriority="73"/>
-    <w:lsdException w:name="Subtle Emphasis" w:uiPriority="19" w:qFormat="1"/>
-    <w:lsdException w:name="Intense Emphasis" w:uiPriority="21" w:qFormat="1"/>
-    <w:lsdException w:name="Subtle Reference" w:uiPriority="31" w:qFormat="1"/>
-    <w:lsdException w:name="Intense Reference" w:uiPriority="32" w:qFormat="1"/>
-    <w:lsdException w:name="Book Title" w:uiPriority="33" w:qFormat="1"/>
-    <w:lsdException w:name="Bibliography" w:semiHidden="1" w:uiPriority="37" w:unhideWhenUsed="1"/>
-    <w:lsdException w:name="TOC Heading" w:semiHidden="1" w:uiPriority="39" w:unhideWhenUsed="1" w:qFormat="1"/>
-    <w:lsdException w:name="Plain Table 1" w:uiPriority="41"/>
-    <w:lsdException w:name="Plain Table 2" w:uiPriority="42"/>
-    <w:lsdException w:name="Plain Table 3" w:uiPriority="43"/>
-    <w:lsdException w:name="Plain Table 4" w:uiPriority="44"/>
-    <w:lsdException w:name="Plain Table 5" w:uiPriority="45"/>
-    <w:lsdException w:name="Grid Table Light" w:uiPriority="40"/>
-    <w:lsdException w:name="Grid Table 1 Light" w:uiPriority="46"/>
-    <w:lsdException w:name="Grid Table 2" w:uiPriority="47"/>
-    <w:lsdException w:name="Grid Table 3" w:uiPriority="48"/>
-    <w:lsdException w:name="Grid Table 4" w:uiPriority="49"/>
-    <w:lsdException w:name="Grid Table 5 Dark" w:uiPriority="50"/>
-    <w:lsdException w:name="Grid Table 6 Colorful" w:uiPriority="51"/>
-    <w:lsdException w:name="Grid Table 7 Colorful" w:uiPriority="52"/>
-    <w:lsdException w:name="Grid Table 1 Light Accent 1" w:uiPriority="46"/>
-    <w:lsdException w:name="Grid Table 2 Accent 1" w:uiPriority="47"/>
-    <w:lsdException w:name="Grid Table 3 Accent 1" w:uiPriority="48"/>
-    <w:lsdException w:name="Grid Table 4 Accent 1" w:uiPriority="49"/>
-    <w:lsdException w:name="Grid Table 5 Dark Accent 1" w:uiPriority="50"/>
-    <w:lsdException w:name="Grid Table 6 Colorful Accent 1" w:uiPriority="51"/>
-    <w:lsdException w:name="Grid Table 7 Colorful Accent 1" w:uiPriority="52"/>
-    <w:lsdException w:name="Grid Table 1 Light Accent 2" w:uiPriority="46"/>
-    <w:lsdException w:name="Grid Table 2 Accent 2" w:uiPriority="47"/>
-    <w:lsdException w:name="Grid Table 3 Accent 2" w:uiPriority="48"/>
-    <w:lsdException w:name="Grid Table 4 Accent 2" w:uiPriority="49"/>
-    <w:lsdException w:name="Grid Table 5 Dark Accent 2" w:uiPriority="50"/>
-    <w:lsdException w:name="Grid Table 6 Colorful Accent 2" w:uiPriority="51"/>
-    <w:lsdException w:name="Grid Table 7 Colorful Accent 2" w:uiPriority="52"/>
-    <w:lsdException w:name="Grid Table 1 Light Accent 3" w:uiPriority="46"/>
-    <w:lsdException w:name="Grid Table 2 Accent 3" w:uiPriority="47"/>
-    <w:lsdException w:name="Grid Table 3 Accent 3" w:uiPriority="48"/>
-    <w:lsdException w:name="Grid Table 4 Accent 3" w:uiPriority="49"/>
-    <w:lsdException w:name="Grid Table 5 Dark Accent 3" w:uiPriority="50"/>
-    <w:lsdException w:name="Grid Table 6 Colorful Accent 3" w:uiPriority="51"/>
-    <w:lsdException w:name="Grid Table 7 Colorful Accent 3" w:uiPriority="52"/>
-    <w:lsdException w:name="Grid Table 1 Light Accent 4" w:uiPriority="46"/>
-    <w:lsdException w:name="Grid Table 2 Accent 4" w:uiPriority="47"/>
-    <w:lsdException w:name="Grid Table 3 Accent 4" w:uiPriority="48"/>
-    <w:lsdException w:name="Grid Table 4 Accent 4" w:uiPriority="49"/>
-    <w:lsdException w:name="Grid Table 5 Dark Accent 4" w:uiPriority="50"/>
-    <w:lsdException w:name="Grid Table 6 Colorful Accent 4" w:uiPriority="51"/>
-    <w:lsdException w:name="Grid Table 7 Colorful Accent 4" w:uiPriority="52"/>
-    <w:lsdException w:name="Grid Table 1 Light Accent 5" w:uiPriority="46"/>
-    <w:lsdException w:name="Grid Table 2 Accent 5" w:uiPriority="47"/>
-    <w:lsdException w:name="Grid Table 3 Accent 5" w:uiPriority="48"/>
-    <w:lsdException w:name="Grid Table 4 Accent 5" w:uiPriority="49"/>
-    <w:lsdException w:name="Grid Table 5 Dark Accent 5" w:uiPriority="50"/>
-    <w:lsdException w:name="Grid Table 6 Colorful Accent 5" w:uiPriority="51"/>
-    <w:lsdException w:name="Grid Table 7 Colorful Accent 5" w:uiPriority="52"/>
-    <w:lsdException w:name="Grid Table 1 Light Accent 6" w:uiPriority="46"/>
-    <w:lsdException w:name="Grid Table 2 Accent 6" w:uiPriority="47"/>
-    <w:lsdException w:name="Grid Table 3 Accent 6" w:uiPriority="48"/>
-    <w:lsdException w:name="Grid Table 4 Accent 6" w:uiPriority="49"/>
-    <w:lsdException w:name="Grid Table 5 Dark Accent 6" w:uiPriority="50"/>
-    <w:lsdException w:name="Grid Table 6 Colorful Accent 6" w:uiPriority="51"/>
-    <w:lsdException w:name="Grid Table 7 Colorful Accent 6" w:uiPriority="52"/>
-    <w:lsdException w:name="List Table 1 Light" w:uiPriority="46"/>
-    <w:lsdException w:name="List Table 2" w:uiPriority="47"/>
-    <w:lsdException w:name="List Table 3" w:uiPriority="48"/>
-    <w:lsdException w:name="List Table 4" w:uiPriority="49"/>
-    <w:lsdException w:name="List Table 5 Dark" w:uiPriority="50"/>
-    <w:lsdException w:name="List Table 6 Colorful" w:uiPriority="51"/>
-    <w:lsdException w:name="List Table 7 Colorful" w:uiPriority="52"/>
-    <w:lsdException w:name="List Table 1 Light Accent 1" w:uiPriority="46"/>
-    <w:lsdException w:name="List Table 2 Accent 1" w:uiPriority="47"/>
-    <w:lsdException w:name="List Table 3 Accent 1" w:uiPriority="48"/>
-    <w:lsdException w:name="List Table 4 Accent 1" w:uiPriority="49"/>
-    <w:lsdException w:name="List Table 5 Dark Accent 1" w:uiPriority="50"/>
-    <w:lsdException w:name="List Table 6 Colorful Accent 1" w:uiPriority="51"/>
-    <w:lsdException w:name="List Table 7 Colorful Accent 1" w:uiPriority="52"/>
-    <w:lsdException w:name="List Table 1 Light Accent 2" w:uiPriority="46"/>
-    <w:lsdException w:name="List Table 2 Accent 2" w:uiPriority="47"/>
-    <w:lsdException w:name="List Table 3 Accent 2" w:uiPriority="48"/>
-    <w:lsdException w:name="List Table 4 Accent 2" w:uiPriority="49"/>
-    <w:lsdException w:name="List Table 5 Dark Accent 2" w:uiPriority="50"/>
-    <w:lsdException w:name="List Table 6 Colorful Accent 2" w:uiPriority="51"/>
-    <w:lsdException w:name="List Table 7 Colorful Accent 2" w:uiPriority="52"/>
-    <w:lsdException w:name="List Table 1 Light Accent 3" w:uiPriority="46"/>
-    <w:lsdException w:name="List Table 2 Accent 3" w:uiPriority="47"/>
-    <w:lsdException w:name="List Table 3 Accent 3" w:uiPriority="48"/>
-    <w:lsdException w:name="List Table 4 Accent 3" w:uiPriority="49"/>
-    <w:lsdException w:name="List Table 5 Dark Accent 3" w:uiPriority="50"/>
-    <w:lsdException w:name="List Table 6 Colorful Accent 3" w:uiPriority="51"/>
-    <w:lsdException w:name="List Table 7 Colorful Accent 3" w:uiPriority="52"/>
-    <w:lsdException w:name="List Table 1 Light Accent 4" w:uiPriority="46"/>
-    <w:lsdException w:name="List Table 2 Accent 4" w:uiPriority="47"/>
-    <w:lsdException w:name="List Table 3 Accent 4" w:uiPriority="48"/>
-    <w:lsdException w:name="List Table 4 Accent 4" w:uiPriority="49"/>
-    <w:lsdException w:name="List Table 5 Dark Accent 4" w:uiPriority="50"/>
-    <w:lsdException w:name="List Table 6 Colorful Accent 4" w:uiPriority="51"/>
-    <w:lsdException w:name="List Table 7 Colorful Accent 4" w:uiPriority="52"/>
-    <w:lsdException w:name="List Table 1 Light Accent 5" w:uiPriority="46"/>
-    <w:lsdException w:name="List Table 2 Accent 5" w:uiPriority="47"/>
-    <w:lsdException w:name="List Table 3 Accent 5" w:uiPriority="48"/>
-    <w:lsdException w:name="List Table 4 Accent 5" w:uiPriority="49"/>
-    <w:lsdException w:name="List Table 5 Dark Accent 5" w:uiPriority="50"/>
-    <w:lsdException w:name="List Table 6 Colorful Accent 5" w:uiPriority="51"/>
-    <w:lsdException w:name="List Table 7 Colorful Accent 5" w:uiPriority="52"/>
-    <w:lsdException w:name="List Table 1 Light Accent 6" w:uiPriority="46"/>
-    <w:lsdException w:name="List Table 2 Accent 6" w:uiPriority="47"/>
-    <w:lsdException w:name="List Table 3 Accent 6" w:uiPriority="48"/>
-    <w:lsdException w:name="List Table 4 Accent 6" w:uiPriority="49"/>
-    <w:lsdException w:name="List Table 5 Dark Accent 6" w:uiPriority="50"/>
-    <w:lsdException w:name="List Table 6 Colorful Accent 6" w:uiPriority="51"/>
-    <w:lsdException w:name="List Table 7 Colorful Accent 6" w:uiPriority="52"/>
-  </w:latentStyles>
-  <w:style w:type="paragraph" w:default="1" w:styleId="a">
-    <w:name w:val="Normal"/>
-    <w:qFormat/>
-    <w:pPr>
-      <w:widowControl w:val="0"/>
-      <w:jc w:val="both"/>
-    </w:pPr>
-  </w:style>
-  <w:style w:type="character" w:default="1" w:styleId="a0">
-    <w:name w:val="Default Paragraph Font"/>
-    <w:uiPriority w:val="1"/>
-    <w:semiHidden/>
-    <w:unhideWhenUsed/>
-  </w:style>
-  <w:style w:type="table" w:default="1" w:styleId="a1">
-    <w:name w:val="Normal Table"/>
-    <w:uiPriority w:val="99"/>
-    <w:semiHidden/>
-    <w:unhideWhenUsed/>
-    <w:tblPr>
-      <w:tblInd w:w="0" w:type="dxa"/>
-      <w:tblCellMar>
-        <w:top w:w="0" w:type="dxa"/>
-        <w:left w:w="108" w:type="dxa"/>
-        <w:bottom w:w="0" w:type="dxa"/>
-        <w:right w:w="108" w:type="dxa"/>
-      </w:tblCellMar>
-    </w:tblPr>
-  </w:style>
-  <w:style w:type="numbering" w:default="1" w:styleId="a2">
-    <w:name w:val="No List"/>
-    <w:uiPriority w:val="99"/>
-    <w:semiHidden/>
-    <w:unhideWhenUsed/>
-  </w:style>
-  <w:style w:type="character" w:styleId="a3">
-    <w:name w:val="Placeholder Text"/>
-    <w:basedOn w:val="a0"/>
-    <w:uiPriority w:val="99"/>
-    <w:semiHidden/>
-    <w:rsid w:val="00697AA3"/>
-    <w:rPr>
-      <w:color w:val="808080"/>
-    </w:rPr>
-  </w:style>
-</w:styles>
-</file>
-
-<file path=word/glossary/webSettings.xml><?xml version="1.0" encoding="utf-8"?>
-<w:webSettings xmlns:mc="http://schemas.openxmlformats.org/markup-compatibility/2006" xmlns:r="http://schemas.openxmlformats.org/officeDocument/2006/relationships" xmlns:w="http://schemas.openxmlformats.org/wordprocessingml/2006/main" xmlns:w14="http://schemas.microsoft.com/office/word/2010/wordml" xmlns:w15="http://schemas.microsoft.com/office/word/2012/wordml" mc:Ignorable="w14 w15">
-  <w:optimizeForBrowser/>
-  <w:allowPNG/>
-</w:webSettings>
-</file>
-
 <file path=word/theme/theme1.xml><?xml version="1.0" encoding="utf-8"?>
 <a:theme xmlns:a="http://schemas.openxmlformats.org/drawingml/2006/main" name="Office 主题">
   <a:themeElements>
@@ -10859,7 +10274,7 @@
 </file>
 
 <file path=customXml/itemProps1.xml><?xml version="1.0" encoding="utf-8"?>
-<ds:datastoreItem xmlns:ds="http://schemas.openxmlformats.org/officeDocument/2006/customXml" ds:itemID="{70F2DFA8-EA24-46D9-8E40-D876963733E4}">
+<ds:datastoreItem xmlns:ds="http://schemas.openxmlformats.org/officeDocument/2006/customXml" ds:itemID="{5BB3D0C4-DB6F-4628-BB3D-494FE13FDAC5}">
   <ds:schemaRefs>
     <ds:schemaRef ds:uri="http://schemas.openxmlformats.org/officeDocument/2006/bibliography"/>
   </ds:schemaRefs>

</xml_diff>